<commit_message>
working on EQM and NP feedback, including revamp of a couple paragraphs of intro
</commit_message>
<xml_diff>
--- a/doc/manuscript/coauthor_feedback_to_incorporate/Ellis/MEE_manuscript_eqm[1].docx
+++ b/doc/manuscript/coauthor_feedback_to_incorporate/Ellis/MEE_manuscript_eqm[1].docx
@@ -1,6 +1,6 @@
 
 <file path=word/document.xml><?xml version="1.0" encoding="utf-8"?>
-<w:document xmlns:wpc="http://schemas.microsoft.com/office/word/2010/wordprocessingCanvas" xmlns:cx="http://schemas.microsoft.com/office/drawing/2014/chartex" xmlns:cx1="http://schemas.microsoft.com/office/drawing/2015/9/8/chartex" xmlns:cx2="http://schemas.microsoft.com/office/drawing/2015/10/21/chartex" xmlns:cx3="http://schemas.microsoft.com/office/drawing/2016/5/9/chartex" xmlns:cx4="http://schemas.microsoft.com/office/drawing/2016/5/10/chartex" xmlns:cx5="http://schemas.microsoft.com/office/drawing/2016/5/11/chartex" xmlns:cx6="http://schemas.microsoft.com/office/drawing/2016/5/12/chartex" xmlns:cx7="http://schemas.microsoft.com/office/drawing/2016/5/13/chartex" xmlns:cx8="http://schemas.microsoft.com/office/drawing/2016/5/14/chartex" xmlns:mc="http://schemas.openxmlformats.org/markup-compatibility/2006" xmlns:aink="http://schemas.microsoft.com/office/drawing/2016/ink" xmlns:am3d="http://schemas.microsoft.com/office/drawing/2017/model3d" xmlns:o="urn:schemas-microsoft-com:office:office" xmlns:r="http://schemas.openxmlformats.org/officeDocument/2006/relationships" xmlns:m="http://schemas.openxmlformats.org/officeDocument/2006/math" xmlns:v="urn:schemas-microsoft-com:vml" xmlns:wp14="http://schemas.microsoft.com/office/word/2010/wordprocessingDrawing" xmlns:wp="http://schemas.openxmlformats.org/drawingml/2006/wordprocessingDrawing" xmlns:w10="urn:schemas-microsoft-com:office:word" xmlns:w="http://schemas.openxmlformats.org/wordprocessingml/2006/main" xmlns:w14="http://schemas.microsoft.com/office/word/2010/wordml" xmlns:w15="http://schemas.microsoft.com/office/word/2012/wordml" xmlns:w16cid="http://schemas.microsoft.com/office/word/2016/wordml/cid" xmlns:w16se="http://schemas.microsoft.com/office/word/2015/wordml/symex" xmlns:wpg="http://schemas.microsoft.com/office/word/2010/wordprocessingGroup" xmlns:wpi="http://schemas.microsoft.com/office/word/2010/wordprocessingInk" xmlns:wne="http://schemas.microsoft.com/office/word/2006/wordml" xmlns:wps="http://schemas.microsoft.com/office/word/2010/wordprocessingShape" mc:Ignorable="w14 w15 w16se w16cid wp14">
+<w:document xmlns:wpc="http://schemas.microsoft.com/office/word/2010/wordprocessingCanvas" xmlns:cx="http://schemas.microsoft.com/office/drawing/2014/chartex" xmlns:cx1="http://schemas.microsoft.com/office/drawing/2015/9/8/chartex" xmlns:cx2="http://schemas.microsoft.com/office/drawing/2015/10/21/chartex" xmlns:cx3="http://schemas.microsoft.com/office/drawing/2016/5/9/chartex" xmlns:cx4="http://schemas.microsoft.com/office/drawing/2016/5/10/chartex" xmlns:cx5="http://schemas.microsoft.com/office/drawing/2016/5/11/chartex" xmlns:cx6="http://schemas.microsoft.com/office/drawing/2016/5/12/chartex" xmlns:cx7="http://schemas.microsoft.com/office/drawing/2016/5/13/chartex" xmlns:cx8="http://schemas.microsoft.com/office/drawing/2016/5/14/chartex" xmlns:mc="http://schemas.openxmlformats.org/markup-compatibility/2006" xmlns:aink="http://schemas.microsoft.com/office/drawing/2016/ink" xmlns:am3d="http://schemas.microsoft.com/office/drawing/2017/model3d" xmlns:o="urn:schemas-microsoft-com:office:office" xmlns:r="http://schemas.openxmlformats.org/officeDocument/2006/relationships" xmlns:m="http://schemas.openxmlformats.org/officeDocument/2006/math" xmlns:v="urn:schemas-microsoft-com:vml" xmlns:wp14="http://schemas.microsoft.com/office/word/2010/wordprocessingDrawing" xmlns:wp="http://schemas.openxmlformats.org/drawingml/2006/wordprocessingDrawing" xmlns:w10="urn:schemas-microsoft-com:office:word" xmlns:w="http://schemas.openxmlformats.org/wordprocessingml/2006/main" xmlns:w14="http://schemas.microsoft.com/office/word/2010/wordml" xmlns:w15="http://schemas.microsoft.com/office/word/2012/wordml" xmlns:w16cex="http://schemas.microsoft.com/office/word/2018/wordml/cex" xmlns:w16cid="http://schemas.microsoft.com/office/word/2016/wordml/cid" xmlns:w16="http://schemas.microsoft.com/office/word/2018/wordml" xmlns:w16se="http://schemas.microsoft.com/office/word/2015/wordml/symex" xmlns:wpg="http://schemas.microsoft.com/office/word/2010/wordprocessingGroup" xmlns:wpi="http://schemas.microsoft.com/office/word/2010/wordprocessingInk" xmlns:wne="http://schemas.microsoft.com/office/word/2006/wordml" xmlns:wps="http://schemas.microsoft.com/office/word/2010/wordprocessingShape" mc:Ignorable="w14 w15 w16se w16cid w16 w16cex wp14">
   <w:body>
     <w:p>
       <w:pPr>
@@ -50,10 +50,7 @@
         <w:t>1</w:t>
       </w:r>
       <w:r>
-        <w:t xml:space="preserve">, </w:t>
-      </w:r>
-      <w:r>
-        <w:t>Christy Rollinson</w:t>
+        <w:t>, Christy Rollinson</w:t>
       </w:r>
       <w:r>
         <w:rPr>
@@ -98,10 +95,7 @@
         <w:t>1,2</w:t>
       </w:r>
       <w:r>
-        <w:t>, Ross Alexander, Craig D. Allen</w:t>
-      </w:r>
-      <w:r>
-        <w:t xml:space="preserve">, Raquel Alfaro-Sánchez, </w:t>
+        <w:t xml:space="preserve">, Ross Alexander, Craig D. Allen, Raquel Alfaro-Sánchez, </w:t>
       </w:r>
       <w:proofErr w:type="spellStart"/>
       <w:r>
@@ -109,10 +103,23 @@
       </w:r>
       <w:proofErr w:type="spellEnd"/>
       <w:r>
-        <w:t xml:space="preserve"> Awada, Jennifer Baltzar, Patrick Baker, Sarayudh Bunyavejchewin, Paulo Cherubini, Justin Cooper,</w:t>
-      </w:r>
-      <w:r>
-        <w:t xml:space="preserve"> Stuart Davies</w:t>
+        <w:t xml:space="preserve"> </w:t>
+      </w:r>
+      <w:proofErr w:type="spellStart"/>
+      <w:r>
+        <w:t>Awada</w:t>
+      </w:r>
+      <w:proofErr w:type="spellEnd"/>
+      <w:r>
+        <w:t xml:space="preserve">, Jennifer </w:t>
+      </w:r>
+      <w:proofErr w:type="spellStart"/>
+      <w:r>
+        <w:t>Baltzar</w:t>
+      </w:r>
+      <w:proofErr w:type="spellEnd"/>
+      <w:r>
+        <w:t>, Patrick Baker, Sarayudh Bunyavejchewin, Paulo Cherubini, Justin Cooper, Stuart Davies</w:t>
       </w:r>
       <w:r>
         <w:rPr>
@@ -130,10 +137,7 @@
         <w:t>1</w:t>
       </w:r>
       <w:r>
-        <w:t>, Vasickova Ivana, Kaspar Jakub, Kamil Kral, James Lutz, Ellis Q. Margolis</w:t>
-      </w:r>
-      <w:r>
-        <w:t>, Justin Maxwell, Sean McMahon</w:t>
+        <w:t>, Vasickova Ivana, Kaspar Jakub, Kamil Kral, James Lutz, Ellis Q. Margolis, Justin Maxwell, Sean McMahon</w:t>
       </w:r>
       <w:r>
         <w:rPr>
@@ -242,10 +246,7 @@
         </w:r>
       </w:hyperlink>
       <w:r>
-        <w:t>; +1 540</w:t>
-      </w:r>
-      <w:r>
-        <w:t xml:space="preserve"> 635 6546</w:t>
+        <w:t>; +1 540 635 6546</w:t>
       </w:r>
     </w:p>
     <w:p>
@@ -270,13 +271,7 @@
         <w:rPr>
           <w:i/>
         </w:rPr>
-        <w:t xml:space="preserve">NOTE TO COAUTHORS: The text is still pretty rough, so please don’t worry about word-smithing. However, I’d appreciate input on the content, and important references (especially “DENDRO REFS”, as most of you know that </w:t>
-      </w:r>
-      <w:r>
-        <w:rPr>
-          <w:i/>
-        </w:rPr>
-        <w:t>literature better than I do).</w:t>
+        <w:t>NOTE TO COAUTHORS: The text is still pretty rough, so please don’t worry about word-smithing. However, I’d appreciate input on the content, and important references (especially “DENDRO REFS”, as most of you know that literature better than I do).</w:t>
       </w:r>
     </w:p>
     <w:p>
@@ -314,13 +309,7 @@
         <w:rPr>
           <w:i/>
         </w:rPr>
-        <w:t>NOTE TO COAUTHORS: I’d appreciate feedback on what you consider to be the most important r</w:t>
-      </w:r>
-      <w:r>
-        <w:rPr>
-          <w:i/>
-        </w:rPr>
-        <w:t>esults and conclusions to highlight in the abstract.</w:t>
+        <w:t>NOTE TO COAUTHORS: I’d appreciate feedback on what you consider to be the most important results and conclusions to highlight in the abstract.</w:t>
       </w:r>
     </w:p>
     <w:p>
@@ -331,10 +320,7 @@
         </w:numPr>
       </w:pPr>
       <w:r>
-        <w:t>Tree rings provide a valuable long-term record for understanding how climate shapes forest productivity. However, traditional analysis methods aggregate growth records of multiple trees into residual chr</w:t>
-      </w:r>
-      <w:r>
-        <w:t>onologies, and therefore cannot simultaneously account for the effects of tree size and climate. This has limited the potential to use tree-rings to understand forest productivity and its climate sensitivity.</w:t>
+        <w:t>Tree rings provide a valuable long-term record for understanding how climate shapes forest productivity. However, traditional analysis methods aggregate growth records of multiple trees into residual chronologies, and therefore cannot simultaneously account for the effects of tree size and climate. This has limited the potential to use tree-rings to understand forest productivity and its climate sensitivity.</w:t>
       </w:r>
     </w:p>
     <w:p>
@@ -345,10 +331,7 @@
         </w:numPr>
       </w:pPr>
       <w:r>
-        <w:t>Here, we develop a new method to simultaneously</w:t>
-      </w:r>
-      <w:r>
-        <w:t xml:space="preserve"> model non-linear effects of objectively determined principle climate drivers and tree diameter (</w:t>
+        <w:t>Here, we develop a new method to simultaneously model non-linear effects of objectively determined principle climate drivers and tree diameter (</w:t>
       </w:r>
       <m:oMath>
         <m:r>
@@ -368,10 +351,7 @@
         <w:t>climwin</w:t>
       </w:r>
       <w:r>
-        <w:t xml:space="preserve"> R package. We then</w:t>
-      </w:r>
-      <w:r>
-        <w:t xml:space="preserve"> include these in generalized least squares models to model tree growth while accounting for the temporal autocorrelation inherent to each individual tree’s growth. We apply this method to tree-ring data from </w:t>
+        <w:t xml:space="preserve"> R package. We then include these in generalized least squares models to model tree growth while accounting for the temporal autocorrelation inherent to each individual tree’s growth. We apply this method to tree-ring data from </w:t>
       </w:r>
       <w:r>
         <w:rPr>
@@ -389,10 +369,7 @@
         <w:t>~40</w:t>
       </w:r>
       <w:r>
-        <w:t xml:space="preserve"> species at ten globall</w:t>
-      </w:r>
-      <w:r>
-        <w:t>y distributed sites spanning a wide range of forest types.</w:t>
+        <w:t xml:space="preserve"> species at ten globally distributed sites spanning a wide range of forest types.</w:t>
       </w:r>
     </w:p>
     <w:p>
@@ -403,10 +380,7 @@
         </w:numPr>
       </w:pPr>
       <w:r>
-        <w:t>Our analysis identified similar climate drivers to those obtained via traditional methods, but revealed that non-linear responses to climate variables were common. Radial growth increments, basal a</w:t>
-      </w:r>
-      <w:r>
-        <w:t xml:space="preserve">rea increments, and biomass increments all varied non-linearly with </w:t>
+        <w:t xml:space="preserve">Our analysis identified similar climate drivers to those obtained via traditional methods, but revealed that non-linear responses to climate variables were common. Radial growth increments, basal area increments, and biomass increments all varied non-linearly with </w:t>
       </w:r>
       <m:oMath>
         <m:r>
@@ -459,10 +433,7 @@
         </w:numPr>
       </w:pPr>
       <w:r>
-        <w:t>Our method provides a rigor</w:t>
-      </w:r>
-      <w:r>
-        <w:t xml:space="preserve">ous analytical framework for objectively identifying the most important climate drivers of tree growth and combining them with </w:t>
+        <w:t xml:space="preserve">Our method provides a rigorous analytical framework for objectively identifying the most important climate drivers of tree growth and combining them with </w:t>
       </w:r>
       <m:oMath>
         <m:r>
@@ -473,10 +444,7 @@
         </m:r>
       </m:oMath>
       <w:r>
-        <w:t xml:space="preserve"> in nonlinear models. The need for such an approach is highlighted by our findings that nonlinear growth responses to clima</w:t>
-      </w:r>
-      <w:r>
-        <w:t xml:space="preserve">te variables are common, that growth rates vary nonlinearly with </w:t>
+        <w:t xml:space="preserve"> in nonlinear models. The need for such an approach is highlighted by our findings that nonlinear growth responses to climate variables are common, that growth rates vary nonlinearly with </w:t>
       </w:r>
       <m:oMath>
         <m:r>
@@ -509,13 +477,7 @@
         </m:r>
       </m:oMath>
       <w:r>
-        <w:t xml:space="preserve"> </w:t>
-      </w:r>
-      <w:r>
-        <w:t>should be accounted for in analyses seeking to quantify the impacts of climate and other environmental drivers on tree growth. By providing a framework for such analyses, our approach opens the door for using tree-rings to improve our understanding of fore</w:t>
-      </w:r>
-      <w:r>
-        <w:t>st responses to climate change.</w:t>
+        <w:t xml:space="preserve"> should be accounted for in analyses seeking to quantify the impacts of climate and other environmental drivers on tree growth. By providing a framework for such analyses, our approach opens the door for using tree-rings to improve our understanding of forest responses to climate change.</w:t>
       </w:r>
     </w:p>
     <w:p>
@@ -556,19 +518,10 @@
         <w:rPr>
           <w:b/>
         </w:rPr>
-        <w:t>Tree rings provide a long-term record of annual growt</w:t>
-      </w:r>
-      <w:r>
-        <w:rPr>
-          <w:b/>
-        </w:rPr>
-        <w:t>h increments that is invaluable for understanding forests in an era of global change.</w:t>
-      </w:r>
-      <w:r>
-        <w:t xml:space="preserve"> Spanning time scales of decades to centuries or even millennia, they provide by far the most robust method for characterization of the interannual climate sensitivity of </w:t>
-      </w:r>
-      <w:r>
-        <w:t>tree growth (REFS) and how it is changing (e.g., Sniderhan &amp; Baltzer, 2016; Maxwell, Harley, &amp; Robeson, 2016). Combined with forest censuses, they can be used to estimate forest woody productivity (</w:t>
+        <w:t>Tree rings provide a long-term record of annual growth increments that is invaluable for understanding forests in an era of global change.</w:t>
+      </w:r>
+      <w:r>
+        <w:t xml:space="preserve"> Spanning time scales of decades to centuries or even millennia, they provide by far the most robust method for characterization of the interannual climate sensitivity of tree growth (REFS) and how it is changing (e.g., Sniderhan &amp; Baltzer, 2016; Maxwell, Harley, &amp; Robeson, 2016). Combined with forest censuses, they can be used to estimate forest woody productivity (</w:t>
       </w:r>
       <m:oMath>
         <m:r>
@@ -604,16 +557,7 @@
         </m:sSub>
       </m:oMath>
       <w:r>
-        <w:t>; Graumlich, Brubaker, &amp; Grier, 1989; Te</w:t>
-      </w:r>
-      <w:r>
-        <w:t>ets, Fraver, et al., 2018) and its climate sensitivity (Klesse et al., 2018; Teets et al., 2018; Helcoski et al., 2019). This information is critical to predicting forest responses to climate change, and thereby reducing the enormous uncertainty surroundin</w:t>
-      </w:r>
-      <w:r>
-        <w:t>g future contributions of Earth’s forests to the global carbon cycle (Friedlingstein et al., 2006). Yet, dendrochronological methods have been optimized to detect climate signals rather than to predict forest productivity and its climate sensitivity (Kless</w:t>
-      </w:r>
-      <w:r>
-        <w:t>e et al., 2018). As a result, prevailing approaches hold a number of limitations for using tree-rings to address pressing questions concerning forest productivity in the current era of rapid environmental change.</w:t>
+        <w:t>; Graumlich, Brubaker, &amp; Grier, 1989; Teets, Fraver, et al., 2018) and its climate sensitivity (Klesse et al., 2018; Teets et al., 2018; Helcoski et al., 2019). This information is critical to predicting forest responses to climate change, and thereby reducing the enormous uncertainty surrounding future contributions of Earth’s forests to the global carbon cycle (Friedlingstein et al., 2006). Yet, dendrochronological methods have been optimized to detect climate signals rather than to predict forest productivity and its climate sensitivity (Klesse et al., 2018). As a result, prevailing approaches hold a number of limitations for using tree-rings to address pressing questions concerning forest productivity in the current era of rapid environmental change.</w:t>
       </w:r>
     </w:p>
     <w:p>
@@ -624,88 +568,98 @@
         <w:rPr>
           <w:b/>
         </w:rPr>
-        <w:t>To predict annual tree growth or forest pro</w:t>
-      </w:r>
-      <w:r>
-        <w:rPr>
-          <w:b/>
-        </w:rPr>
-        <w:t>ductivity based on climate, a necessary first step is identification of the most important climate variables, the time frames over which they have the strongest influence over annual growth, and their additive or interactive effects.</w:t>
-      </w:r>
-      <w:r>
-        <w:t xml:space="preserve"> Traditional dendrochro</w:t>
-      </w:r>
-      <w:r>
-        <w:t xml:space="preserve">nological methods identify climate signals by examining month-by-month correlations of growth index chronologies to select climate variables–most commonly temperature and precipitation–over the current year and, typically, previous year (e.g., </w:t>
-      </w:r>
-      <w:proofErr w:type="spellStart"/>
-      <w:ins w:id="2" w:author="Margolis, Ellis Q" w:date="2020-09-13T20:47:00Z">
+        <w:t>To predict annual tree growth or forest productivity based on climate, a necessary first step is identification of the most important climate variables, the time frames over which they have the strongest influence over annual growth, and their additive or interactive effects.</w:t>
+      </w:r>
+      <w:r>
+        <w:t xml:space="preserve"> Traditional dendrochronological methods identify climate signals by examining month-by-month correlations of growth index chronologies to select climate variables–most commonly temperature and precipitation–over the current year and, typically, previous year (e.g</w:t>
+      </w:r>
+      <w:r>
+        <w:rPr>
+          <w:highlight w:val="yellow"/>
+          <w:rPrChange w:id="2" w:author="Teixeira, Kristina A." w:date="2020-11-22T08:50:00Z">
+            <w:rPr/>
+          </w:rPrChange>
+        </w:rPr>
+        <w:t xml:space="preserve">., </w:t>
+      </w:r>
+      <w:ins w:id="3" w:author="Margolis, Ellis Q" w:date="2020-09-13T20:47:00Z">
         <w:r>
-          <w:t>Meko</w:t>
-        </w:r>
-        <w:proofErr w:type="spellEnd"/>
-        <w:r>
-          <w:t xml:space="preserve"> et al.,</w:t>
+          <w:rPr>
+            <w:highlight w:val="yellow"/>
+            <w:rPrChange w:id="4" w:author="Teixeira, Kristina A." w:date="2020-11-22T08:50:00Z">
+              <w:rPr/>
+            </w:rPrChange>
+          </w:rPr>
+          <w:t>Meko et al.,</w:t>
         </w:r>
       </w:ins>
-      <w:ins w:id="3" w:author="Margolis, Ellis Q" w:date="2020-09-13T20:52:00Z">
+      <w:ins w:id="5" w:author="Margolis, Ellis Q" w:date="2020-09-13T20:52:00Z">
         <w:r>
+          <w:rPr>
+            <w:highlight w:val="yellow"/>
+            <w:rPrChange w:id="6" w:author="Teixeira, Kristina A." w:date="2020-11-22T08:50:00Z">
+              <w:rPr/>
+            </w:rPrChange>
+          </w:rPr>
           <w:t xml:space="preserve"> 2011</w:t>
         </w:r>
       </w:ins>
-      <w:ins w:id="4" w:author="Margolis, Ellis Q" w:date="2020-09-13T21:54:00Z">
+      <w:ins w:id="7" w:author="Margolis, Ellis Q" w:date="2020-09-13T21:54:00Z">
         <w:r>
+          <w:rPr>
+            <w:highlight w:val="yellow"/>
+            <w:rPrChange w:id="8" w:author="Teixeira, Kristina A." w:date="2020-11-22T08:50:00Z">
+              <w:rPr/>
+            </w:rPrChange>
+          </w:rPr>
           <w:t>?</w:t>
         </w:r>
       </w:ins>
-      <w:ins w:id="5" w:author="Margolis, Ellis Q" w:date="2020-09-13T20:47:00Z">
+      <w:ins w:id="9" w:author="Margolis, Ellis Q" w:date="2020-09-13T20:47:00Z">
         <w:r>
+          <w:rPr>
+            <w:highlight w:val="yellow"/>
+            <w:rPrChange w:id="10" w:author="Teixeira, Kristina A." w:date="2020-11-22T08:50:00Z">
+              <w:rPr/>
+            </w:rPrChange>
+          </w:rPr>
           <w:t xml:space="preserve"> </w:t>
         </w:r>
       </w:ins>
       <w:r>
-        <w:t>DENDRO_REFS)</w:t>
-      </w:r>
-      <w:r>
-        <w:t xml:space="preserve">. While appropriate for identifying the strongest signals for purposes such as historical climate reconstructions (e.g., DENDRO_REFS) and for describing how each month’s climate affects tree growth or productivity (e.g., Helcoski et al., 2019), </w:t>
-      </w:r>
-      <w:r>
         <w:rPr>
           <w:highlight w:val="yellow"/>
-        </w:rPr>
-        <w:t>this approa</w:t>
+          <w:rPrChange w:id="11" w:author="Teixeira, Kristina A." w:date="2020-11-22T08:50:00Z">
+            <w:rPr/>
+          </w:rPrChange>
+        </w:rPr>
+        <w:t>DENDRO</w:t>
+      </w:r>
+      <w:r>
+        <w:t xml:space="preserve">_REFS). While appropriate for identifying the strongest signals for purposes such as historical climate reconstructions (e.g., DENDRO_REFS) and for describing how each month’s climate affects tree growth or productivity (e.g., Helcoski et al., 2019), </w:t>
       </w:r>
       <w:r>
         <w:rPr>
           <w:highlight w:val="yellow"/>
         </w:rPr>
-        <w:t xml:space="preserve">ch falls short of objectively identifying the most important climate drivers and their time windows of </w:t>
-      </w:r>
-      <w:commentRangeStart w:id="6"/>
+        <w:t xml:space="preserve">this approach falls short of objectively identifying the most important climate drivers and their time windows of </w:t>
+      </w:r>
+      <w:commentRangeStart w:id="12"/>
       <w:r>
         <w:rPr>
           <w:highlight w:val="yellow"/>
         </w:rPr>
         <w:t>influence</w:t>
       </w:r>
-      <w:commentRangeEnd w:id="6"/>
+      <w:commentRangeEnd w:id="12"/>
       <w:r>
         <w:rPr>
           <w:rStyle w:val="CommentReference"/>
         </w:rPr>
-        <w:commentReference w:id="6"/>
-      </w:r>
-      <w:r>
-        <w:t>, which is needed for multivariate models of annual tree growth and forest productivity (e.g., Teets et al., 2018). Further, tree-ring studies g</w:t>
-      </w:r>
-      <w:r>
-        <w:t>enerally do not consider additive or interactive effects of climate variables on annual growth (DENDRO_REFS; but see Foster, Finley, D’Amato, Bradford, &amp; Banerjee, 2016). Such effects are expected based on observations that temperature and moisture jointly</w:t>
-      </w:r>
-      <w:r>
-        <w:t xml:space="preserve"> shape photosynthesis (REFS), tree growth (Foster et al., 2016), and forest productivity (e.g.,TREE_LEVEL_REFS; Banbury Morgan et al., n.d.). Thus, to model tree growth responses to climate, we need an objective approach to systematically evaluate numerous</w:t>
-      </w:r>
-      <w:r>
-        <w:t xml:space="preserve"> potential climate variables and time windows in order to select principle climate drivers appropriate for inclusion in multivariate models.</w:t>
+        <w:commentReference w:id="12"/>
+      </w:r>
+      <w:r>
+        <w:t>, which is needed for multivariate models of annual tree growth and forest productivity (e.g., Teets et al., 2018). Further, tree-ring studies generally do not consider additive or interactive effects of climate variables on annual growth (DENDRO_REFS; but see Foster, Finley, D’Amato, Bradford, &amp; Banerjee, 2016). Such effects are expected based on observations that temperature and moisture jointly shape photosynthesis (REFS), tree growth (Foster et al., 2016), and forest productivity (e.g.,TREE_LEVEL_REFS; Banbury Morgan et al., n.d.). Thus, to model tree growth responses to climate, we need an objective approach to systematically evaluate numerous potential climate variables and time windows in order to select principle climate drivers appropriate for inclusion in multivariate models.</w:t>
       </w:r>
     </w:p>
     <w:p>
@@ -716,26 +670,14 @@
         <w:rPr>
           <w:b/>
         </w:rPr>
-        <w:t>Traditional methods characterize only linear climate responses, potentially missing important nonlinearities that h</w:t>
-      </w:r>
-      <w:r>
-        <w:rPr>
-          <w:b/>
-        </w:rPr>
-        <w:t>ave been widely observed at other spatio-temporal scales.</w:t>
-      </w:r>
-      <w:r>
-        <w:t xml:space="preserve"> Over time frames of seconds to days, most biological rates—- from photosynthesis to plant and animal respiration—-display a unimodal relationship to temporal variation in temperature. Specifically, </w:t>
-      </w:r>
-      <w:r>
-        <w:t xml:space="preserve">these rates generally increase exponentially with temperature up to a point (e.g., Brown, Gillooly, Allen, Savage, &amp; West, 2004), typically reflective of the environment to which the organism is acclimated (Kumarathunge et al., 2019), and </w:t>
+        <w:t>Traditional methods characterize only linear climate responses, potentially missing important nonlinearities that have been widely observed at other spatio-temporal scales.</w:t>
+      </w:r>
+      <w:r>
+        <w:t xml:space="preserve"> Over time frames of seconds to days, most biological rates—- from photosynthesis to plant and animal respiration—-display a unimodal relationship to temporal variation in temperature. Specifically, these rates generally increase exponentially with temperature up to a point (e.g., Brown, Gillooly, Allen, Savage, &amp; West, 2004), typically reflective of the environment to which the organism is acclimated (Kumarathunge et al., 2019), and </w:t>
       </w:r>
       <w:r>
         <w:lastRenderedPageBreak/>
-        <w:t>decrease at highe</w:t>
-      </w:r>
-      <w:r>
-        <w:t xml:space="preserve">r temperatures [e.g., REFS]. On the other end of the spatio-temporal spectrum, across regional to global climate gradients, annual forest productivity plateaus or decreases at high temperature, </w:t>
+        <w:t xml:space="preserve">decrease at higher temperatures [e.g., REFS]. On the other end of the spatio-temporal spectrum, across regional to global climate gradients, annual forest productivity plateaus or decreases at high temperature, </w:t>
       </w:r>
       <m:oMath>
         <m:sSub>
@@ -776,19 +718,7 @@
         </m:r>
       </m:oMath>
       <w:r>
-        <w:t xml:space="preserve"> (Sullivan e</w:t>
-      </w:r>
-      <w:r>
-        <w:t>t al., 2020; Banbury Morgan et al., n.d.). Similarly, across global gradients, annual forest productivity increases with precipitation only up to a point, after which it plateaus or decreases (Banbury Morgan et al., n.d.). Filling a critical gap between sh</w:t>
-      </w:r>
-      <w:r>
-        <w:t>ort-term physiological responses and the global gradients representing millennia of community assembly and species adaptation, the annual growth records of tree-rings capture tree growth responses to interannual climatic variation. Yet, dendrochronological</w:t>
-      </w:r>
-      <w:r>
-        <w:t xml:space="preserve"> studies allowing for nonlinear or threshold responses of tree growth to climate are rare (Tolwinski-Ward, Anchukaitis, &amp; Evans, 2013; Tumajer et al., 2017), and we therefore know little about what, if any, nonlinearities occur in tree growth responses to </w:t>
-      </w:r>
-      <w:r>
-        <w:t>interannual variation in climate.</w:t>
+        <w:t xml:space="preserve"> (Sullivan et al., 2020; Banbury Morgan et al., n.d.). Similarly, across global gradients, annual forest productivity increases with precipitation only up to a point, after which it plateaus or decreases (Banbury Morgan et al., n.d.). Filling a critical gap between short-term physiological responses and the global gradients representing millennia of community assembly and species adaptation, the annual growth records of tree-rings capture tree growth responses to interannual climatic variation. Yet, dendrochronological studies allowing for nonlinear or threshold responses of tree growth to climate are rare (Tolwinski-Ward, Anchukaitis, &amp; Evans, 2013; Tumajer et al., 2017), and we therefore know little about what, if any, nonlinearities occur in tree growth responses to interannual variation in climate.</w:t>
       </w:r>
     </w:p>
     <w:p>
@@ -813,13 +743,7 @@
         <w:rPr>
           <w:b/>
         </w:rPr>
-        <w:t xml:space="preserve">) is among the most important variables affecting tree growth rate (e.g., Muller-Landau et al., 2006; Foster et al., 2016) and its climate sensitivity (e.g., Bennett, </w:t>
-      </w:r>
-      <w:r>
-        <w:rPr>
-          <w:b/>
-        </w:rPr>
-        <w:t>McDowell, Allen, &amp; Anderson-Teixeira, 2015; McGregor et al., n.d.), yet traditional methods do not characterize its effect or its potential interactions with climate.</w:t>
+        <w:t>) is among the most important variables affecting tree growth rate (e.g., Muller-Landau et al., 2006; Foster et al., 2016) and its climate sensitivity (e.g., Bennett, McDowell, Allen, &amp; Anderson-Teixeira, 2015; McGregor et al., n.d.), yet traditional methods do not characterize its effect or its potential interactions with climate.</w:t>
       </w:r>
       <w:r>
         <w:t xml:space="preserve"> For dendrological studies aimed at deciphering climate signals, </w:t>
@@ -833,55 +757,43 @@
         </m:r>
       </m:oMath>
       <w:r>
-        <w:t xml:space="preserve"> is not typically a</w:t>
-      </w:r>
-      <w:r>
-        <w:t xml:space="preserve"> variable of interest, and its influence is removed through detrending (</w:t>
-      </w:r>
-      <w:ins w:id="7" w:author="Margolis, Ellis Q" w:date="2020-09-13T21:15:00Z">
+        <w:t xml:space="preserve"> is not typically a variable of interest, and its influence is removed through detrending (</w:t>
+      </w:r>
+      <w:ins w:id="13" w:author="Margolis, Ellis Q" w:date="2020-09-13T21:15:00Z">
         <w:r>
           <w:t xml:space="preserve">Cook and Peters, 1981; </w:t>
         </w:r>
       </w:ins>
       <w:r>
-        <w:t>D</w:t>
-      </w:r>
-      <w:r>
-        <w:t>E</w:t>
-      </w:r>
-      <w:r>
-        <w:t>N</w:t>
-      </w:r>
-      <w:r>
-        <w:t>D</w:t>
-      </w:r>
-      <w:r>
-        <w:t>R</w:t>
-      </w:r>
-      <w:r>
-        <w:t>O</w:t>
-      </w:r>
-      <w:r>
-        <w:t>_</w:t>
-      </w:r>
-      <w:r>
-        <w:t>R</w:t>
-      </w:r>
-      <w:r>
-        <w:t>E</w:t>
-      </w:r>
-      <w:r>
-        <w:t>F</w:t>
-      </w:r>
-      <w:r>
-        <w:t>S). While convenient for identifying climate signals (</w:t>
-      </w:r>
-      <w:ins w:id="8" w:author="Margolis, Ellis Q" w:date="2020-09-13T21:46:00Z">
+        <w:t xml:space="preserve">DENDRO_REFS). While convenient for </w:t>
+      </w:r>
+      <w:r>
+        <w:rPr>
+          <w:highlight w:val="yellow"/>
+          <w:rPrChange w:id="14" w:author="Teixeira, Kristina A." w:date="2020-11-22T18:02:00Z">
+            <w:rPr/>
+          </w:rPrChange>
+        </w:rPr>
+        <w:t>identifying climate signals (</w:t>
+      </w:r>
+      <w:ins w:id="15" w:author="Margolis, Ellis Q" w:date="2020-09-13T21:46:00Z">
         <w:r>
+          <w:rPr>
+            <w:highlight w:val="yellow"/>
+            <w:rPrChange w:id="16" w:author="Teixeira, Kristina A." w:date="2020-11-22T18:02:00Z">
+              <w:rPr/>
+            </w:rPrChange>
+          </w:rPr>
           <w:t xml:space="preserve">Fritts, </w:t>
         </w:r>
         <w:proofErr w:type="gramStart"/>
         <w:r>
+          <w:rPr>
+            <w:highlight w:val="yellow"/>
+            <w:rPrChange w:id="17" w:author="Teixeira, Kristina A." w:date="2020-11-22T18:02:00Z">
+              <w:rPr/>
+            </w:rPrChange>
+          </w:rPr>
           <w:t>1976?;</w:t>
         </w:r>
         <w:proofErr w:type="gramEnd"/>
@@ -890,10 +802,7 @@
         </w:r>
       </w:ins>
       <w:r>
-        <w:t>DENDRO_REFS), this approach is not optimal for subsequent inference of the climate sensitivity of forest productivity. A</w:t>
-      </w:r>
-      <w:r>
-        <w:t>lthough climate correlations can be transformed to climate sensitivity (</w:t>
+        <w:t>DENDRO_REFS), this approach is not optimal for subsequent inference of the climate sensitivity of forest productivity. Although climate correlations can be transformed to climate sensitivity (</w:t>
       </w:r>
       <w:r>
         <w:rPr>
@@ -960,10 +869,7 @@
         </m:r>
       </m:oMath>
       <w:r>
-        <w:t xml:space="preserve"> (Helcoski et al., 2019), they cannot be us</w:t>
-      </w:r>
-      <w:r>
-        <w:t xml:space="preserve">ed to characterize known interactive effects of </w:t>
+        <w:t xml:space="preserve"> (Helcoski et al., 2019), they cannot be used to characterize known interactive effects of </w:t>
       </w:r>
       <m:oMath>
         <m:r>
@@ -974,16 +880,7 @@
         </m:r>
       </m:oMath>
       <w:r>
-        <w:t xml:space="preserve"> and climate on tree growth. For example, larger trees tend to exhibit greater growth reductions in drought years (Bennett et al., 2015; McGregor et al., n.d.), and smaller </w:t>
-      </w:r>
-      <w:r>
-        <w:t>trees</w:t>
-      </w:r>
-      <w:r>
-        <w:t xml:space="preserve"> can be more sensitive t</w:t>
-      </w:r>
-      <w:r>
-        <w:t>o temperature (</w:t>
+        <w:t xml:space="preserve"> and climate on tree growth. For example, larger trees tend to exhibit greater growth reductions in drought years (Bennett et al., 2015; McGregor et al., n.d.), and smaller trees can be more sensitive to temperature (</w:t>
       </w:r>
       <w:r>
         <w:rPr>
@@ -1039,10 +936,7 @@
         </m:sSub>
       </m:oMath>
       <w:r>
-        <w:t>, we need mode</w:t>
-      </w:r>
-      <w:r>
-        <w:t xml:space="preserve">ls that include </w:t>
+        <w:t xml:space="preserve">, we need models that include </w:t>
       </w:r>
       <m:oMath>
         <m:r>
@@ -1067,10 +961,7 @@
         <w:t>Here, we develop a new method that allows simultaneous consideration of the effects of tree size, objectively determined principle climate drivers, and other environmental drivers on annual tree growth.</w:t>
       </w:r>
       <w:r>
-        <w:t xml:space="preserve"> This allows us to ask: (1) What are the most importan</w:t>
-      </w:r>
-      <w:r>
-        <w:t xml:space="preserve">t climate drivers of annual growth, and over which time windows? (2) What is the shape of the relationship between annual growth and climate drivers? (3) How do </w:t>
+        <w:t xml:space="preserve"> This allows us to ask: (1) What are the most important climate drivers of annual growth, and over which time windows? (2) What is the shape of the relationship between annual growth and climate drivers? (3) How do </w:t>
       </w:r>
       <m:oMath>
         <m:r>
@@ -1114,10 +1005,7 @@
         </m:r>
       </m:oMath>
       <w:r>
-        <w:t>? (4) How do climat</w:t>
-      </w:r>
-      <w:r>
-        <w:t xml:space="preserve">e drivers and </w:t>
+        <w:t xml:space="preserve">? (4) How do climate drivers and </w:t>
       </w:r>
       <m:oMath>
         <m:r>
@@ -1135,22 +1023,22 @@
       <w:pPr>
         <w:pStyle w:val="Heading3"/>
       </w:pPr>
-      <w:bookmarkStart w:id="9" w:name="materials-and-methods"/>
+      <w:bookmarkStart w:id="18" w:name="materials-and-methods"/>
       <w:r>
         <w:lastRenderedPageBreak/>
         <w:t>Materials and Methods</w:t>
       </w:r>
-      <w:bookmarkEnd w:id="9"/>
+      <w:bookmarkEnd w:id="18"/>
     </w:p>
     <w:p>
       <w:pPr>
         <w:pStyle w:val="Heading4"/>
       </w:pPr>
-      <w:bookmarkStart w:id="10" w:name="data-sources-and-preparation"/>
+      <w:bookmarkStart w:id="19" w:name="data-sources-and-preparation"/>
       <w:r>
         <w:t>Data sources and preparation</w:t>
       </w:r>
-      <w:bookmarkEnd w:id="10"/>
+      <w:bookmarkEnd w:id="19"/>
     </w:p>
     <w:p>
       <w:pPr>
@@ -1217,16 +1105,7 @@
         </m:sSup>
       </m:oMath>
       <w:r>
-        <w:t xml:space="preserve"> N latitude and representing a wide range of for</w:t>
-      </w:r>
-      <w:r>
-        <w:t>est and tree types: tropical broadleaf deciduous and evergreen, temperate broadleaf deciduous and needleleaf evergreen, and boreal needleleaf evergreen (Tables 1, S1-S2). Nine of these sites (exception: LT) are large forest dynamics plots of the Forest Glo</w:t>
-      </w:r>
-      <w:r>
-        <w:t>bal Earth Observatory (ForestGEO; Anderson-Teixeira, Davies, et al., 2015). Trees of species represented within the ForestGEO plots were cored within the plot (n=#) and/or in the vicinity (n=#; max distance: # km), following a variety of sampling protocols</w:t>
-      </w:r>
-      <w:r>
-        <w:t xml:space="preserve"> designed to meet the varied objectives of the original studies (Tables S1, S3). In using this diversity of data sources, we ensured that our approach was able to handle challenges presented by varying methodologies and forest types.</w:t>
+        <w:t xml:space="preserve"> N latitude and representing a wide range of forest and tree types: tropical broadleaf deciduous and evergreen, temperate broadleaf deciduous and needleleaf evergreen, and boreal needleleaf evergreen (Tables 1, S1-S2). Nine of these sites (exception: LT) are large forest dynamics plots of the Forest Global Earth Observatory (ForestGEO; Anderson-Teixeira, Davies, et al., 2015). Trees of species represented within the ForestGEO plots were cored within the plot (n=#) and/or in the vicinity (n=#; max distance: # km), following a variety of sampling protocols designed to meet the varied objectives of the original studies (Tables S1, S3). In using this diversity of data sources, we ensured that our approach was able to handle challenges presented by varying methodologies and forest types.</w:t>
       </w:r>
     </w:p>
     <w:p>
@@ -1237,13 +1116,7 @@
         <w:rPr>
           <w:b/>
         </w:rPr>
-        <w:t>Table 1 | Sites includ</w:t>
-      </w:r>
-      <w:r>
-        <w:rPr>
-          <w:b/>
-        </w:rPr>
-        <w:t>ed in this analysis</w:t>
+        <w:t>Table 1 | Sites included in this analysis</w:t>
       </w:r>
       <w:r>
         <w:t xml:space="preserve">. Here and throughout, sites are ordered by latitude. Additional site information is provided in Table S1, and species and their sample sizes are detailed in Tables S2-S3. </w:t>
@@ -1318,10 +1191,7 @@
         <w:t>#</w:t>
       </w:r>
       <w:r>
-        <w:t>) were measured and cross-dated by the original researchers using standard dendrochronological practices. The full record for all cores was retained for analysis, with the exception of records that had to be excluded due to insufficient sample size or ano</w:t>
-      </w:r>
-      <w:r>
-        <w:t>malous growth patterns. Specifically, we excluded (1) species with &lt;7 cores, (2) cores with &lt;30 years of record, (3) contiguous portions of cores containing large outliers (</w:t>
+        <w:t>) were measured and cross-dated by the original researchers using standard dendrochronological practices. The full record for all cores was retained for analysis, with the exception of records that had to be excluded due to insufficient sample size or anomalous growth patterns. Specifically, we excluded (1) species with &lt;7 cores, (2) cores with &lt;30 years of record, (3) contiguous portions of cores containing large outliers (</w:t>
       </w:r>
       <m:oMath>
         <m:r>
@@ -1343,10 +1213,7 @@
         </m:r>
       </m:oMath>
       <w:r>
-        <w:t xml:space="preserve"> for the entire core), and (4) the final 20 years pr</w:t>
-      </w:r>
-      <w:r>
-        <w:t xml:space="preserve">ior to death of trees cored dead. The final criteria was implemented to avoid periods of growth decline and potentially altered climate sensitivity prior to death (Cailleret et al., 2017; DeSoto et al., 2020). From analyses including </w:t>
+        <w:t xml:space="preserve"> for the entire core), and (4) the final 20 years prior to death of trees cored dead. The final criteria was implemented to avoid periods of growth decline and potentially altered climate sensitivity prior to death (Cailleret et al., 2017; DeSoto et al., 2020). From analyses including </w:t>
       </w:r>
       <m:oMath>
         <m:r>
@@ -1357,10 +1224,7 @@
         </m:r>
       </m:oMath>
       <w:r>
-        <w:t xml:space="preserve"> (see below), we</w:t>
-      </w:r>
-      <w:r>
-        <w:t xml:space="preserve"> further excluded (1) trees for which we lacked data required to reconstruct </w:t>
+        <w:t xml:space="preserve"> (see below), we further excluded (1) trees for which we lacked data required to reconstruct </w:t>
       </w:r>
       <m:oMath>
         <m:r>
@@ -1402,10 +1266,7 @@
         <w:t>Appendix S1</w:t>
       </w:r>
       <w:r>
-        <w:t xml:space="preserve">), </w:t>
-      </w:r>
-      <w:r>
-        <w:t xml:space="preserve">and (3) parts of records where reconstructed </w:t>
+        <w:t xml:space="preserve">), and (3) parts of records where reconstructed </w:t>
       </w:r>
       <m:oMath>
         <m:r>
@@ -1457,10 +1318,7 @@
         <w:pStyle w:val="BodyText"/>
       </w:pPr>
       <w:r>
-        <w:t>For each year in the tree-ring record</w:t>
-      </w:r>
-      <w:r>
-        <w:t xml:space="preserve">s, we reconstructed </w:t>
+        <w:t xml:space="preserve">For each year in the tree-ring records, we reconstructed </w:t>
       </w:r>
       <m:oMath>
         <m:r>
@@ -1502,50 +1360,107 @@
         </m:r>
       </m:oMath>
       <w:r>
-        <w:t xml:space="preserve"> was reconstructed from the outside in. In cases where </w:t>
-      </w:r>
-      <m:oMath>
-        <m:r>
-          <w:rPr>
-            <w:rFonts w:ascii="Cambria Math" w:hAnsi="Cambria Math"/>
+        <w:t xml:space="preserve"> was reconstructed from the outside in</w:t>
+      </w:r>
+      <w:r>
+        <w:rPr>
+          <w:highlight w:val="yellow"/>
+          <w:rPrChange w:id="20" w:author="Teixeira, Kristina A." w:date="2020-11-22T18:03:00Z">
+            <w:rPr/>
+          </w:rPrChange>
+        </w:rPr>
+        <w:t xml:space="preserve">. In cases where </w:t>
+      </w:r>
+      <m:oMath>
+        <m:r>
+          <w:rPr>
+            <w:rFonts w:ascii="Cambria Math" w:hAnsi="Cambria Math"/>
+            <w:highlight w:val="yellow"/>
+            <w:rPrChange w:id="21" w:author="Teixeira, Kristina A." w:date="2020-11-22T18:03:00Z">
+              <w:rPr>
+                <w:rFonts w:ascii="Cambria Math" w:hAnsi="Cambria Math"/>
+              </w:rPr>
+            </w:rPrChange>
           </w:rPr>
           <m:t>DBH</m:t>
         </m:r>
       </m:oMath>
       <w:r>
-        <w:t xml:space="preserve"> was not available, but when we knew that the core hit pith or could r</w:t>
-      </w:r>
-      <w:r>
-        <w:t>easonably estimate how far off it was based on the curvature of the rings (</w:t>
+        <w:rPr>
+          <w:highlight w:val="yellow"/>
+          <w:rPrChange w:id="22" w:author="Teixeira, Kristina A." w:date="2020-11-22T18:03:00Z">
+            <w:rPr/>
+          </w:rPrChange>
+        </w:rPr>
+        <w:t xml:space="preserve"> was not available, but when we knew that the core hit pith or could reasonably estimate how far off it was based on the curvature of the rings (</w:t>
       </w:r>
       <w:proofErr w:type="spellStart"/>
-      <w:ins w:id="11" w:author="Margolis, Ellis Q" w:date="2020-09-13T21:51:00Z">
+      <w:ins w:id="23" w:author="Margolis, Ellis Q" w:date="2020-09-13T21:51:00Z">
         <w:r>
+          <w:rPr>
+            <w:highlight w:val="yellow"/>
+            <w:rPrChange w:id="24" w:author="Teixeira, Kristina A." w:date="2020-11-22T18:03:00Z">
+              <w:rPr/>
+            </w:rPrChange>
+          </w:rPr>
           <w:t>Applequist</w:t>
         </w:r>
       </w:ins>
       <w:proofErr w:type="spellEnd"/>
-      <w:ins w:id="12" w:author="Margolis, Ellis Q" w:date="2020-09-13T21:52:00Z">
+      <w:ins w:id="25" w:author="Margolis, Ellis Q" w:date="2020-09-13T21:52:00Z">
         <w:r>
+          <w:rPr>
+            <w:highlight w:val="yellow"/>
+            <w:rPrChange w:id="26" w:author="Teixeira, Kristina A." w:date="2020-11-22T18:03:00Z">
+              <w:rPr/>
+            </w:rPrChange>
+          </w:rPr>
           <w:t xml:space="preserve">, </w:t>
         </w:r>
-        <w:commentRangeStart w:id="13"/>
+        <w:commentRangeStart w:id="27"/>
         <w:r>
+          <w:rPr>
+            <w:highlight w:val="yellow"/>
+            <w:rPrChange w:id="28" w:author="Teixeira, Kristina A." w:date="2020-11-22T18:03:00Z">
+              <w:rPr/>
+            </w:rPrChange>
+          </w:rPr>
           <w:t>1958</w:t>
         </w:r>
-        <w:commentRangeEnd w:id="13"/>
+        <w:commentRangeEnd w:id="27"/>
         <w:r>
           <w:rPr>
             <w:rStyle w:val="CommentReference"/>
-          </w:rPr>
-          <w:commentReference w:id="13"/>
+            <w:highlight w:val="yellow"/>
+            <w:rPrChange w:id="29" w:author="Teixeira, Kristina A." w:date="2020-11-22T18:03:00Z">
+              <w:rPr>
+                <w:rStyle w:val="CommentReference"/>
+              </w:rPr>
+            </w:rPrChange>
+          </w:rPr>
+          <w:commentReference w:id="27"/>
         </w:r>
         <w:r>
+          <w:rPr>
+            <w:highlight w:val="yellow"/>
+            <w:rPrChange w:id="30" w:author="Teixeira, Kristina A." w:date="2020-11-22T18:03:00Z">
+              <w:rPr/>
+            </w:rPrChange>
+          </w:rPr>
           <w:t xml:space="preserve">?; </w:t>
         </w:r>
       </w:ins>
       <w:r>
-        <w:t xml:space="preserve">DENDORO_REF), </w:t>
+        <w:rPr>
+          <w:highlight w:val="yellow"/>
+          <w:rPrChange w:id="31" w:author="Teixeira, Kristina A." w:date="2020-11-22T18:03:00Z">
+            <w:rPr/>
+          </w:rPrChange>
+        </w:rPr>
+        <w:t>DENDORO</w:t>
+      </w:r>
+      <w:r>
+        <w:t xml:space="preserve">_REF), </w:t>
       </w:r>
       <m:oMath>
         <m:r>
@@ -1567,10 +1482,7 @@
         </m:r>
       </m:oMath>
       <w:r>
-        <w:t xml:space="preserve"> and bark thickness to account for changes in bark thickness a</w:t>
-      </w:r>
-      <w:r>
-        <w:t>s the tree grew (Appendix S1; Tables S2, S4).</w:t>
+        <w:t xml:space="preserve"> and bark thickness to account for changes in bark thickness as the tree grew (Appendix S1; Tables S2, S4).</w:t>
       </w:r>
     </w:p>
     <w:p>
@@ -1589,10 +1501,7 @@
         </m:r>
       </m:oMath>
       <w:r>
-        <w:t xml:space="preserve"> had been reconstructed, we used biomass allometries to estimate the corresponding aboveground biomass and diameter to area equation to get the corresponding basal area. We then calculated abovegroun</w:t>
-      </w:r>
-      <w:r>
-        <w:t>d biomass growth increments (</w:t>
+        <w:t xml:space="preserve"> had been reconstructed, we used biomass allometries to estimate the corresponding aboveground biomass and diameter to area equation to get the corresponding basal area. We then calculated aboveground biomass growth increments (</w:t>
       </w:r>
       <m:oMath>
         <m:r>
@@ -1633,13 +1542,7 @@
               <w:rPr>
                 <w:rFonts w:ascii="Cambria Math" w:hAnsi="Cambria Math"/>
               </w:rPr>
-              <m:t>y</m:t>
-            </m:r>
-            <m:r>
-              <w:rPr>
-                <w:rFonts w:ascii="Cambria Math" w:hAnsi="Cambria Math"/>
-              </w:rPr>
-              <m:t>+1</m:t>
+              <m:t>y+1</m:t>
             </m:r>
           </m:sub>
         </m:sSub>
@@ -1647,13 +1550,7 @@
           <w:rPr>
             <w:rFonts w:ascii="Cambria Math" w:hAnsi="Cambria Math"/>
           </w:rPr>
-          <m:t>-</m:t>
-        </m:r>
-        <m:r>
-          <w:rPr>
-            <w:rFonts w:ascii="Cambria Math" w:hAnsi="Cambria Math"/>
-          </w:rPr>
-          <m:t>AG</m:t>
+          <m:t>-AG</m:t>
         </m:r>
         <m:sSub>
           <m:sSubPr>
@@ -1723,13 +1620,7 @@
               <w:rPr>
                 <w:rFonts w:ascii="Cambria Math" w:hAnsi="Cambria Math"/>
               </w:rPr>
-              <m:t>y</m:t>
-            </m:r>
-            <m:r>
-              <w:rPr>
-                <w:rFonts w:ascii="Cambria Math" w:hAnsi="Cambria Math"/>
-              </w:rPr>
-              <m:t>+1</m:t>
+              <m:t>y+1</m:t>
             </m:r>
           </m:sub>
         </m:sSub>
@@ -1737,13 +1628,7 @@
           <w:rPr>
             <w:rFonts w:ascii="Cambria Math" w:hAnsi="Cambria Math"/>
           </w:rPr>
-          <m:t>-</m:t>
-        </m:r>
-        <m:r>
-          <w:rPr>
-            <w:rFonts w:ascii="Cambria Math" w:hAnsi="Cambria Math"/>
-          </w:rPr>
-          <m:t>BA</m:t>
+          <m:t>-BA</m:t>
         </m:r>
         <m:sSub>
           <m:sSubPr>
@@ -1781,10 +1666,7 @@
         <w:t>allo-db</w:t>
       </w:r>
       <w:r>
-        <w:t xml:space="preserve"> (Gonzalez-Akre et al. in prep) and</w:t>
-      </w:r>
-      <w:r>
-        <w:t xml:space="preserve"> </w:t>
+        <w:t xml:space="preserve"> (Gonzalez-Akre et al. in prep) and </w:t>
       </w:r>
       <w:r>
         <w:rPr>
@@ -1807,13 +1689,7 @@
         <w:rPr>
           <w:i/>
         </w:rPr>
-        <w:t>Variables considered here inc</w:t>
-      </w:r>
-      <w:r>
-        <w:rPr>
-          <w:i/>
-        </w:rPr>
-        <w:t>luded average daily minimum, maximum, and mean temperatures (</w:t>
+        <w:t>Variables considered here included average daily minimum, maximum, and mean temperatures (</w:t>
       </w:r>
       <m:oMath>
         <m:sSub>
@@ -1940,13 +1816,7 @@
         <w:rPr>
           <w:i/>
         </w:rPr>
-        <w:t>/ currently “PRE”); and precipita</w:t>
-      </w:r>
-      <w:r>
-        <w:rPr>
-          <w:i/>
-        </w:rPr>
-        <w:t>tion day frequency (</w:t>
+        <w:t>/ currently “PRE”); and precipitation day frequency (</w:t>
       </w:r>
       <m:oMath>
         <m:r>
@@ -1985,21 +1855,18 @@
         </m:r>
       </m:oMath>
       <w:r>
-        <w:t xml:space="preserve"> from daily precipitation readings made on BCI starting in 1929 (Paton, 2019). All ForestGEO climate records used here are archived in the ForestGEO Climate Data </w:t>
-      </w:r>
-      <w:r>
-        <w:t>Portal, v1.0-alpha (Anderson-Teixeira et al., 2020).</w:t>
+        <w:t xml:space="preserve"> from daily precipitation readings made on BCI starting in 1929 (Paton, 2019). All ForestGEO climate records used here are archived in the ForestGEO Climate Data Portal, v1.0-alpha (Anderson-Teixeira et al., 2020).</w:t>
       </w:r>
     </w:p>
     <w:p>
       <w:pPr>
         <w:pStyle w:val="Heading4"/>
       </w:pPr>
-      <w:bookmarkStart w:id="14" w:name="analysis-methods"/>
+      <w:bookmarkStart w:id="32" w:name="analysis-methods"/>
       <w:r>
         <w:t>Analysis methods</w:t>
       </w:r>
-      <w:bookmarkEnd w:id="14"/>
+      <w:bookmarkEnd w:id="32"/>
     </w:p>
     <w:p>
       <w:pPr>
@@ -2026,10 +1893,7 @@
         <w:t>1</w:t>
       </w:r>
       <w:r>
-        <w:t>). The a</w:t>
-      </w:r>
-      <w:r>
-        <w:t>nalysis was run separately for each site and each response variable (</w:t>
+        <w:t>). The analysis was run separately for each site and each response variable (</w:t>
       </w:r>
       <m:oMath>
         <m:r>
@@ -2150,13 +2014,7 @@
         <w:rPr>
           <w:b/>
         </w:rPr>
-        <w:t>We used th</w:t>
-      </w:r>
-      <w:r>
-        <w:rPr>
-          <w:b/>
-        </w:rPr>
-        <w:t xml:space="preserve">e </w:t>
+        <w:t xml:space="preserve">We used the </w:t>
       </w:r>
       <w:r>
         <w:rPr>
@@ -2169,19 +2027,7 @@
         <w:rPr>
           <w:b/>
         </w:rPr>
-        <w:t xml:space="preserve"> package in R (Pol et al., 2016) </w:t>
-      </w:r>
-      <w:r>
-        <w:rPr>
-          <w:b/>
-        </w:rPr>
-        <w:t>to identify the most important climate driver and the time window over which its effect was strongest for each of two categories of variables: a temperature group (mean, min, and max temperature; PET) and a precipitation group (precipitation, number of day</w:t>
-      </w:r>
-      <w:r>
-        <w:rPr>
-          <w:b/>
-        </w:rPr>
-        <w:t>s with precipitation).</w:t>
+        <w:t xml:space="preserve"> package in R (Pol et al., 2016) to identify the most important climate driver and the time window over which its effect was strongest for each of two categories of variables: a temperature group (mean, min, and max temperature; PET) and a precipitation group (precipitation, number of days with precipitation).</w:t>
       </w:r>
       <w:r>
         <w:t xml:space="preserve"> For this, we detrended the response variable to remove the influence of all non-climatic drivers (</w:t>
@@ -2193,10 +2039,7 @@
         <w:t>e.g.</w:t>
       </w:r>
       <w:r>
-        <w:t>, growth and aging of the tree, change in competitive dynamics, atmospheric pollution), which is essential for identifying climatic</w:t>
-      </w:r>
-      <w:r>
-        <w:t xml:space="preserve"> drivers (DENDRO_REFS). Specifically, we used a generalized additive model (GAM) to fit a spline to individual growth records (</w:t>
+        <w:t>, growth and aging of the tree, change in competitive dynamics, atmospheric pollution), which is essential for identifying climatic drivers (DENDRO_REFS). Specifically, we used a generalized additive model (GAM) to fit a spline to individual growth records (</w:t>
       </w:r>
       <m:oMath>
         <m:r>
@@ -2238,10 +2081,7 @@
         <w:t>climwin</w:t>
       </w:r>
       <w:r>
-        <w:t xml:space="preserve"> to identify the climate variables mo</w:t>
-      </w:r>
-      <w:r>
-        <w:t xml:space="preserve">st strongly correlated to the residuals of </w:t>
+        <w:t xml:space="preserve"> to identify the climate variables most strongly correlated to the residuals of </w:t>
       </w:r>
       <m:oMath>
         <m:r>
@@ -2283,10 +2123,7 @@
         <w:t>climwin</w:t>
       </w:r>
       <w:r>
-        <w:t>, we specified a mixed effects model using species and core identity as random effe</w:t>
-      </w:r>
-      <w:r>
-        <w:t xml:space="preserve">cts: </w:t>
+        <w:t xml:space="preserve">, we specified a mixed effects model using species and core identity as random effects: </w:t>
       </w:r>
       <w:r>
         <w:rPr>
@@ -2304,10 +2141,7 @@
         <w:t>climate</w:t>
       </w:r>
       <w:r>
-        <w:t xml:space="preserve"> specifies one of the climate drivers in the climate variable group, analyzed over one of all possible combinations of time periods, at monthly resolution, over a 15 mo</w:t>
-      </w:r>
-      <w:r>
-        <w:t>nth period ending near the time of cessation of formation of each annual ring (</w:t>
+        <w:t xml:space="preserve"> specifies one of the climate drivers in the climate variable group, analyzed over one of all possible combinations of time periods, at monthly resolution, over a 15 month period ending near the time of cessation of formation of each annual ring (</w:t>
       </w:r>
       <w:r>
         <w:rPr>
@@ -2337,13 +2171,7 @@
         <w:t>Climwin</w:t>
       </w:r>
       <w:r>
-        <w:t xml:space="preserve"> runs all potential model</w:t>
-      </w:r>
-      <w:r>
-        <w:t>s to select the best fit (lowest AIC), and does k-fold cross-validation in its computation of AIC to guard against over-fitting (Pol et al., 2016). For each group of candidate climate variables, we move forward with the best variable over the time window i</w:t>
-      </w:r>
-      <w:r>
-        <w:t xml:space="preserve">dentified by </w:t>
+        <w:t xml:space="preserve"> runs all potential models to select the best fit (lowest AIC), and does k-fold cross-validation in its computation of AIC to guard against over-fitting (Pol et al., 2016). For each group of candidate climate variables, we move forward with the best variable over the time window identified by </w:t>
       </w:r>
       <w:r>
         <w:rPr>
@@ -2361,12 +2189,9 @@
       </w:pPr>
       <w:r>
         <w:lastRenderedPageBreak/>
-        <w:t>A challenge to this system arose for the sites that have undergone the most rapid changes in climate and tree growth: SC and LT, where trees exhibit significant growth declin</w:t>
-      </w:r>
-      <w:r>
-        <w:t>es attributed to rising temperatures (Sniderhan &amp; Baltzer, 2016) and increasing</w:t>
-      </w:r>
-      <w:ins w:id="15" w:author="Margolis, Ellis Q" w:date="2020-09-13T22:27:00Z">
+        <w:t>A challenge to this system arose for the sites that have undergone the most rapid changes in climate and tree growth: SC and LT, where trees exhibit significant growth declines attributed to rising temperatures (Sniderhan &amp; Baltzer, 2016) and increasing</w:t>
+      </w:r>
+      <w:ins w:id="33" w:author="Margolis, Ellis Q" w:date="2020-09-13T22:27:00Z">
         <w:r>
           <w:t>ly warm</w:t>
         </w:r>
@@ -2374,26 +2199,26 @@
       <w:r>
         <w:t xml:space="preserve"> drought (</w:t>
       </w:r>
-      <w:ins w:id="16" w:author="Margolis, Ellis Q" w:date="2020-09-13T22:24:00Z">
+      <w:ins w:id="34" w:author="Margolis, Ellis Q" w:date="2020-09-13T22:24:00Z">
         <w:r>
           <w:t xml:space="preserve">Williams et al., </w:t>
         </w:r>
-        <w:commentRangeStart w:id="17"/>
+        <w:commentRangeStart w:id="35"/>
         <w:r>
           <w:t>2013</w:t>
         </w:r>
       </w:ins>
-      <w:del w:id="18" w:author="Margolis, Ellis Q" w:date="2020-09-13T22:28:00Z">
+      <w:del w:id="36" w:author="Margolis, Ellis Q" w:date="2020-09-13T22:28:00Z">
         <w:r>
           <w:delText>REF</w:delText>
         </w:r>
       </w:del>
-      <w:commentRangeEnd w:id="17"/>
+      <w:commentRangeEnd w:id="35"/>
       <w:r>
         <w:rPr>
           <w:rStyle w:val="CommentReference"/>
         </w:rPr>
-        <w:commentReference w:id="17"/>
+        <w:commentReference w:id="35"/>
       </w:r>
       <w:r>
         <w:t xml:space="preserve">), respectively. </w:t>
@@ -2420,13 +2245,7 @@
         <w:t>)</w:t>
       </w:r>
       <w:r>
-        <w:t xml:space="preserve"> Problematical</w:t>
-      </w:r>
-      <w:r>
-        <w:t>ly, correlating tree growth residuals from which climate-driven trends had been removed against the climate signal with a strong directional trend would not necessarily identify the most relevant climate drivers. For these sites, we experimented with three</w:t>
-      </w:r>
-      <w:r>
-        <w:t xml:space="preserve"> approaches to identifying the most important climate drivers (1) the method described above, (2) detrending the climate variables prior to the climwin step, and (3) excluding </w:t>
+        <w:t xml:space="preserve"> Problematically, correlating tree growth residuals from which climate-driven trends had been removed against the climate signal with a strong directional trend would not necessarily identify the most relevant climate drivers. For these sites, we experimented with three approaches to identifying the most important climate drivers (1) the method described above, (2) detrending the climate variables prior to the climwin step, and (3) excluding </w:t>
       </w:r>
       <w:r>
         <w:rPr>
@@ -2435,10 +2254,7 @@
         <w:t>decades with the most pronounced climate change</w:t>
       </w:r>
       <w:r>
-        <w:t xml:space="preserve"> from the climwin step of the ana</w:t>
-      </w:r>
-      <w:r>
-        <w:t xml:space="preserve">lysis (Appendix S3). After determining that… , here we present results </w:t>
+        <w:t xml:space="preserve"> from the climwin step of the analysis (Appendix S3). After determining that… , here we present results </w:t>
       </w:r>
       <w:r>
         <w:rPr>
@@ -2455,10 +2271,7 @@
         <w:pStyle w:val="BodyText"/>
       </w:pPr>
       <w:r>
-        <w:t xml:space="preserve">We verified that this process identified similar climate variable-month combinations as what would be identified using traditional methods for individual species, as detailed </w:t>
-      </w:r>
-      <w:r>
-        <w:t>in Appendix S2. (</w:t>
+        <w:t>We verified that this process identified similar climate variable-month combinations as what would be identified using traditional methods for individual species, as detailed in Appendix S2. (</w:t>
       </w:r>
       <w:hyperlink r:id="rId15">
         <w:r>
@@ -2489,10 +2302,7 @@
         <w:pStyle w:val="BodyText"/>
       </w:pPr>
       <w:r>
-        <w:t>Having identified candidate climate drivers in temperature and precipitatio</w:t>
-      </w:r>
-      <w:r>
-        <w:t xml:space="preserve">n variable groups, we next combined climate variables (all models) and </w:t>
+        <w:t xml:space="preserve">Having identified candidate climate drivers in temperature and precipitation variable groups, we next combined climate variables (all models) and </w:t>
       </w:r>
       <m:oMath>
         <m:r>
@@ -2523,10 +2333,7 @@
         <w:t>1</w:t>
       </w:r>
       <w:r>
-        <w:t xml:space="preserve">). Before running the models, we checked for collinearity among the candidate </w:t>
-      </w:r>
-      <w:r>
-        <w:t xml:space="preserve">variables using the </w:t>
+        <w:t xml:space="preserve">). Before running the models, we checked for collinearity among the candidate variables using the </w:t>
       </w:r>
       <w:r>
         <w:rPr>
@@ -2551,25 +2358,7 @@
           <w:rPr>
             <w:rFonts w:ascii="Cambria Math" w:hAnsi="Cambria Math"/>
           </w:rPr>
-          <m:t>log</m:t>
-        </m:r>
-        <m:r>
-          <w:rPr>
-            <w:rFonts w:ascii="Cambria Math" w:hAnsi="Cambria Math"/>
-          </w:rPr>
-          <m:t>[</m:t>
-        </m:r>
-        <m:r>
-          <w:rPr>
-            <w:rFonts w:ascii="Cambria Math" w:hAnsi="Cambria Math"/>
-          </w:rPr>
-          <m:t>Δr</m:t>
-        </m:r>
-        <m:r>
-          <w:rPr>
-            <w:rFonts w:ascii="Cambria Math" w:hAnsi="Cambria Math"/>
-          </w:rPr>
-          <m:t>]</m:t>
+          <m:t>log[Δr]</m:t>
         </m:r>
       </m:oMath>
       <w:r>
@@ -2580,25 +2369,7 @@
           <w:rPr>
             <w:rFonts w:ascii="Cambria Math" w:hAnsi="Cambria Math"/>
           </w:rPr>
-          <m:t>log</m:t>
-        </m:r>
-        <m:r>
-          <w:rPr>
-            <w:rFonts w:ascii="Cambria Math" w:hAnsi="Cambria Math"/>
-          </w:rPr>
-          <m:t>[</m:t>
-        </m:r>
-        <m:r>
-          <w:rPr>
-            <w:rFonts w:ascii="Cambria Math" w:hAnsi="Cambria Math"/>
-          </w:rPr>
-          <m:t>BAI</m:t>
-        </m:r>
-        <m:r>
-          <w:rPr>
-            <w:rFonts w:ascii="Cambria Math" w:hAnsi="Cambria Math"/>
-          </w:rPr>
-          <m:t>]</m:t>
+          <m:t>log[BAI]</m:t>
         </m:r>
       </m:oMath>
       <w:r>
@@ -2609,32 +2380,11 @@
           <w:rPr>
             <w:rFonts w:ascii="Cambria Math" w:hAnsi="Cambria Math"/>
           </w:rPr>
-          <m:t>log</m:t>
-        </m:r>
-        <m:r>
-          <w:rPr>
-            <w:rFonts w:ascii="Cambria Math" w:hAnsi="Cambria Math"/>
-          </w:rPr>
-          <m:t>[</m:t>
-        </m:r>
-        <m:r>
-          <w:rPr>
-            <w:rFonts w:ascii="Cambria Math" w:hAnsi="Cambria Math"/>
-          </w:rPr>
-          <m:t>ΔAGB</m:t>
-        </m:r>
-        <m:r>
-          <w:rPr>
-            <w:rFonts w:ascii="Cambria Math" w:hAnsi="Cambria Math"/>
-          </w:rPr>
-          <m:t>]</m:t>
-        </m:r>
-      </m:oMath>
-      <w:r>
-        <w:t>. Rather than detrending t</w:t>
-      </w:r>
-      <w:r>
-        <w:t xml:space="preserve">hese variables to produce residuals, the temporal autocorrelation of individual tree’s growth was accounted for by the specifying an autocorrelation structure of order 1, with </w:t>
+          <m:t>log[ΔAGB]</m:t>
+        </m:r>
+      </m:oMath>
+      <w:r>
+        <w:t xml:space="preserve">. Rather than detrending these variables to produce residuals, the temporal autocorrelation of individual tree’s growth was accounted for by the specifying an autocorrelation structure of order 1, with </w:t>
       </w:r>
       <m:oMath>
         <m:r>
@@ -2656,10 +2406,7 @@
         </m:r>
       </m:oMath>
       <w:r>
-        <w:t xml:space="preserve"> as a grouping factor, i</w:t>
-      </w:r>
-      <w:r>
-        <w:t xml:space="preserve">n the GLS’s model specification. For each species independently, we ran every combination of the candidate climate variables and </w:t>
+        <w:t xml:space="preserve"> as a grouping factor, in the GLS’s model specification. For each species independently, we ran every combination of the candidate climate variables and </w:t>
       </w:r>
       <m:oMath>
         <m:r>
@@ -2670,10 +2417,7 @@
         </m:r>
       </m:oMath>
       <w:r>
-        <w:t>, including both first- and second-order terms of polynomial for each. For models including interactive effects of climat</w:t>
-      </w:r>
-      <w:r>
-        <w:t xml:space="preserve">e and </w:t>
+        <w:t xml:space="preserve">, including both first- and second-order terms of polynomial for each. For models including interactive effects of climate and </w:t>
       </w:r>
       <m:oMath>
         <m:r>
@@ -2729,10 +2473,7 @@
         </m:r>
       </m:oMath>
       <w:r>
-        <w:t xml:space="preserve"> x climate), we selected as the top model </w:t>
-      </w:r>
-      <w:r>
-        <w:t>that with the lowest AIC.</w:t>
+        <w:t xml:space="preserve"> x climate), we selected as the top model that with the lowest AIC.</w:t>
       </w:r>
     </w:p>
     <w:p>
@@ -2740,10 +2481,7 @@
         <w:pStyle w:val="BodyText"/>
       </w:pPr>
       <w:r>
-        <w:t>The top model was used to visualize the effects of each variables while the others are kept constant at the median in the various figures of this manuscript. For these visualizing tools, we also fetched the t-test’s p-value for ea</w:t>
-      </w:r>
-      <w:r>
-        <w:t xml:space="preserve">ch term of the model and represented the significance using different line types. Model predictions represented were back-transformed to show the effect on the original scale of </w:t>
+        <w:t xml:space="preserve">The top model was used to visualize the effects of each variables while the others are kept constant at the median in the various figures of this manuscript. For these visualizing tools, we also fetched the t-test’s p-value for each term of the model and represented the significance using different line types. Model predictions represented were back-transformed to show the effect on the original scale of </w:t>
       </w:r>
       <m:oMath>
         <m:r>
@@ -2801,25 +2539,19 @@
         <w:t>Data</w:t>
       </w:r>
       <w:r>
-        <w:t>, code, and full res</w:t>
-      </w:r>
-      <w:r>
-        <w:t>ults are available via the project repository in GitHub (github.com/EcoClimLab/ForestGEO-climate-sensitivity) and archived in Zenodo (DOI: TBD) . Data for # of the sites are archived in the The DendroEcological Network (DEN) database (Rayback et al., 2020)</w:t>
-      </w:r>
-      <w:r>
-        <w:t>.</w:t>
+        <w:t>, code, and full results are available via the project repository in GitHub (github.com/EcoClimLab/ForestGEO-climate-sensitivity) and archived in Zenodo (DOI: TBD) . Data for # of the sites are archived in the The DendroEcological Network (DEN) database (Rayback et al., 2020).</w:t>
       </w:r>
     </w:p>
     <w:p>
       <w:pPr>
         <w:pStyle w:val="Heading3"/>
       </w:pPr>
-      <w:bookmarkStart w:id="19" w:name="results"/>
+      <w:bookmarkStart w:id="37" w:name="results"/>
       <w:r>
         <w:lastRenderedPageBreak/>
         <w:t>Results</w:t>
       </w:r>
-      <w:bookmarkEnd w:id="19"/>
+      <w:bookmarkEnd w:id="37"/>
     </w:p>
     <w:p>
       <w:pPr>
@@ -2871,13 +2603,7 @@
         <w:rPr>
           <w:b/>
         </w:rPr>
-        <w:t xml:space="preserve"> allowed objective selection of the strongest climate driv</w:t>
-      </w:r>
-      <w:r>
-        <w:rPr>
-          <w:b/>
-        </w:rPr>
-        <w:t>ers and the time windows over which they were most influential.</w:t>
+        <w:t xml:space="preserve"> allowed objective selection of the strongest climate drivers and the time windows over which they were most influential.</w:t>
       </w:r>
       <w:r>
         <w:t xml:space="preserve"> The most commonly selected variables within the temperature group were </w:t>
@@ -2927,13 +2653,7 @@
         <w:rPr>
           <w:i/>
         </w:rPr>
-        <w:t>at four of the eight s</w:t>
-      </w:r>
-      <w:r>
-        <w:rPr>
-          <w:i/>
-        </w:rPr>
-        <w:t>ites</w:t>
+        <w:t>at four of the eight sites</w:t>
       </w:r>
       <w:r>
         <w:t xml:space="preserve">. </w:t>
@@ -3014,10 +2734,7 @@
         <w:t>3</w:t>
       </w:r>
       <w:r>
-        <w:t>). Within the precipitation group, precipitation amount (PRE) was identified as the top variable most freq</w:t>
-      </w:r>
-      <w:r>
-        <w:t>uently (n=</w:t>
+        <w:t>). Within the precipitation group, precipitation amount (PRE) was identified as the top variable most frequently (n=</w:t>
       </w:r>
       <w:r>
         <w:rPr>
@@ -3053,10 +2770,7 @@
         <w:t># of 10</w:t>
       </w:r>
       <w:r>
-        <w:t xml:space="preserve"> for precipitation</w:t>
-      </w:r>
-      <w:r>
-        <w:t xml:space="preserve"> variables), but exceptions were common. At the </w:t>
+        <w:t xml:space="preserve"> for precipitation variables), but exceptions were common. At the </w:t>
       </w:r>
       <w:r>
         <w:rPr>
@@ -3082,13 +2796,7 @@
         <w:rPr>
           <w:i/>
         </w:rPr>
-        <w:t>3 highest l</w:t>
-      </w:r>
-      <w:r>
-        <w:rPr>
-          <w:i/>
-        </w:rPr>
-        <w:t>atitude sites</w:t>
+        <w:t>3 highest latitude sites</w:t>
       </w:r>
       <w:r>
         <w:t xml:space="preserve"> (HF, ZOF, and SC), the optimal window for precipitation variables was a short (</w:t>
@@ -3111,13 +2819,7 @@
         <w:t>6</w:t>
       </w:r>
       <w:r>
-        <w:t xml:space="preserve"> month period during th</w:t>
-      </w:r>
-      <w:r>
-        <w:t>e summer (wet season) at HKK. At two of the higher-latitude temperate sites (HF and Zofin), temperatures were most influential during late winter/ early spring. There were also a few instances where previous growing season conditions had the strongest infl</w:t>
-      </w:r>
-      <w:r>
-        <w:t>uence.</w:t>
+        <w:t xml:space="preserve"> month period during the summer (wet season) at HKK. At two of the higher-latitude temperate sites (HF and Zofin), temperatures were most influential during late winter/ early spring. There were also a few instances where previous growing season conditions had the strongest influence.</w:t>
       </w:r>
     </w:p>
     <w:p>
@@ -3220,16 +2922,7 @@
         <w:t>a</w:t>
       </w:r>
       <w:r>
-        <w:t>) sho</w:t>
-      </w:r>
-      <w:r>
-        <w:t xml:space="preserve">ws a matrix of Pearson correlations between ring-width index and monthly climate variables. Black rectangle represents the period selected by </w:t>
-      </w:r>
-      <w:r>
-        <w:t>climwin</w:t>
-      </w:r>
-      <w:r>
-        <w:t xml:space="preserve"> as the most influential window. Panels (</w:t>
+        <w:t>) shows a matrix of Pearson correlations between ring-width index and monthly climate variables. Black rectangle represents the period selected by climwin as the most influential window. Panels (</w:t>
       </w:r>
       <w:r>
         <w:rPr>
@@ -3238,13 +2931,7 @@
         <w:t>b-d</w:t>
       </w:r>
       <w:r>
-        <w:t xml:space="preserve">) give statistics for time windows tested in </w:t>
-      </w:r>
-      <w:r>
-        <w:t>climwin</w:t>
-      </w:r>
-      <w:r>
-        <w:t xml:space="preserve">, where window open and close indicate months </w:t>
+        <w:t xml:space="preserve">) give statistics for time windows tested in climwin, where window open and close indicate months </w:t>
       </w:r>
       <w:r>
         <w:lastRenderedPageBreak/>
@@ -3291,13 +2978,7 @@
           <w:rPr>
             <w:rFonts w:ascii="Cambria Math" w:hAnsi="Cambria Math"/>
           </w:rPr>
-          <m:t>Δ</m:t>
-        </m:r>
-        <m:r>
-          <w:rPr>
-            <w:rFonts w:ascii="Cambria Math" w:hAnsi="Cambria Math"/>
-          </w:rPr>
-          <m:t>AIC</m:t>
+          <m:t>ΔAIC</m:t>
         </m:r>
       </m:oMath>
       <w:r>
@@ -3321,16 +3002,7 @@
         <w:t>e</w:t>
       </w:r>
       <w:r>
-        <w:t xml:space="preserve">) shows the correlation of individual-level residuals to PET, with the function fit in </w:t>
-      </w:r>
-      <w:r>
-        <w:t>climw</w:t>
-      </w:r>
-      <w:r>
-        <w:t>in</w:t>
-      </w:r>
-      <w:r>
-        <w:t>. Finally, panel (</w:t>
+        <w:t>) shows the correlation of individual-level residuals to PET, with the function fit in climwin. Finally, panel (</w:t>
       </w:r>
       <w:r>
         <w:rPr>
@@ -3383,10 +3055,7 @@
         </m:r>
       </m:oMath>
       <w:r>
-        <w:t xml:space="preserve"> was included in the top model, with best-fit polynomials p</w:t>
-      </w:r>
-      <w:r>
-        <w:t>lotted with solid lines when both first- and second-order terms are signficant, dashed lines when only one term is signficant, and dotted lines when neither is signficant. Transparent ribbons indicate 95% confidence intervals.</w:t>
+        <w:t xml:space="preserve"> was included in the top model, with best-fit polynomials plotted with solid lines when both first- and second-order terms are signficant, dashed lines when only one term is signficant, and dotted lines when neither is signficant. Transparent ribbons indicate 95% confidence intervals.</w:t>
       </w:r>
     </w:p>
     <w:p>
@@ -3397,13 +3066,7 @@
         <w:rPr>
           <w:b/>
         </w:rPr>
-        <w:t>Across the three metrics of g</w:t>
-      </w:r>
-      <w:r>
-        <w:rPr>
-          <w:b/>
-        </w:rPr>
-        <w:t xml:space="preserve">rowth, the “landscape” of climate effects over various time windows was generally similar, but the optimal time window or even the top climate variable sometimes differed (Figs. </w:t>
+        <w:t xml:space="preserve">Across the three metrics of growth, the “landscape” of climate effects over various time windows was generally similar, but the optimal time window or even the top climate variable sometimes differed (Figs. </w:t>
       </w:r>
       <w:r>
         <w:t>S2</w:t>
@@ -3457,13 +3120,7 @@
         </m:r>
       </m:oMath>
       <w:r>
-        <w:t xml:space="preserve"> consistently exhibited simila</w:t>
-      </w:r>
-      <w:r>
-        <w:t>r strength of correlation and direction of response to climate variables within the temperature and precipitation variable groups. In some cases (n= # of #), both the optimal climate variable and time window were identical across growth metrics (e.g., Fig.</w:t>
-      </w:r>
-      <w:r>
-        <w:t xml:space="preserve"> </w:t>
+        <w:t xml:space="preserve"> consistently exhibited similar strength of correlation and direction of response to climate variables within the temperature and precipitation variable groups. In some cases (n= # of #), both the optimal climate variable and time window were identical across growth metrics (e.g., Fig. </w:t>
       </w:r>
       <w:r>
         <w:rPr>
@@ -3499,10 +3156,7 @@
         <w:t>climwin</w:t>
       </w:r>
       <w:r>
-        <w:t xml:space="preserve"> identified different climate variables, but identi</w:t>
-      </w:r>
-      <w:r>
-        <w:t xml:space="preserve">cal or overlapping time windows (e.g., Fig. </w:t>
+        <w:t xml:space="preserve"> identified different climate variables, but identical or overlapping time windows (e.g., Fig. </w:t>
       </w:r>
       <w:r>
         <w:rPr>
@@ -3535,13 +3189,7 @@
         <w:rPr>
           <w:i/>
         </w:rPr>
-        <w:t>cl</w:t>
-      </w:r>
-      <w:r>
-        <w:rPr>
-          <w:i/>
-        </w:rPr>
-        <w:t>imwin</w:t>
+        <w:t>climwin</w:t>
       </w:r>
       <w:r>
         <w:t xml:space="preserve"> identified different climate variables and different time windows (e.g., Fig. </w:t>
@@ -3575,10 +3223,7 @@
         </m:r>
       </m:oMath>
       <w:r>
-        <w:t xml:space="preserve"> could not </w:t>
-      </w:r>
-      <w:r>
-        <w:t>be reconstructed.)</w:t>
+        <w:t xml:space="preserve"> could not be reconstructed.)</w:t>
       </w:r>
     </w:p>
     <w:p>
@@ -3658,16 +3303,7 @@
         <w:t xml:space="preserve"> to climwin-selected variables in precipitation and temperature variable groups.</w:t>
       </w:r>
       <w:r>
-        <w:t xml:space="preserve"> </w:t>
-      </w:r>
-      <w:r>
-        <w:t>For each species (color-coded as in Fig. 4), relationships are plotted if included in top model. Best-fit polynomials are plotted with solid lines when both first- and second-order terms are signficant, dashed lines when only one term is signficant, and do</w:t>
-      </w:r>
-      <w:r>
-        <w:t>tted lines when neither is signficant. Transparent ribbons indicate 95% confidence intervals. Vertical grey lines indicate the long-term mean for the climate variable, shading indicates 1 SD. (THIS FIGURE WILL PROBABLY CHANGED INTO A 4COL X 5 ROW MATIX, DR</w:t>
-      </w:r>
-      <w:r>
-        <w:t>OPPING SPECIES KEY, WHICH CAN BE SEEN IN OTHER FIGURES)</w:t>
+        <w:t xml:space="preserve"> For each species (color-coded as in Fig. 4), relationships are plotted if included in top model. Best-fit polynomials are plotted with solid lines when both first- and second-order terms are signficant, dashed lines when only one term is signficant, and dotted lines when neither is signficant. Transparent ribbons indicate 95% confidence intervals. Vertical grey lines indicate the long-term mean for the climate variable, shading indicates 1 SD. (THIS FIGURE WILL PROBABLY CHANGED INTO A 4COL X 5 ROW MATIX, DROPPING SPECIES KEY, WHICH CAN BE SEEN IN OTHER FIGURES)</w:t>
       </w:r>
     </w:p>
     <w:p>
@@ -3705,13 +3341,7 @@
         <w:t>3</w:t>
       </w:r>
       <w:r>
-        <w:t>). Responses were most commonly positive, and were most pronounced at the drie</w:t>
-      </w:r>
-      <w:r>
-        <w:t>st site (LT). Precipitation terms included in top models were non-linear #% of the time, and significantly better than first-order linear model #% of the time. In some cases, the non-linearity was quite pronounced (e.g., LT), with the most common pattern (</w:t>
-      </w:r>
-      <w:r>
-        <w:t>#%) being a decelerating increase.</w:t>
+        <w:t>). Responses were most commonly positive, and were most pronounced at the driest site (LT). Precipitation terms included in top models were non-linear #% of the time, and significantly better than first-order linear model #% of the time. In some cases, the non-linearity was quite pronounced (e.g., LT), with the most common pattern (#%) being a decelerating increase.</w:t>
       </w:r>
     </w:p>
     <w:p>
@@ -3737,10 +3367,7 @@
         <w:t>3</w:t>
       </w:r>
       <w:r>
-        <w:t>). Specifically, a temperature term was included in the best model for # of # site-species combinations, with at le</w:t>
-      </w:r>
-      <w:r>
-        <w:t>ast one polynomial term significant for #, and both for #. Among the relationships with at least one significant term, responses shifted from near-universally negative below 40</w:t>
+        <w:t>). Specifically, a temperature term was included in the best model for # of # site-species combinations, with at least one polynomial term significant for #, and both for #. Among the relationships with at least one significant term, responses shifted from near-universally negative below 40</w:t>
       </w:r>
       <m:oMath>
         <m:sSup>
@@ -3800,10 +3427,7 @@
         </m:sSup>
       </m:oMath>
       <w:r>
-        <w:t xml:space="preserve"> latitude. Harvard Fo</w:t>
-      </w:r>
-      <w:r>
-        <w:t>rest, at 42.5</w:t>
+        <w:t xml:space="preserve"> latitude. Harvard Forest, at 42.5</w:t>
       </w:r>
       <m:oMath>
         <m:sSup>
@@ -3866,10 +3490,7 @@
         <w:t>)</w:t>
       </w:r>
       <w:r>
-        <w:t xml:space="preserve"> Temperature terms included in top models were non-</w:t>
-      </w:r>
-      <w:r>
-        <w:t xml:space="preserve">linear #% </w:t>
+        <w:t xml:space="preserve"> Temperature terms included in top models were non-linear #% </w:t>
       </w:r>
       <w:r>
         <w:rPr>
@@ -3979,10 +3600,7 @@
         </m:r>
       </m:oMath>
       <w:r>
-        <w:t xml:space="preserve"> varied signifi</w:t>
-      </w:r>
-      <w:r>
-        <w:t xml:space="preserve">cantly with </w:t>
+        <w:t xml:space="preserve"> varied significantly with </w:t>
       </w:r>
       <m:oMath>
         <m:r>
@@ -4017,13 +3635,7 @@
         <w:rPr>
           <w:i/>
         </w:rPr>
-        <w:t>Melia a</w:t>
-      </w:r>
-      <w:r>
-        <w:rPr>
-          <w:i/>
-        </w:rPr>
-        <w:t>zedarach</w:t>
+        <w:t>Melia azedarach</w:t>
       </w:r>
       <w:r>
         <w:t xml:space="preserve"> at HKK had extremely rapid growth at small </w:t>
@@ -4090,10 +3702,7 @@
         </m:r>
       </m:oMath>
       <w:r>
-        <w:t xml:space="preserve"> were observed for conifer sp</w:t>
-      </w:r>
-      <w:r>
-        <w:t xml:space="preserve">ecies at Little Tesuque and Scotty Creek–both relatively open forests–and a number of species in mesic temperate forests (Fig. </w:t>
+        <w:t xml:space="preserve"> were observed for conifer species at Little Tesuque and Scotty Creek–both relatively open forests–and a number of species in mesic temperate forests (Fig. </w:t>
       </w:r>
       <w:r>
         <w:rPr>
@@ -4102,10 +3711,7 @@
         <w:t>4</w:t>
       </w:r>
       <w:r>
-        <w:t>). At the other end of the spectrum, a number of species at sites where they presumably established under closed-canopy conditio</w:t>
-      </w:r>
-      <w:r>
-        <w:t xml:space="preserve">ns (e.g., </w:t>
+        <w:t xml:space="preserve">). At the other end of the spectrum, a number of species at sites where they presumably established under closed-canopy conditions (e.g., </w:t>
       </w:r>
       <w:r>
         <w:rPr>
@@ -4234,13 +3840,7 @@
         <w:rPr>
           <w:b/>
         </w:rPr>
-        <w:t xml:space="preserve"> w</w:t>
-      </w:r>
-      <w:r>
-        <w:rPr>
-          <w:b/>
-        </w:rPr>
-        <w:t xml:space="preserve">ith </w:t>
+        <w:t xml:space="preserve"> with </w:t>
       </w:r>
       <m:oMath>
         <m:r>
@@ -4385,13 +3985,7 @@
         <w:t>.</w:t>
       </w:r>
       <w:r>
-        <w:t xml:space="preserve"> </w:t>
-      </w:r>
-      <w:r>
-        <w:t>Relationships for species are plottend when included in the top model. Best-fit polynomials are plotted with solid lines when both first- and second-order terms are signficant, DASHED lines when only one term is signficant, and dotted lines when neither is</w:t>
-      </w:r>
-      <w:r>
-        <w:t xml:space="preserve"> signficant. Transparent ribbons indicate 95% confidence intervals.</w:t>
+        <w:t xml:space="preserve"> Relationships for species are plottend when included in the top model. Best-fit polynomials are plotted with solid lines when both first- and second-order terms are signficant, DASHED lines when only one term is signficant, and dotted lines when neither is signficant. Transparent ribbons indicate 95% confidence intervals.</w:t>
       </w:r>
     </w:p>
     <w:p>
@@ -4428,10 +4022,7 @@
         </m:r>
       </m:oMath>
       <w:r>
-        <w:t xml:space="preserve"> was include</w:t>
-      </w:r>
-      <w:r>
-        <w:t xml:space="preserve">d in #% of top models for </w:t>
+        <w:t xml:space="preserve"> was included in #% of top models for </w:t>
       </w:r>
       <m:oMath>
         <m:r>
@@ -4509,13 +4100,7 @@
         <w:rPr>
           <w:b/>
         </w:rPr>
-        <w:t xml:space="preserve"> and climate shifted across growth metri</w:t>
-      </w:r>
-      <w:r>
-        <w:rPr>
-          <w:b/>
-        </w:rPr>
-        <w:t xml:space="preserve">cs and climates (Figs. </w:t>
+        <w:t xml:space="preserve"> and climate shifted across growth metrics and climates (Figs. </w:t>
       </w:r>
       <w:r>
         <w:t>5</w:t>
@@ -4616,13 +4201,7 @@
           <w:rPr>
             <w:rFonts w:ascii="Cambria Math" w:hAnsi="Cambria Math"/>
           </w:rPr>
-          <m:t>DB</m:t>
-        </m:r>
-        <m:r>
-          <w:rPr>
-            <w:rFonts w:ascii="Cambria Math" w:hAnsi="Cambria Math"/>
-          </w:rPr>
-          <m:t>H</m:t>
+          <m:t>DBH</m:t>
         </m:r>
       </m:oMath>
       <w:r>
@@ -4687,7 +4266,7 @@
       <w:pPr>
         <w:pStyle w:val="CaptionedFigure"/>
       </w:pPr>
-      <w:commentRangeStart w:id="20"/>
+      <w:commentRangeStart w:id="38"/>
       <w:r>
         <w:rPr>
           <w:noProof/>
@@ -4734,12 +4313,12 @@
           </wp:inline>
         </w:drawing>
       </w:r>
-      <w:commentRangeEnd w:id="20"/>
+      <w:commentRangeEnd w:id="38"/>
       <w:r>
         <w:rPr>
           <w:rStyle w:val="CommentReference"/>
         </w:rPr>
-        <w:commentReference w:id="20"/>
+        <w:commentReference w:id="38"/>
       </w:r>
     </w:p>
     <w:p>
@@ -4750,13 +4329,7 @@
         <w:rPr>
           <w:b/>
         </w:rPr>
-        <w:t>Figure 5 | Comparison of full top models</w:t>
-      </w:r>
-      <w:r>
-        <w:rPr>
-          <w:b/>
-        </w:rPr>
-        <w:t xml:space="preserve"> for each growth metric (</w:t>
+        <w:t>Figure 5 | Comparison of full top models for each growth metric (</w:t>
       </w:r>
       <m:oMath>
         <m:r>
@@ -4801,13 +4374,7 @@
         <w:t>) at sites where climatic controls are strong (Little Tesuque, left panel) and modest (SCBI, right panel).</w:t>
       </w:r>
       <w:r>
-        <w:t xml:space="preserve"> Plotted are best fit models for each species, with transparent ribbons indicating 95% confidence inter</w:t>
-      </w:r>
-      <w:r>
-        <w:t xml:space="preserve">vals. For climate variables, best-fit polynomials are plotted with solid lines when both first- and second-order terms are signficant, dashed lines when only one term is signficant, and dotted lines when neither is signficant. Vertical grey lines indicate </w:t>
-      </w:r>
-      <w:r>
-        <w:t>the long-term mean for the climate variable, shading indicates 1 SD.</w:t>
+        <w:t xml:space="preserve"> Plotted are best fit models for each species, with transparent ribbons indicating 95% confidence intervals. For climate variables, best-fit polynomials are plotted with solid lines when both first- and second-order terms are signficant, dashed lines when only one term is signficant, and dotted lines when neither is signficant. Vertical grey lines indicate the long-term mean for the climate variable, shading indicates 1 SD.</w:t>
       </w:r>
     </w:p>
     <w:p>
@@ -4850,10 +4417,7 @@
       </w:r>
       <w:r>
         <w:lastRenderedPageBreak/>
-        <w:t>interactions for</w:t>
-      </w:r>
-      <w:r>
-        <w:t xml:space="preserve"> all three growth metrics (</w:t>
+        <w:t>interactions for all three growth metrics (</w:t>
       </w:r>
       <w:r>
         <w:rPr>
@@ -4871,10 +4435,7 @@
         <w:t>6?</w:t>
       </w:r>
       <w:r>
-        <w:t>). Interactions between</w:t>
-      </w:r>
-      <w:r>
-        <w:t xml:space="preserve"> temperature variables and </w:t>
+        <w:t xml:space="preserve">). Interactions between temperature variables and </w:t>
       </w:r>
       <m:oMath>
         <m:r>
@@ -4935,10 +4496,7 @@
         </m:r>
       </m:oMath>
       <w:r>
-        <w:t xml:space="preserve"> (Fi</w:t>
-      </w:r>
-      <w:r>
-        <w:t xml:space="preserve">g. </w:t>
+        <w:t xml:space="preserve"> (Fig. </w:t>
       </w:r>
       <w:r>
         <w:rPr>
@@ -4986,11 +4544,11 @@
       <w:pPr>
         <w:pStyle w:val="Heading3"/>
       </w:pPr>
-      <w:bookmarkStart w:id="21" w:name="discussion"/>
+      <w:bookmarkStart w:id="39" w:name="discussion"/>
       <w:r>
         <w:t>Discussion</w:t>
       </w:r>
-      <w:bookmarkEnd w:id="21"/>
+      <w:bookmarkEnd w:id="39"/>
     </w:p>
     <w:p>
       <w:pPr>
@@ -5011,13 +4569,7 @@
         <w:rPr>
           <w:b/>
         </w:rPr>
-        <w:t>We present a new method that allows simultaneous consideration of the effects of objectively determined principle climate drivers</w:t>
-      </w:r>
-      <w:r>
-        <w:rPr>
-          <w:b/>
-        </w:rPr>
-        <w:t xml:space="preserve"> and tree size on annual growth.</w:t>
+        <w:t>We present a new method that allows simultaneous consideration of the effects of objectively determined principle climate drivers and tree size on annual growth.</w:t>
       </w:r>
       <w:r>
         <w:t xml:space="preserve"> Results are broadly consistent with those obtained by traditional methods, but offer several new insights.</w:t>
@@ -5137,10 +4689,7 @@
         </w:numPr>
       </w:pPr>
       <w:r>
-        <w:t>temperature sensitivity shifts from neg in warm climates to positive in cold climates (although Sniderhan &amp; Baltzer (2016) shows that t</w:t>
-      </w:r>
-      <w:r>
-        <w:t>he effect shifted to negative as warming progressed)</w:t>
+        <w:t>temperature sensitivity shifts from neg in warm climates to positive in cold climates (although Sniderhan &amp; Baltzer (2016) shows that the effect shifted to negative as warming progressed)</w:t>
       </w:r>
     </w:p>
     <w:p>
@@ -5210,15 +4759,7 @@
         <w:t>) is largely attributable to species ecology and stand history (Fig. 4).</w:t>
       </w:r>
       <w:r>
-        <w:t xml:space="preserve"> On one end of the spectrum, species that would have established in </w:t>
-      </w:r>
-      <w:proofErr w:type="gramStart"/>
-      <w:r>
-        <w:t>fairly open</w:t>
-      </w:r>
-      <w:proofErr w:type="gramEnd"/>
-      <w:r>
-        <w:t xml:space="preserve"> conditions–</w:t>
+        <w:t xml:space="preserve"> On one end of the spectrum, species that would have established in fairly open conditions–</w:t>
       </w:r>
       <w:r>
         <w:rPr>
@@ -5229,22 +4770,19 @@
       <w:r>
         <w:t xml:space="preserve">, shade-intolerant species and those at sites with more open canopies (e.g., </w:t>
       </w:r>
-      <w:commentRangeStart w:id="22"/>
+      <w:commentRangeStart w:id="40"/>
       <w:r>
         <w:t>LT</w:t>
       </w:r>
-      <w:commentRangeEnd w:id="22"/>
+      <w:commentRangeEnd w:id="40"/>
       <w:r>
         <w:rPr>
           <w:rStyle w:val="CommentReference"/>
         </w:rPr>
-        <w:commentReference w:id="22"/>
-      </w:r>
-      <w:r>
-        <w:t>, SC)– exh</w:t>
-      </w:r>
-      <w:r>
-        <w:t xml:space="preserve">ibited rapid initial growth followed by exponential decline. The most pronounced example of this pattern was </w:t>
+        <w:commentReference w:id="40"/>
+      </w:r>
+      <w:r>
+        <w:t xml:space="preserve">, SC)– exhibited rapid initial growth followed by exponential decline. The most pronounced example of this pattern was </w:t>
       </w:r>
       <w:r>
         <w:rPr>
@@ -5253,13 +4791,7 @@
         <w:t>Melia azedarach</w:t>
       </w:r>
       <w:r>
-        <w:t xml:space="preserve"> –a highly shade-intolerant species that generally establishes in the open (Baker &amp; Bunyavejchewin, 2006) and was sampled opportunis</w:t>
-      </w:r>
-      <w:r>
-        <w:t>tically outside the ForestGEO plot at HKK (Vlam, Baker, Bunyavejchewin, &amp; Zuidema, 2014), where it presumably established under open conditions. Such patterns are consistent with dendrochronology’s “textbook” patterns, which have been derived primarily fro</w:t>
-      </w:r>
-      <w:r>
-        <w:t>m open-grown trees (DENDRO_REFS). On the other end of the spectrum, shade-tolerant species (e.g. </w:t>
+        <w:t xml:space="preserve"> –a highly shade-intolerant species that generally establishes in the open (Baker &amp; Bunyavejchewin, 2006) and was sampled opportunistically outside the ForestGEO plot at HKK (Vlam, Baker, Bunyavejchewin, &amp; Zuidema, 2014), where it presumably established under open conditions. Such patterns are consistent with dendrochronology’s “textbook” patterns, which have been derived primarily from open-grown trees (DENDRO_REFS). On the other end of the spectrum, shade-tolerant species (e.g. </w:t>
       </w:r>
       <w:r>
         <w:rPr>
@@ -5283,10 +4815,7 @@
       </w:r>
       <w:r>
         <w:lastRenderedPageBreak/>
-        <w:t>in stand-level census data from close</w:t>
-      </w:r>
-      <w:r>
-        <w:t xml:space="preserve">d-canopy forests, including several in this analysis, where </w:t>
+        <w:t xml:space="preserve">in stand-level census data from closed-canopy forests, including several in this analysis, where </w:t>
       </w:r>
       <m:oMath>
         <m:r>
@@ -5330,10 +4859,7 @@
         </m:r>
       </m:oMath>
       <w:r>
-        <w:t xml:space="preserve"> observ</w:t>
-      </w:r>
-      <w:r>
-        <w:t xml:space="preserve">ed in closed-canopy forests is in large part driven by slow-growing small stems that will never enter the cohort of trees sampled by coring (e.g., </w:t>
+        <w:t xml:space="preserve"> observed in closed-canopy forests is in large part driven by slow-growing small stems that will never enter the cohort of trees sampled by coring (e.g., </w:t>
       </w:r>
       <m:oMath>
         <m:r>
@@ -5366,10 +4892,7 @@
         </m:r>
       </m:oMath>
       <w:r>
-        <w:t xml:space="preserve"> have also been observed for most species at SCBI using the same tr</w:t>
-      </w:r>
-      <w:r>
-        <w:t xml:space="preserve">ee-ring data set analyzed here, but comparing across individuals using only contemporary data (Helcoski et al., 2019). Thus, patterns of decreasing </w:t>
+        <w:t xml:space="preserve"> have also been observed for most species at SCBI using the same tree-ring data set analyzed here, but comparing across individuals using only contemporary data (Helcoski et al., 2019). Thus, patterns of decreasing </w:t>
       </w:r>
       <m:oMath>
         <m:r>
@@ -5401,13 +4924,7 @@
         <w:rPr>
           <w:i/>
         </w:rPr>
-        <w:t xml:space="preserve">cite paper that I </w:t>
-      </w:r>
-      <w:r>
-        <w:rPr>
-          <w:i/>
-        </w:rPr>
-        <w:t xml:space="preserve">reviewed several years back; </w:t>
+        <w:t xml:space="preserve">cite paper that I reviewed several years back; </w:t>
       </w:r>
       <w:hyperlink r:id="rId23">
         <w:r>
@@ -5464,10 +4981,7 @@
         </m:r>
       </m:oMath>
       <w:r>
-        <w:t>, which was derived from census data from globally distributed forests (Stephenson et al., 2014) and has also been observed in tree-rings (Foster et al.,</w:t>
-      </w:r>
-      <w:r>
-        <w:t xml:space="preserve"> 2016), we found evidence of saturation or decline in the majority </w:t>
+        <w:t xml:space="preserve">, which was derived from census data from globally distributed forests (Stephenson et al., 2014) and has also been observed in tree-rings (Foster et al., 2016), we found evidence of saturation or decline in the majority </w:t>
       </w:r>
       <w:r>
         <w:rPr>
@@ -5548,13 +5062,7 @@
         <w:rPr>
           <w:b/>
         </w:rPr>
-        <w:t>) (e.g., Mathias &amp; Thomas,</w:t>
-      </w:r>
-      <w:r>
-        <w:rPr>
-          <w:b/>
-        </w:rPr>
-        <w:t xml:space="preserve"> 2018).</w:t>
+        <w:t>) (e.g., Mathias &amp; Thomas, 2018).</w:t>
       </w:r>
       <w:r>
         <w:t xml:space="preserve"> The observed trends in </w:t>
@@ -5599,10 +5107,7 @@
         <w:t>4</w:t>
       </w:r>
       <w:r>
-        <w:t>) imply that two of the most commonly used growth-trend detection methods, conservative detrending and basal area correction (see Peters, Groenendijk, Vlam, &amp; Zuidema, 2015), are inappropria</w:t>
-      </w:r>
-      <w:r>
-        <w:t xml:space="preserve">te. Specifically, conservative detrending, which applies stiff splines or mathematical functions (e.g., negative exponential) to remove trends in </w:t>
+        <w:t xml:space="preserve">) imply that two of the most commonly used growth-trend detection methods, conservative detrending and basal area correction (see Peters, Groenendijk, Vlam, &amp; Zuidema, 2015), are inappropriate. Specifically, conservative detrending, which applies stiff splines or mathematical functions (e.g., negative exponential) to remove trends in </w:t>
       </w:r>
       <m:oMath>
         <m:r>
@@ -5635,10 +5140,7 @@
         </m:r>
       </m:oMath>
       <w:r>
-        <w:t xml:space="preserve"> relationships obser</w:t>
-      </w:r>
-      <w:r>
-        <w:t xml:space="preserve">ved here. Basal area correction – i.e., assuming that </w:t>
+        <w:t xml:space="preserve"> relationships observed here. Basal area correction – i.e., assuming that </w:t>
       </w:r>
       <m:oMath>
         <m:r>
@@ -5671,13 +5173,7 @@
         </m:r>
       </m:oMath>
       <w:r>
-        <w:t xml:space="preserve"> across large size classes. The mo</w:t>
-      </w:r>
-      <w:r>
-        <w:t>st common pattern–an increase to a peak at intermediate sizes, followed by decrease–would imply that the basal area correction is most commonly biased towards finding positive trends for smaller trees and negative trends for larger trees. It is therefore n</w:t>
-      </w:r>
-      <w:r>
-        <w:t>ot surprising that tree-ring studies examining the impact of rising CO</w:t>
+        <w:t xml:space="preserve"> across large size classes. The most common pattern–an increase to a peak at intermediate sizes, followed by decrease–would imply that the basal area correction is most commonly biased towards finding positive trends for smaller trees and negative trends for larger trees. It is therefore not surprising that tree-ring studies examining the impact of rising CO</w:t>
       </w:r>
       <w:r>
         <w:rPr>
@@ -5708,13 +5204,7 @@
         <w:rPr>
           <w:b/>
         </w:rPr>
-        <w:t>We show that DBH is a strong driver of growt</w:t>
-      </w:r>
-      <w:r>
-        <w:rPr>
-          <w:b/>
-        </w:rPr>
-        <w:t>h (any metric) relative to climate and that climate sensitivity often varies with DBH– findings that have important implications for understanding changes in forest productivity in response to climate change.</w:t>
+        <w:t>We show that DBH is a strong driver of growth (any metric) relative to climate and that climate sensitivity often varies with DBH– findings that have important implications for understanding changes in forest productivity in response to climate change.</w:t>
       </w:r>
       <w:r>
         <w:t xml:space="preserve"> The observed importance of </w:t>
@@ -5728,10 +5218,7 @@
         </m:r>
       </m:oMath>
       <w:r>
-        <w:t xml:space="preserve"> as a driver o</w:t>
-      </w:r>
-      <w:r>
-        <w:t xml:space="preserve">f tree growth reinforces the concept that changes in forest structure/ demography are critical to changes in forest productivity (REFS; McDowell et al., 2020). The prevalence of interactive </w:t>
+        <w:t xml:space="preserve"> as a driver of tree growth reinforces the concept that changes in forest structure/ demography are critical to changes in forest productivity (REFS; McDowell et al., 2020). The prevalence of interactive </w:t>
       </w:r>
       <m:oMath>
         <m:r>
@@ -5742,10 +5229,7 @@
         </m:r>
       </m:oMath>
       <w:r>
-        <w:t>-climate effects reinforces the concepts that large trees te</w:t>
-      </w:r>
-      <w:r>
-        <w:t xml:space="preserve">nd to be disproportionately sensitive to drought (Bennett et al., 2015; McGregor et al., n.d.) but less sensitive to high temperatures </w:t>
+        <w:t xml:space="preserve">-climate effects reinforces the concepts that large trees tend to be disproportionately sensitive to drought (Bennett et al., 2015; McGregor et al., n.d.) but less sensitive to high temperatures </w:t>
       </w:r>
       <w:r>
         <w:rPr>
@@ -5754,10 +5238,7 @@
         <w:t>(Rollinson et al. in review)</w:t>
       </w:r>
       <w:r>
-        <w:t>, implying that size should be considered in tree-ring analyses of climate sensitivity. Howev</w:t>
-      </w:r>
-      <w:r>
-        <w:t xml:space="preserve">er, the relatively strong importance of </w:t>
+        <w:t xml:space="preserve">, implying that size should be considered in tree-ring analyses of climate sensitivity. However, the relatively strong importance of </w:t>
       </w:r>
       <m:oMath>
         <m:r>
@@ -5772,13 +5253,7 @@
       </w:r>
       <w:r>
         <w:lastRenderedPageBreak/>
-        <w:t>climate, as its effect would dominate changes in productivity in stands with relatively constant size structure. Some studies have made a start at combining tree rings and f</w:t>
-      </w:r>
-      <w:r>
-        <w:t xml:space="preserve">orest census data to get at the climate sensitivity of whole-forest productivity (e.g., Helcoski et al., 2019), but have been limited in that they were not underlain by models of individual tree growth that simultaneously characterized the effects of tree </w:t>
-      </w:r>
-      <w:r>
-        <w:t>size and climate, as we do here. Further work will be required to combine this model with forest census data in order to understand the climate sensitivity of whole-forest productivity.</w:t>
+        <w:t>climate, as its effect would dominate changes in productivity in stands with relatively constant size structure. Some studies have made a start at combining tree rings and forest census data to get at the climate sensitivity of whole-forest productivity (e.g., Helcoski et al., 2019), but have been limited in that they were not underlain by models of individual tree growth that simultaneously characterized the effects of tree size and climate, as we do here. Further work will be required to combine this model with forest census data in order to understand the climate sensitivity of whole-forest productivity.</w:t>
       </w:r>
     </w:p>
     <w:p>
@@ -5786,10 +5261,7 @@
         <w:pStyle w:val="BodyText"/>
       </w:pPr>
       <w:r>
-        <w:t>All this points to the potential importance of considering DBH in clim</w:t>
-      </w:r>
-      <w:r>
-        <w:t xml:space="preserve">ate reconstructions. Traditional dendro methods seek to remove the influence of </w:t>
+        <w:t xml:space="preserve">All this points to the potential importance of considering DBH in climate reconstructions. Traditional dendro methods seek to remove the influence of </w:t>
       </w:r>
       <m:oMath>
         <m:r>
@@ -5822,10 +5294,7 @@
         </m:r>
       </m:oMath>
       <w:r>
-        <w:t xml:space="preserve"> interactions indicate that it should not be ignored. DBH is not always collected when cores are taken, and is not routinely pre</w:t>
-      </w:r>
-      <w:r>
-        <w:t>served alongside tree-ring data. For example, the International Tree-Ring Data Bank (ITRDB) contains no structure for storing DBH records. DEN is new alternative (Rayback et al., 2020).</w:t>
+        <w:t xml:space="preserve"> interactions indicate that it should not be ignored. DBH is not always collected when cores are taken, and is not routinely preserved alongside tree-ring data. For example, the International Tree-Ring Data Bank (ITRDB) contains no structure for storing DBH records. DEN is new alternative (Rayback et al., 2020).</w:t>
       </w:r>
     </w:p>
     <w:p>
@@ -5844,21 +5313,18 @@
         <w:pStyle w:val="BodyText"/>
       </w:pPr>
       <w:r>
-        <w:t>Sets the foundation for considering other, slowly changing</w:t>
-      </w:r>
-      <w:r>
-        <w:t xml:space="preserve"> environmental drivers.</w:t>
+        <w:t>Sets the foundation for considering other, slowly changing environmental drivers.</w:t>
       </w:r>
     </w:p>
     <w:p>
       <w:pPr>
         <w:pStyle w:val="Heading3"/>
       </w:pPr>
-      <w:bookmarkStart w:id="23" w:name="acknowledgements"/>
+      <w:bookmarkStart w:id="41" w:name="acknowledgements"/>
       <w:r>
         <w:t>Acknowledgements</w:t>
       </w:r>
-      <w:bookmarkEnd w:id="23"/>
+      <w:bookmarkEnd w:id="41"/>
     </w:p>
     <w:p>
       <w:pPr>
@@ -5872,42 +5338,36 @@
       <w:pPr>
         <w:pStyle w:val="Heading3"/>
       </w:pPr>
-      <w:bookmarkStart w:id="24" w:name="authors-contributions"/>
+      <w:bookmarkStart w:id="42" w:name="authors-contributions"/>
       <w:r>
         <w:t>Authors’ contributions</w:t>
       </w:r>
-      <w:bookmarkEnd w:id="24"/>
+      <w:bookmarkEnd w:id="42"/>
     </w:p>
     <w:p>
       <w:pPr>
         <w:pStyle w:val="FirstParagraph"/>
       </w:pPr>
       <w:r>
-        <w:t>KAT</w:t>
-      </w:r>
-      <w:r>
-        <w:t>, VH, CR, RA, CP conceived the ideas and designed methodology; [most authors] collected the data; VH, BG, EGA organized and analysed the data; KAT led the writing of the manuscript. All authors contributed critically to the drafts and gave final approval f</w:t>
-      </w:r>
-      <w:r>
-        <w:t>or publication.</w:t>
+        <w:t>KAT, VH, CR, RA, CP conceived the ideas and designed methodology; [most authors] collected the data; VH, BG, EGA organized and analysed the data; KAT led the writing of the manuscript. All authors contributed critically to the drafts and gave final approval for publication.</w:t>
       </w:r>
     </w:p>
     <w:p>
       <w:pPr>
         <w:pStyle w:val="Heading3"/>
       </w:pPr>
-      <w:bookmarkStart w:id="25" w:name="references"/>
+      <w:bookmarkStart w:id="43" w:name="references"/>
       <w:r>
         <w:t>References</w:t>
       </w:r>
-      <w:bookmarkEnd w:id="25"/>
+      <w:bookmarkEnd w:id="43"/>
     </w:p>
     <w:p>
       <w:pPr>
         <w:pStyle w:val="Bibliography"/>
       </w:pPr>
-      <w:bookmarkStart w:id="26" w:name="ref-alfaro-sanchez_growth_2017"/>
-      <w:bookmarkStart w:id="27" w:name="refs"/>
+      <w:bookmarkStart w:id="44" w:name="ref-alfaro-sanchez_growth_2017"/>
+      <w:bookmarkStart w:id="45" w:name="refs"/>
       <w:r>
         <w:t xml:space="preserve">Alfaro-Sánchez, R., Muller-Landau, H. C., Wright, S. J., &amp; Camarero, J. J. (2017). Growth and reproduction respond differently to climate in three Neotropical tree species. </w:t>
       </w:r>
@@ -5942,8 +5402,8 @@
       <w:pPr>
         <w:pStyle w:val="Bibliography"/>
       </w:pPr>
-      <w:bookmarkStart w:id="28" w:name="X7472afe191c4e6f910d2bf0bfbf82e114a2f267"/>
-      <w:bookmarkEnd w:id="26"/>
+      <w:bookmarkStart w:id="46" w:name="X7472afe191c4e6f910d2bf0bfbf82e114a2f267"/>
+      <w:bookmarkEnd w:id="44"/>
       <w:r>
         <w:t>Anderson-Teixeira, K., Gonzalez, B., ForestGEO, McGregor, I., Gonzalez-Akre, E., RHelcoski, … Terrell, A. (2020, July). Forestgeo/Climate: Pre-release for collaborative review. Zenodo. doi:</w:t>
       </w:r>
@@ -5960,13 +5420,10 @@
       <w:pPr>
         <w:pStyle w:val="Bibliography"/>
       </w:pPr>
-      <w:bookmarkStart w:id="29" w:name="X9500a36d1b54456ba99312b61e732f214f264df"/>
-      <w:bookmarkEnd w:id="28"/>
-      <w:r>
-        <w:t>Anderson-Teixeira, K. J., Davies, S. J., Bennett, A. C., Gonzalez-Akre, E. B., Muller-Landau, H. C., Joseph Wright, S., … Zimmerman, J. (2015). CTFS-ForestGEO: A worldwide network</w:t>
-      </w:r>
-      <w:r>
-        <w:t xml:space="preserve"> monitoring forests in an era of global change. </w:t>
+      <w:bookmarkStart w:id="47" w:name="X9500a36d1b54456ba99312b61e732f214f264df"/>
+      <w:bookmarkEnd w:id="46"/>
+      <w:r>
+        <w:t xml:space="preserve">Anderson-Teixeira, K. J., Davies, S. J., Bennett, A. C., Gonzalez-Akre, E. B., Muller-Landau, H. C., Joseph Wright, S., … Zimmerman, J. (2015). CTFS-ForestGEO: A worldwide network monitoring forests in an era of global change. </w:t>
       </w:r>
       <w:r>
         <w:rPr>
@@ -5999,8 +5456,8 @@
       <w:pPr>
         <w:pStyle w:val="Bibliography"/>
       </w:pPr>
-      <w:bookmarkStart w:id="30" w:name="ref-anderson-teixeira_size-related_2015"/>
-      <w:bookmarkEnd w:id="29"/>
+      <w:bookmarkStart w:id="48" w:name="ref-anderson-teixeira_size-related_2015"/>
+      <w:bookmarkEnd w:id="47"/>
       <w:r>
         <w:lastRenderedPageBreak/>
         <w:t xml:space="preserve">Anderson-Teixeira, K. J., McGarvey, J. C., Muller-Landau, H. C., Park, J. Y., Gonzalez-Akre, E. B., Herrmann, V., … McShea, W. J. (2015). Size-related scaling of tree form and function in a mixed-age forest. </w:t>
@@ -6036,8 +5493,8 @@
       <w:pPr>
         <w:pStyle w:val="Bibliography"/>
       </w:pPr>
-      <w:bookmarkStart w:id="31" w:name="ref-baker_suppression_2006"/>
-      <w:bookmarkEnd w:id="30"/>
+      <w:bookmarkStart w:id="49" w:name="ref-baker_suppression_2006"/>
+      <w:bookmarkEnd w:id="48"/>
       <w:r>
         <w:t xml:space="preserve">Baker, P. J., &amp; Bunyavejchewin, S. (2006). Suppression, release and canopy recruitment in five tree species from a seasonal tropical forest in western Thailand. </w:t>
       </w:r>
@@ -6045,13 +5502,7 @@
         <w:rPr>
           <w:i/>
         </w:rPr>
-        <w:t>Journal of Tropic</w:t>
-      </w:r>
-      <w:r>
-        <w:rPr>
-          <w:i/>
-        </w:rPr>
-        <w:t>al Ecology</w:t>
+        <w:t>Journal of Tropical Ecology</w:t>
       </w:r>
       <w:r>
         <w:t xml:space="preserve">, </w:t>
@@ -6078,13 +5529,10 @@
       <w:pPr>
         <w:pStyle w:val="Bibliography"/>
       </w:pPr>
-      <w:bookmarkStart w:id="32" w:name="ref-banbury_morgan_global_nodate"/>
-      <w:bookmarkEnd w:id="31"/>
-      <w:r>
-        <w:t>Banbury Morgan, B., Herrmann, V., Kunert, N., Bond-Lamberty, B., Muller-Landau, H. C., &amp; Anderson-Teixeira, K. J. (n.d.). Global patterns</w:t>
-      </w:r>
-      <w:r>
-        <w:t xml:space="preserve"> of forest autotrophic carbon fluxes. </w:t>
+      <w:bookmarkStart w:id="50" w:name="ref-banbury_morgan_global_nodate"/>
+      <w:bookmarkEnd w:id="49"/>
+      <w:r>
+        <w:t xml:space="preserve">Banbury Morgan, B., Herrmann, V., Kunert, N., Bond-Lamberty, B., Muller-Landau, H. C., &amp; Anderson-Teixeira, K. J. (n.d.). Global patterns of forest autotrophic carbon fluxes. </w:t>
       </w:r>
       <w:r>
         <w:rPr>
@@ -6100,8 +5548,8 @@
       <w:pPr>
         <w:pStyle w:val="Bibliography"/>
       </w:pPr>
-      <w:bookmarkStart w:id="33" w:name="ref-bennett_larger_2015"/>
-      <w:bookmarkEnd w:id="32"/>
+      <w:bookmarkStart w:id="51" w:name="ref-bennett_larger_2015"/>
+      <w:bookmarkEnd w:id="50"/>
       <w:r>
         <w:t xml:space="preserve">Bennett, A. C., McDowell, N. G., Allen, C. D., &amp; Anderson-Teixeira, K. J. (2015). Larger trees suffer most during drought in forests worldwide. </w:t>
       </w:r>
@@ -6136,8 +5584,8 @@
       <w:pPr>
         <w:pStyle w:val="Bibliography"/>
       </w:pPr>
-      <w:bookmarkStart w:id="34" w:name="ref-brown_toward_2004"/>
-      <w:bookmarkEnd w:id="33"/>
+      <w:bookmarkStart w:id="52" w:name="ref-brown_toward_2004"/>
+      <w:bookmarkEnd w:id="51"/>
       <w:r>
         <w:t xml:space="preserve">Brown, J. H., Gillooly, J. F., Allen, A. P., Savage, V. M., &amp; West, G. B. (2004). Toward a Metabolic Theory of Ecology. </w:t>
       </w:r>
@@ -6172,8 +5620,8 @@
       <w:pPr>
         <w:pStyle w:val="Bibliography"/>
       </w:pPr>
-      <w:bookmarkStart w:id="35" w:name="ref-cailleret_synthesis_2017"/>
-      <w:bookmarkEnd w:id="34"/>
+      <w:bookmarkStart w:id="53" w:name="ref-cailleret_synthesis_2017"/>
+      <w:bookmarkEnd w:id="52"/>
       <w:r>
         <w:t xml:space="preserve">Cailleret, M., Jansen, S., Robert, E. M. R., Desoto, L., Aakala, T., Antos, J. A., … Martínez‐Vilalta, J. (2017). A synthesis of radial growth patterns preceding tree mortality. </w:t>
       </w:r>
@@ -6208,13 +5656,10 @@
       <w:pPr>
         <w:pStyle w:val="Bibliography"/>
       </w:pPr>
-      <w:bookmarkStart w:id="36" w:name="ref-charney_observed_2016"/>
-      <w:bookmarkEnd w:id="35"/>
-      <w:r>
-        <w:t>Charney, N. D., Babst, F., Poulter, B., Record, S., Trouet, V. M., Frank, D., … Evans, M. E. K. (2016). Observed forest sensitivity to climate implies large changes in 21st century North Am</w:t>
-      </w:r>
-      <w:r>
-        <w:t xml:space="preserve">erican forest growth. </w:t>
+      <w:bookmarkStart w:id="54" w:name="ref-charney_observed_2016"/>
+      <w:bookmarkEnd w:id="53"/>
+      <w:r>
+        <w:t xml:space="preserve">Charney, N. D., Babst, F., Poulter, B., Record, S., Trouet, V. M., Frank, D., … Evans, M. E. K. (2016). Observed forest sensitivity to climate implies large changes in 21st century North American forest growth. </w:t>
       </w:r>
       <w:r>
         <w:rPr>
@@ -6247,25 +5692,38 @@
       <w:pPr>
         <w:pStyle w:val="Bibliography"/>
         <w:rPr>
-          <w:ins w:id="37" w:author="Margolis, Ellis Q" w:date="2020-09-13T21:21:00Z"/>
-        </w:rPr>
-      </w:pPr>
-      <w:bookmarkStart w:id="38" w:name="ref-desoto_low_2020"/>
-      <w:bookmarkEnd w:id="36"/>
-      <w:ins w:id="39" w:author="Margolis, Ellis Q" w:date="2020-09-13T21:21:00Z">
+          <w:ins w:id="55" w:author="Margolis, Ellis Q" w:date="2020-09-13T21:21:00Z"/>
+        </w:rPr>
+      </w:pPr>
+      <w:bookmarkStart w:id="56" w:name="ref-desoto_low_2020"/>
+      <w:bookmarkEnd w:id="54"/>
+      <w:ins w:id="57" w:author="Margolis, Ellis Q" w:date="2020-09-13T21:21:00Z">
         <w:r>
+          <w:rPr>
+            <w:highlight w:val="yellow"/>
+            <w:rPrChange w:id="58" w:author="Teixeira, Kristina A." w:date="2020-11-22T18:04:00Z">
+              <w:rPr/>
+            </w:rPrChange>
+          </w:rPr>
           <w:t xml:space="preserve">Cook, E.R., &amp; K. Peters. (1981). </w:t>
         </w:r>
       </w:ins>
-      <w:ins w:id="40" w:author="Margolis, Ellis Q" w:date="2020-09-13T21:22:00Z">
+      <w:ins w:id="59" w:author="Margolis, Ellis Q" w:date="2020-09-13T21:22:00Z">
         <w:r>
+          <w:rPr>
+            <w:highlight w:val="yellow"/>
+            <w:rPrChange w:id="60" w:author="Teixeira, Kristina A." w:date="2020-11-22T18:04:00Z">
+              <w:rPr/>
+            </w:rPrChange>
+          </w:rPr>
           <w:t xml:space="preserve">The smoothing spline: a new approach to standardizing forest interior tree-ring width series for dendroclimatic studies. </w:t>
         </w:r>
         <w:r>
           <w:rPr>
             <w:i/>
             <w:iCs/>
-            <w:rPrChange w:id="41" w:author="Margolis, Ellis Q" w:date="2020-09-13T21:22:00Z">
+            <w:highlight w:val="yellow"/>
+            <w:rPrChange w:id="61" w:author="Teixeira, Kristina A." w:date="2020-11-22T18:04:00Z">
               <w:rPr/>
             </w:rPrChange>
           </w:rPr>
@@ -6275,23 +5733,43 @@
           <w:rPr>
             <w:i/>
             <w:iCs/>
+            <w:highlight w:val="yellow"/>
+            <w:rPrChange w:id="62" w:author="Teixeira, Kristina A." w:date="2020-11-22T18:04:00Z">
+              <w:rPr>
+                <w:i/>
+                <w:iCs/>
+              </w:rPr>
+            </w:rPrChange>
           </w:rPr>
           <w:t>,</w:t>
         </w:r>
         <w:r>
+          <w:rPr>
+            <w:highlight w:val="yellow"/>
+            <w:rPrChange w:id="63" w:author="Teixeira, Kristina A." w:date="2020-11-22T18:04:00Z">
+              <w:rPr/>
+            </w:rPrChange>
+          </w:rPr>
           <w:t xml:space="preserve"> </w:t>
         </w:r>
         <w:r>
           <w:rPr>
             <w:i/>
             <w:iCs/>
-            <w:rPrChange w:id="42" w:author="Margolis, Ellis Q" w:date="2020-09-13T21:45:00Z">
+            <w:highlight w:val="yellow"/>
+            <w:rPrChange w:id="64" w:author="Teixeira, Kristina A." w:date="2020-11-22T18:04:00Z">
               <w:rPr/>
             </w:rPrChange>
           </w:rPr>
           <w:t>41</w:t>
         </w:r>
         <w:r>
+          <w:rPr>
+            <w:highlight w:val="yellow"/>
+            <w:rPrChange w:id="65" w:author="Teixeira, Kristina A." w:date="2020-11-22T18:04:00Z">
+              <w:rPr/>
+            </w:rPrChange>
+          </w:rPr>
           <w:t>, 45–53.</w:t>
         </w:r>
       </w:ins>
@@ -6301,10 +5779,7 @@
         <w:pStyle w:val="Bibliography"/>
       </w:pPr>
       <w:r>
-        <w:t>DeSoto, L., Cailleret, M., Sterck, F., Jansen, S., Kramer, K., Robert, E. M. R., … Martínez-Vilalta, J. (2020). Low growth r</w:t>
-      </w:r>
-      <w:r>
-        <w:t xml:space="preserve">esilience to drought is related to future mortality risk in trees. </w:t>
+        <w:t xml:space="preserve">DeSoto, L., Cailleret, M., Sterck, F., Jansen, S., Kramer, K., Robert, E. M. R., … Martínez-Vilalta, J. (2020). Low growth resilience to drought is related to future mortality risk in trees. </w:t>
       </w:r>
       <w:r>
         <w:rPr>
@@ -6337,13 +5812,10 @@
       <w:pPr>
         <w:pStyle w:val="Bibliography"/>
       </w:pPr>
-      <w:bookmarkStart w:id="43" w:name="ref-foster_predicting_2016"/>
-      <w:bookmarkEnd w:id="38"/>
-      <w:r>
-        <w:t>Foster, J. R., Finley, A. O., D’Amato, A. W., Bradford, J. B., &amp; B</w:t>
-      </w:r>
-      <w:r>
-        <w:t xml:space="preserve">anerjee, S. (2016). Predicting tree biomass growth in the temperate–boreal ecotone: Is tree size, age, competition, or climate response most important? </w:t>
+      <w:bookmarkStart w:id="66" w:name="ref-foster_predicting_2016"/>
+      <w:bookmarkEnd w:id="56"/>
+      <w:r>
+        <w:t xml:space="preserve">Foster, J. R., Finley, A. O., D’Amato, A. W., Bradford, J. B., &amp; Banerjee, S. (2016). Predicting tree biomass growth in the temperate–boreal ecotone: Is tree size, age, competition, or climate response most important? </w:t>
       </w:r>
       <w:r>
         <w:rPr>
@@ -6368,13 +5840,7 @@
           <w:rPr>
             <w:rStyle w:val="Hyperlink"/>
           </w:rPr>
-          <w:t>10.111</w:t>
-        </w:r>
-        <w:r>
-          <w:rPr>
-            <w:rStyle w:val="Hyperlink"/>
-          </w:rPr>
-          <w:t>1/gcb.13208</w:t>
+          <w:t>10.1111/gcb.13208</w:t>
         </w:r>
       </w:hyperlink>
     </w:p>
@@ -6382,8 +5848,8 @@
       <w:pPr>
         <w:pStyle w:val="Bibliography"/>
       </w:pPr>
-      <w:bookmarkStart w:id="44" w:name="ref-friedlingstein_climatecarbon_2006"/>
-      <w:bookmarkEnd w:id="43"/>
+      <w:bookmarkStart w:id="67" w:name="ref-friedlingstein_climatecarbon_2006"/>
+      <w:bookmarkEnd w:id="66"/>
       <w:r>
         <w:t xml:space="preserve">Friedlingstein, P., Cox, P., Betts, R., Bopp, L., Bloh, W. von, Brovkin, V., … Zeng, N. (2006). Climate–Carbon Cycle Feedback Analysis: Results from the C4MIP Model Intercomparison. </w:t>
       </w:r>
@@ -6418,8 +5884,8 @@
       <w:pPr>
         <w:pStyle w:val="Bibliography"/>
       </w:pPr>
-      <w:bookmarkStart w:id="45" w:name="ref-graumlich_long-term_1989"/>
-      <w:bookmarkEnd w:id="44"/>
+      <w:bookmarkStart w:id="68" w:name="ref-graumlich_long-term_1989"/>
+      <w:bookmarkEnd w:id="67"/>
       <w:r>
         <w:t xml:space="preserve">Graumlich, L. J., Brubaker, L. B., &amp; Grier, C. C. (1989). Long-Term Trends in Forest Net Primary Productivity: Cascade Mountains, Washington. </w:t>
       </w:r>
@@ -6454,14 +5920,11 @@
       <w:pPr>
         <w:pStyle w:val="Bibliography"/>
       </w:pPr>
-      <w:bookmarkStart w:id="46" w:name="ref-harris_updated_2014"/>
-      <w:bookmarkEnd w:id="45"/>
+      <w:bookmarkStart w:id="69" w:name="ref-harris_updated_2014"/>
+      <w:bookmarkEnd w:id="68"/>
       <w:r>
         <w:lastRenderedPageBreak/>
-        <w:t>Harris, I., Jones,</w:t>
-      </w:r>
-      <w:r>
-        <w:t xml:space="preserve"> P. D., Osborn, T. J., &amp; Lister, D. H. (2014). Updated high-resolution grids of monthly climatic observations - the CRU TS3.10 Dataset: UPDATED HIGH-RESOLUTION GRIDS OF MONTHLY CLIMATIC OBSERVATIONS. </w:t>
+        <w:t xml:space="preserve">Harris, I., Jones, P. D., Osborn, T. J., &amp; Lister, D. H. (2014). Updated high-resolution grids of monthly climatic observations - the CRU TS3.10 Dataset: UPDATED HIGH-RESOLUTION GRIDS OF MONTHLY CLIMATIC OBSERVATIONS. </w:t>
       </w:r>
       <w:r>
         <w:rPr>
@@ -6479,10 +5942,7 @@
         <w:t>34</w:t>
       </w:r>
       <w:r>
-        <w:t>(3), 623–642. do</w:t>
-      </w:r>
-      <w:r>
-        <w:t>i:</w:t>
+        <w:t>(3), 623–642. doi:</w:t>
       </w:r>
       <w:hyperlink r:id="rId38">
         <w:r>
@@ -6497,8 +5957,8 @@
       <w:pPr>
         <w:pStyle w:val="Bibliography"/>
       </w:pPr>
-      <w:bookmarkStart w:id="47" w:name="ref-harris_version_2020"/>
-      <w:bookmarkEnd w:id="46"/>
+      <w:bookmarkStart w:id="70" w:name="ref-harris_version_2020"/>
+      <w:bookmarkEnd w:id="69"/>
       <w:r>
         <w:t xml:space="preserve">Harris, I., Osborn, T. J., Jones, P., &amp; Lister, D. (2020). Version 4 of the CRU TS monthly high-resolution gridded multivariate climate dataset. </w:t>
       </w:r>
@@ -6525,13 +5985,7 @@
           <w:rPr>
             <w:rStyle w:val="Hyperlink"/>
           </w:rPr>
-          <w:t>10.1038/s41597-020-0453</w:t>
-        </w:r>
-        <w:r>
-          <w:rPr>
-            <w:rStyle w:val="Hyperlink"/>
-          </w:rPr>
-          <w:t>-3</w:t>
+          <w:t>10.1038/s41597-020-0453-3</w:t>
         </w:r>
       </w:hyperlink>
     </w:p>
@@ -6539,8 +5993,8 @@
       <w:pPr>
         <w:pStyle w:val="Bibliography"/>
       </w:pPr>
-      <w:bookmarkStart w:id="48" w:name="ref-helcoski_growing_2019"/>
-      <w:bookmarkEnd w:id="47"/>
+      <w:bookmarkStart w:id="71" w:name="ref-helcoski_growing_2019"/>
+      <w:bookmarkEnd w:id="70"/>
       <w:r>
         <w:t xml:space="preserve">Helcoski, R., Tepley, A. J., Pederson, N., McGarvey, J. C., Meakem, V., Herrmann, V., … Anderson‐Teixeira, K. J. (2019). Growing season moisture drives interannual variation in woody productivity of a temperate deciduous forest. </w:t>
       </w:r>
@@ -6560,10 +6014,7 @@
         <w:t>223</w:t>
       </w:r>
       <w:r>
-        <w:t>(3),</w:t>
-      </w:r>
-      <w:r>
-        <w:t xml:space="preserve"> 1204–1216. doi:</w:t>
+        <w:t>(3), 1204–1216. doi:</w:t>
       </w:r>
       <w:hyperlink r:id="rId40">
         <w:r>
@@ -6578,13 +6029,10 @@
       <w:pPr>
         <w:pStyle w:val="Bibliography"/>
       </w:pPr>
-      <w:bookmarkStart w:id="49" w:name="ref-klesse_sampling_2018"/>
-      <w:bookmarkEnd w:id="48"/>
-      <w:r>
-        <w:t xml:space="preserve">Klesse, S., DeRose, R. J., Guiterman, C. H., Lynch, A. M., O’Connor, C. D., Shaw, J. D., &amp; Evans, M. E. K. (2018). Sampling bias overestimates climate change impacts on </w:t>
-      </w:r>
-      <w:r>
-        <w:t xml:space="preserve">forest growth in the southwestern United States. </w:t>
+      <w:bookmarkStart w:id="72" w:name="ref-klesse_sampling_2018"/>
+      <w:bookmarkEnd w:id="71"/>
+      <w:r>
+        <w:t xml:space="preserve">Klesse, S., DeRose, R. J., Guiterman, C. H., Lynch, A. M., O’Connor, C. D., Shaw, J. D., &amp; Evans, M. E. K. (2018). Sampling bias overestimates climate change impacts on forest growth in the southwestern United States. </w:t>
       </w:r>
       <w:r>
         <w:rPr>
@@ -6617,13 +6065,10 @@
       <w:pPr>
         <w:pStyle w:val="Bibliography"/>
       </w:pPr>
-      <w:bookmarkStart w:id="50" w:name="ref-kumarathunge_acclimation_2019"/>
-      <w:bookmarkEnd w:id="49"/>
-      <w:r>
-        <w:t>Kumarathunge, D. P., Medlyn, B. E., Drake, J. E., Tjoelker, M. G., Aspinwall, M</w:t>
-      </w:r>
-      <w:r>
-        <w:t xml:space="preserve">. J., Battaglia, M., … Way, D. A. (2019). Acclimation and adaptation components of the temperature dependence of plant photosynthesis at the global scale. </w:t>
+      <w:bookmarkStart w:id="73" w:name="ref-kumarathunge_acclimation_2019"/>
+      <w:bookmarkEnd w:id="72"/>
+      <w:r>
+        <w:t xml:space="preserve">Kumarathunge, D. P., Medlyn, B. E., Drake, J. E., Tjoelker, M. G., Aspinwall, M. J., Battaglia, M., … Way, D. A. (2019). Acclimation and adaptation components of the temperature dependence of plant photosynthesis at the global scale. </w:t>
       </w:r>
       <w:r>
         <w:rPr>
@@ -6648,13 +6093,7 @@
           <w:rPr>
             <w:rStyle w:val="Hyperlink"/>
           </w:rPr>
-          <w:t>10.1111/np</w:t>
-        </w:r>
-        <w:r>
-          <w:rPr>
-            <w:rStyle w:val="Hyperlink"/>
-          </w:rPr>
-          <w:t>h.15668</w:t>
+          <w:t>10.1111/nph.15668</w:t>
         </w:r>
       </w:hyperlink>
     </w:p>
@@ -6662,8 +6101,8 @@
       <w:pPr>
         <w:pStyle w:val="Bibliography"/>
       </w:pPr>
-      <w:bookmarkStart w:id="51" w:name="ref-mathias_disentangling_2018"/>
-      <w:bookmarkEnd w:id="50"/>
+      <w:bookmarkStart w:id="74" w:name="ref-mathias_disentangling_2018"/>
+      <w:bookmarkEnd w:id="73"/>
       <w:r>
         <w:t xml:space="preserve">Mathias, J. M., &amp; Thomas, R. B. (2018). Disentangling the effects of acidic air pollution, atmospheric CO </w:t>
       </w:r>
@@ -6713,10 +6152,7 @@
         <w:t>24</w:t>
       </w:r>
       <w:r>
-        <w:t>(9), 3938–3953. do</w:t>
-      </w:r>
-      <w:r>
-        <w:t>i:</w:t>
+        <w:t>(9), 3938–3953. doi:</w:t>
       </w:r>
       <w:hyperlink r:id="rId43">
         <w:r>
@@ -6731,8 +6167,8 @@
       <w:pPr>
         <w:pStyle w:val="Bibliography"/>
       </w:pPr>
-      <w:bookmarkStart w:id="52" w:name="ref-maxwell_declining_2016"/>
-      <w:bookmarkEnd w:id="51"/>
+      <w:bookmarkStart w:id="75" w:name="ref-maxwell_declining_2016"/>
+      <w:bookmarkEnd w:id="74"/>
       <w:r>
         <w:t xml:space="preserve">Maxwell, J. T., Harley, G. L., &amp; Robeson, S. M. (2016). On the declining relationship between tree growth and climate in the Midwest United States: The fading drought signal. </w:t>
       </w:r>
@@ -6740,13 +6176,7 @@
         <w:rPr>
           <w:i/>
         </w:rPr>
-        <w:t>Climatic</w:t>
-      </w:r>
-      <w:r>
-        <w:rPr>
-          <w:i/>
-        </w:rPr>
-        <w:t xml:space="preserve"> Change</w:t>
+        <w:t>Climatic Change</w:t>
       </w:r>
       <w:r>
         <w:t xml:space="preserve">, </w:t>
@@ -6773,13 +6203,10 @@
       <w:pPr>
         <w:pStyle w:val="Bibliography"/>
       </w:pPr>
-      <w:bookmarkStart w:id="53" w:name="ref-mcdowell_pervasive_2020"/>
-      <w:bookmarkEnd w:id="52"/>
-      <w:r>
-        <w:t>McDowell, N. G., Allen, C. D., Anderson-Teixeira, K., Aukema, B. H., Bond-Lamberty, B., Chini, L., … Xu, C. (2020). Pervasive shifts in f</w:t>
-      </w:r>
-      <w:r>
-        <w:t xml:space="preserve">orest dynamics in a changing world. </w:t>
+      <w:bookmarkStart w:id="76" w:name="ref-mcdowell_pervasive_2020"/>
+      <w:bookmarkEnd w:id="75"/>
+      <w:r>
+        <w:t xml:space="preserve">McDowell, N. G., Allen, C. D., Anderson-Teixeira, K., Aukema, B. H., Bond-Lamberty, B., Chini, L., … Xu, C. (2020). Pervasive shifts in forest dynamics in a changing world. </w:t>
       </w:r>
       <w:r>
         <w:rPr>
@@ -6812,8 +6239,8 @@
       <w:pPr>
         <w:pStyle w:val="Bibliography"/>
       </w:pPr>
-      <w:bookmarkStart w:id="54" w:name="ref-mcgregor_tree_nodate"/>
-      <w:bookmarkEnd w:id="53"/>
+      <w:bookmarkStart w:id="77" w:name="ref-mcgregor_tree_nodate"/>
+      <w:bookmarkEnd w:id="76"/>
       <w:r>
         <w:t xml:space="preserve">McGregor, I., Helcoski, R., Kunert, N., Tepley, A. J., Gonzalez-Akre, E. B., Herrmann, V., … Anderson-Teixeira, K. J. (n.d.). Tree height and drought tolerance traits shape growth responses across droughts in a temperate broadleaf forest. </w:t>
       </w:r>
@@ -6821,13 +6248,7 @@
         <w:rPr>
           <w:i/>
         </w:rPr>
-        <w:t>Target Journal: N</w:t>
-      </w:r>
-      <w:r>
-        <w:rPr>
-          <w:i/>
-        </w:rPr>
-        <w:t>ew Phytologist</w:t>
+        <w:t>Target Journal: New Phytologist</w:t>
       </w:r>
       <w:r>
         <w:t>.</w:t>
@@ -6837,65 +6258,112 @@
       <w:pPr>
         <w:pStyle w:val="Bibliography"/>
         <w:rPr>
-          <w:ins w:id="55" w:author="Margolis, Ellis Q" w:date="2020-09-13T20:52:00Z"/>
-        </w:rPr>
-      </w:pPr>
-      <w:bookmarkStart w:id="56" w:name="ref-muller-landau_testing_2006"/>
-      <w:bookmarkEnd w:id="54"/>
-      <w:proofErr w:type="spellStart"/>
-      <w:ins w:id="57" w:author="Margolis, Ellis Q" w:date="2020-09-13T20:52:00Z">
+          <w:ins w:id="78" w:author="Margolis, Ellis Q" w:date="2020-09-13T20:52:00Z"/>
+        </w:rPr>
+      </w:pPr>
+      <w:bookmarkStart w:id="79" w:name="ref-muller-landau_testing_2006"/>
+      <w:bookmarkEnd w:id="77"/>
+      <w:ins w:id="80" w:author="Margolis, Ellis Q" w:date="2020-09-13T20:52:00Z">
         <w:r>
-          <w:t>Meko</w:t>
-        </w:r>
-        <w:proofErr w:type="spellEnd"/>
-        <w:r>
-          <w:t xml:space="preserve">, D.M., </w:t>
+          <w:rPr>
+            <w:highlight w:val="yellow"/>
+            <w:rPrChange w:id="81" w:author="Teixeira, Kristina A." w:date="2020-11-22T18:05:00Z">
+              <w:rPr/>
+            </w:rPrChange>
+          </w:rPr>
+          <w:t xml:space="preserve">Meko, D.M., </w:t>
         </w:r>
         <w:proofErr w:type="spellStart"/>
         <w:r>
+          <w:rPr>
+            <w:highlight w:val="yellow"/>
+            <w:rPrChange w:id="82" w:author="Teixeira, Kristina A." w:date="2020-11-22T18:05:00Z">
+              <w:rPr/>
+            </w:rPrChange>
+          </w:rPr>
           <w:t>Touchan</w:t>
         </w:r>
         <w:proofErr w:type="spellEnd"/>
         <w:r>
+          <w:rPr>
+            <w:highlight w:val="yellow"/>
+            <w:rPrChange w:id="83" w:author="Teixeira, Kristina A." w:date="2020-11-22T18:05:00Z">
+              <w:rPr/>
+            </w:rPrChange>
+          </w:rPr>
           <w:t xml:space="preserve">, R., &amp; </w:t>
         </w:r>
         <w:proofErr w:type="spellStart"/>
         <w:r>
+          <w:rPr>
+            <w:highlight w:val="yellow"/>
+            <w:rPrChange w:id="84" w:author="Teixeira, Kristina A." w:date="2020-11-22T18:05:00Z">
+              <w:rPr/>
+            </w:rPrChange>
+          </w:rPr>
           <w:t>A</w:t>
         </w:r>
       </w:ins>
-      <w:ins w:id="58" w:author="Margolis, Ellis Q" w:date="2020-09-13T20:53:00Z">
+      <w:ins w:id="85" w:author="Margolis, Ellis Q" w:date="2020-09-13T20:53:00Z">
         <w:r>
+          <w:rPr>
+            <w:highlight w:val="yellow"/>
+            <w:rPrChange w:id="86" w:author="Teixeira, Kristina A." w:date="2020-11-22T18:05:00Z">
+              <w:rPr/>
+            </w:rPrChange>
+          </w:rPr>
           <w:t>nchukaitis</w:t>
         </w:r>
         <w:proofErr w:type="spellEnd"/>
         <w:r>
+          <w:rPr>
+            <w:highlight w:val="yellow"/>
+            <w:rPrChange w:id="87" w:author="Teixeira, Kristina A." w:date="2020-11-22T18:05:00Z">
+              <w:rPr/>
+            </w:rPrChange>
+          </w:rPr>
           <w:t xml:space="preserve">. (2011). </w:t>
         </w:r>
         <w:proofErr w:type="spellStart"/>
         <w:r>
+          <w:rPr>
+            <w:highlight w:val="yellow"/>
+            <w:rPrChange w:id="88" w:author="Teixeira, Kristina A." w:date="2020-11-22T18:05:00Z">
+              <w:rPr/>
+            </w:rPrChange>
+          </w:rPr>
           <w:t>Seascorr</w:t>
         </w:r>
         <w:proofErr w:type="spellEnd"/>
         <w:r>
-          <w:t>: A MATLAB program for identifying the seasonal climate signal in an annual tree-ring time series</w:t>
-        </w:r>
-        <w:r>
-          <w:t xml:space="preserve">. </w:t>
+          <w:rPr>
+            <w:highlight w:val="yellow"/>
+            <w:rPrChange w:id="89" w:author="Teixeira, Kristina A." w:date="2020-11-22T18:05:00Z">
+              <w:rPr/>
+            </w:rPrChange>
+          </w:rPr>
+          <w:t xml:space="preserve">: A MATLAB program for identifying the seasonal climate signal in an annual tree-ring time series. </w:t>
         </w:r>
       </w:ins>
-      <w:ins w:id="59" w:author="Margolis, Ellis Q" w:date="2020-09-13T20:54:00Z">
+      <w:ins w:id="90" w:author="Margolis, Ellis Q" w:date="2020-09-13T20:54:00Z">
         <w:r>
           <w:rPr>
             <w:i/>
             <w:iCs/>
-            <w:rPrChange w:id="60" w:author="Margolis, Ellis Q" w:date="2020-09-13T20:55:00Z">
+            <w:highlight w:val="yellow"/>
+            <w:rPrChange w:id="91" w:author="Teixeira, Kristina A." w:date="2020-11-22T18:05:00Z">
               <w:rPr/>
             </w:rPrChange>
           </w:rPr>
           <w:t>Computers &amp; Geosciences</w:t>
         </w:r>
         <w:r>
+          <w:rPr>
+            <w:highlight w:val="yellow"/>
+            <w:rPrChange w:id="92" w:author="Teixeira, Kristina A." w:date="2020-11-22T18:05:00Z">
+              <w:rPr/>
+            </w:rPrChange>
+          </w:rPr>
           <w:t>, 37(9), 1234-1241.</w:t>
         </w:r>
       </w:ins>
@@ -6911,13 +6379,7 @@
         <w:rPr>
           <w:i/>
         </w:rPr>
-        <w:t>E</w:t>
-      </w:r>
-      <w:r>
-        <w:rPr>
-          <w:i/>
-        </w:rPr>
-        <w:t>cology Letters</w:t>
+        <w:t>Ecology Letters</w:t>
       </w:r>
       <w:r>
         <w:t xml:space="preserve">, </w:t>
@@ -6944,14 +6406,11 @@
       <w:pPr>
         <w:pStyle w:val="Bibliography"/>
       </w:pPr>
-      <w:bookmarkStart w:id="61" w:name="ref-paton_barro_2019"/>
-      <w:bookmarkEnd w:id="56"/>
+      <w:bookmarkStart w:id="93" w:name="ref-paton_barro_2019"/>
+      <w:bookmarkEnd w:id="79"/>
       <w:r>
         <w:lastRenderedPageBreak/>
-        <w:t>Paton, S. (2019). Barro Colorado Island, Cl</w:t>
-      </w:r>
-      <w:r>
-        <w:t>earing_Precipitation, manual. doi:</w:t>
+        <w:t>Paton, S. (2019). Barro Colorado Island, Clearing_Precipitation, manual. doi:</w:t>
       </w:r>
       <w:hyperlink r:id="rId47">
         <w:r>
@@ -6966,13 +6425,10 @@
       <w:pPr>
         <w:pStyle w:val="Bibliography"/>
       </w:pPr>
-      <w:bookmarkStart w:id="62" w:name="ref-peters_detecting_2015"/>
-      <w:bookmarkEnd w:id="61"/>
-      <w:r>
-        <w:t>Peters, R. L., Groenendijk, P., Vlam, M., &amp; Zuidema, P. A. (2015). Detecting long‐term growth trends using tree rings: A critical evalu</w:t>
-      </w:r>
-      <w:r>
-        <w:t xml:space="preserve">ation of methods. </w:t>
+      <w:bookmarkStart w:id="94" w:name="ref-peters_detecting_2015"/>
+      <w:bookmarkEnd w:id="93"/>
+      <w:r>
+        <w:t xml:space="preserve">Peters, R. L., Groenendijk, P., Vlam, M., &amp; Zuidema, P. A. (2015). Detecting long‐term growth trends using tree rings: A critical evaluation of methods. </w:t>
       </w:r>
       <w:r>
         <w:rPr>
@@ -7005,13 +6461,10 @@
       <w:pPr>
         <w:pStyle w:val="Bibliography"/>
       </w:pPr>
-      <w:bookmarkStart w:id="63" w:name="ref-van_de_pol_identifying_2016"/>
-      <w:bookmarkEnd w:id="62"/>
-      <w:r>
-        <w:t>Pol, M. van de, Bailey, L. D., McLean, N., Rijsdijk, L., Lawson, C. R., &amp; Brouwer, L. (2016). Identifying the best climati</w:t>
-      </w:r>
-      <w:r>
-        <w:t xml:space="preserve">c predictors in ecology and evolution. </w:t>
+      <w:bookmarkStart w:id="95" w:name="ref-van_de_pol_identifying_2016"/>
+      <w:bookmarkEnd w:id="94"/>
+      <w:r>
+        <w:t xml:space="preserve">Pol, M. van de, Bailey, L. D., McLean, N., Rijsdijk, L., Lawson, C. R., &amp; Brouwer, L. (2016). Identifying the best climatic predictors in ecology and evolution. </w:t>
       </w:r>
       <w:r>
         <w:rPr>
@@ -7044,13 +6497,10 @@
       <w:pPr>
         <w:pStyle w:val="Bibliography"/>
       </w:pPr>
-      <w:bookmarkStart w:id="64" w:name="ref-rayback_dendroecological_2020"/>
-      <w:bookmarkEnd w:id="63"/>
-      <w:r>
-        <w:t xml:space="preserve">Rayback, S. A., Duncan, J. A., Schaberg, P. G., Kosiba, A. M., Hansen, C. F., </w:t>
-      </w:r>
-      <w:r>
-        <w:t xml:space="preserve">&amp; Murakami, P. F. (2020). The DendroEcological Network: A cyberinfrastructure for the storage, discovery and sharing of tree-ring and associated ecological data. </w:t>
+      <w:bookmarkStart w:id="96" w:name="ref-rayback_dendroecological_2020"/>
+      <w:bookmarkEnd w:id="95"/>
+      <w:r>
+        <w:t xml:space="preserve">Rayback, S. A., Duncan, J. A., Schaberg, P. G., Kosiba, A. M., Hansen, C. F., &amp; Murakami, P. F. (2020). The DendroEcological Network: A cyberinfrastructure for the storage, discovery and sharing of tree-ring and associated ecological data. </w:t>
       </w:r>
       <w:r>
         <w:rPr>
@@ -7083,8 +6533,8 @@
       <w:pPr>
         <w:pStyle w:val="Bibliography"/>
       </w:pPr>
-      <w:bookmarkStart w:id="65" w:name="ref-rejoumechain_biomass_2017"/>
-      <w:bookmarkEnd w:id="64"/>
+      <w:bookmarkStart w:id="97" w:name="ref-rejoumechain_biomass_2017"/>
+      <w:bookmarkEnd w:id="96"/>
       <w:r>
         <w:t xml:space="preserve">Réjou‐Méchain, M., Tanguy, A., Piponiot, C., Chave, J., &amp; Hérault, B. (2017). Biomass: An r package for estimating above-ground biomass and its uncertainty in tropical forests. </w:t>
       </w:r>
@@ -7104,10 +6554,7 @@
         <w:t>8</w:t>
       </w:r>
       <w:r>
-        <w:t>(9), 1163–</w:t>
-      </w:r>
-      <w:r>
-        <w:t>1167. doi:</w:t>
+        <w:t>(9), 1163–1167. doi:</w:t>
       </w:r>
       <w:hyperlink r:id="rId51">
         <w:r>
@@ -7122,8 +6569,8 @@
       <w:pPr>
         <w:pStyle w:val="Bibliography"/>
       </w:pPr>
-      <w:bookmarkStart w:id="66" w:name="ref-sniderhan_growth_2016"/>
-      <w:bookmarkEnd w:id="65"/>
+      <w:bookmarkStart w:id="98" w:name="ref-sniderhan_growth_2016"/>
+      <w:bookmarkEnd w:id="97"/>
       <w:r>
         <w:t xml:space="preserve">Sniderhan, A. E., &amp; Baltzer, J. L. (2016). Growth dynamics of black spruce ( </w:t>
       </w:r>
@@ -7134,10 +6581,7 @@
         <w:t>Picea mariana</w:t>
       </w:r>
       <w:r>
-        <w:t xml:space="preserve"> ) in a rapidly thawing discontinuous permafrost peatland: Growth Dynamic</w:t>
-      </w:r>
-      <w:r>
-        <w:t xml:space="preserve">s Boreal Peatlands. </w:t>
+        <w:t xml:space="preserve"> ) in a rapidly thawing discontinuous permafrost peatland: Growth Dynamics Boreal Peatlands. </w:t>
       </w:r>
       <w:r>
         <w:rPr>
@@ -7170,13 +6614,10 @@
       <w:pPr>
         <w:pStyle w:val="Bibliography"/>
       </w:pPr>
-      <w:bookmarkStart w:id="67" w:name="ref-stephenson_rate_2014"/>
-      <w:bookmarkEnd w:id="66"/>
-      <w:r>
-        <w:t>Stephenson, N. L., Das, A. J., Condit, R., Russo, S. E., Baker, P. J., Beckman, N. G.,</w:t>
-      </w:r>
-      <w:r>
-        <w:t xml:space="preserve"> … Zavala, M. A. (2014). Rate of tree carbon accumulation increases continuously with tree size. </w:t>
+      <w:bookmarkStart w:id="99" w:name="ref-stephenson_rate_2014"/>
+      <w:bookmarkEnd w:id="98"/>
+      <w:r>
+        <w:t xml:space="preserve">Stephenson, N. L., Das, A. J., Condit, R., Russo, S. E., Baker, P. J., Beckman, N. G., … Zavala, M. A. (2014). Rate of tree carbon accumulation increases continuously with tree size. </w:t>
       </w:r>
       <w:r>
         <w:rPr>
@@ -7209,13 +6650,10 @@
       <w:pPr>
         <w:pStyle w:val="Bibliography"/>
       </w:pPr>
-      <w:bookmarkStart w:id="68" w:name="ref-sullivan_long-term_2020"/>
-      <w:bookmarkEnd w:id="67"/>
-      <w:r>
-        <w:t>Sullivan, M. J. P., Lewis, S. L., Affum-Baffoe, K., Ca</w:t>
-      </w:r>
-      <w:r>
-        <w:t xml:space="preserve">stilho, C., Costa, F., Sanchez, A. C., … Phillips, O. L. (2020). Long-term thermal sensitivity of Earth’s tropical forests. </w:t>
+      <w:bookmarkStart w:id="100" w:name="ref-sullivan_long-term_2020"/>
+      <w:bookmarkEnd w:id="99"/>
+      <w:r>
+        <w:t xml:space="preserve">Sullivan, M. J. P., Lewis, S. L., Affum-Baffoe, K., Castilho, C., Costa, F., Sanchez, A. C., … Phillips, O. L. (2020). Long-term thermal sensitivity of Earth’s tropical forests. </w:t>
       </w:r>
       <w:r>
         <w:rPr>
@@ -7248,8 +6686,8 @@
       <w:pPr>
         <w:pStyle w:val="Bibliography"/>
       </w:pPr>
-      <w:bookmarkStart w:id="69" w:name="ref-teets_linking_2018"/>
-      <w:bookmarkEnd w:id="68"/>
+      <w:bookmarkStart w:id="101" w:name="ref-teets_linking_2018"/>
+      <w:bookmarkEnd w:id="100"/>
       <w:r>
         <w:t xml:space="preserve">Teets, A., Fraver, S., Hollinger, D. Y., Weiskittel, A. R., Seymour, R. S., &amp; Richardson, A. D. (2018). Linking annual tree growth with eddy-flux measures of net ecosystem productivity across twenty years of observation in a mixed conifer forest. </w:t>
       </w:r>
@@ -7257,13 +6695,7 @@
         <w:rPr>
           <w:i/>
         </w:rPr>
-        <w:t>Agricultu</w:t>
-      </w:r>
-      <w:r>
-        <w:rPr>
-          <w:i/>
-        </w:rPr>
-        <w:t>ral and Forest Meteorology</w:t>
+        <w:t>Agricultural and Forest Meteorology</w:t>
       </w:r>
       <w:r>
         <w:t xml:space="preserve">, </w:t>
@@ -7290,13 +6722,10 @@
       <w:pPr>
         <w:pStyle w:val="Bibliography"/>
       </w:pPr>
-      <w:bookmarkStart w:id="70" w:name="ref-teets_quantifying_2018"/>
-      <w:bookmarkEnd w:id="69"/>
-      <w:r>
-        <w:t>Teets, A., Fraver, S., Weiskittel, A. R., &amp; Hollinger, D. Y. (2018). Quantifying climate-growth relationships a</w:t>
-      </w:r>
-      <w:r>
-        <w:t xml:space="preserve">t the stand level in a mature mixed-species conifer forest. </w:t>
+      <w:bookmarkStart w:id="102" w:name="ref-teets_quantifying_2018"/>
+      <w:bookmarkEnd w:id="101"/>
+      <w:r>
+        <w:t xml:space="preserve">Teets, A., Fraver, S., Weiskittel, A. R., &amp; Hollinger, D. Y. (2018). Quantifying climate-growth relationships at the stand level in a mature mixed-species conifer forest. </w:t>
       </w:r>
       <w:r>
         <w:rPr>
@@ -7329,13 +6758,10 @@
       <w:pPr>
         <w:pStyle w:val="Bibliography"/>
       </w:pPr>
-      <w:bookmarkStart w:id="71" w:name="ref-tolwinski-ward_bayesian_2013"/>
-      <w:bookmarkEnd w:id="70"/>
-      <w:r>
-        <w:t>Tolwinski-Ward, S. E., Anchukaitis, K. J., &amp; Evans, M. N. (2013). Bayesian param</w:t>
-      </w:r>
-      <w:r>
-        <w:t xml:space="preserve">eter estimation and interpretation for an intermediate model of tree-ring width. </w:t>
+      <w:bookmarkStart w:id="103" w:name="ref-tolwinski-ward_bayesian_2013"/>
+      <w:bookmarkEnd w:id="102"/>
+      <w:r>
+        <w:t xml:space="preserve">Tolwinski-Ward, S. E., Anchukaitis, K. J., &amp; Evans, M. N. (2013). Bayesian parameter estimation and interpretation for an intermediate model of tree-ring width. </w:t>
       </w:r>
       <w:r>
         <w:rPr>
@@ -7368,18 +6794,10 @@
       <w:pPr>
         <w:pStyle w:val="Bibliography"/>
       </w:pPr>
-      <w:bookmarkStart w:id="72" w:name="ref-tumajer_increasing_2017"/>
-      <w:bookmarkEnd w:id="71"/>
-      <w:r>
-        <w:t>Tumajer, J., Altman, J., Štěpánek, P., Treml, V., Do</w:t>
-      </w:r>
-      <w:r>
-        <w:t>ležal, J., &amp; Cienciala, E. (2017). Increasing moisture limitation of Norway spruce in Ce</w:t>
-      </w:r>
-      <w:bookmarkStart w:id="73" w:name="_GoBack"/>
-      <w:bookmarkEnd w:id="73"/>
-      <w:r>
-        <w:t xml:space="preserve">ntral Europe revealed by forward modelling of </w:t>
+      <w:bookmarkStart w:id="104" w:name="ref-tumajer_increasing_2017"/>
+      <w:bookmarkEnd w:id="103"/>
+      <w:r>
+        <w:t xml:space="preserve">Tumajer, J., Altman, J., Štěpánek, P., Treml, V., Doležal, J., &amp; Cienciala, E. (2017). Increasing moisture limitation of Norway spruce in Central Europe revealed by forward modelling of </w:t>
       </w:r>
       <w:r>
         <w:lastRenderedPageBreak/>
@@ -7416,8 +6834,8 @@
       <w:pPr>
         <w:pStyle w:val="Bibliography"/>
       </w:pPr>
-      <w:bookmarkStart w:id="74" w:name="ref-vlam_temperature_2014"/>
-      <w:bookmarkEnd w:id="72"/>
+      <w:bookmarkStart w:id="105" w:name="ref-vlam_temperature_2014"/>
+      <w:bookmarkEnd w:id="104"/>
       <w:r>
         <w:t xml:space="preserve">Vlam, M., Baker, P. J., Bunyavejchewin, S., &amp; Zuidema, P. A. (2014). Temperature and rainfall strongly drive temporal growth variation in Asian tropical forest trees. </w:t>
       </w:r>
@@ -7437,10 +6855,7 @@
         <w:t>174</w:t>
       </w:r>
       <w:r>
-        <w:t>(4), 1449–1</w:t>
-      </w:r>
-      <w:r>
-        <w:t>461. doi:</w:t>
+        <w:t>(4), 1449–1461. doi:</w:t>
       </w:r>
       <w:hyperlink r:id="rId59">
         <w:r>
@@ -7455,13 +6870,10 @@
       <w:pPr>
         <w:pStyle w:val="Bibliography"/>
       </w:pPr>
-      <w:bookmarkStart w:id="75" w:name="ref-walker_integrating_nodate"/>
-      <w:bookmarkEnd w:id="74"/>
-      <w:r>
-        <w:t>Walker, A. P., Kauwe, M. G. D., Bastos, A., Belmecheri, S., Georgiou, K., Keeling, R., … Zuidema, P. A. (n.d.). Integrating the evidence for a terrestrial carbo</w:t>
-      </w:r>
-      <w:r>
-        <w:t xml:space="preserve">n sink caused by increasing atmospheric CO2. </w:t>
+      <w:bookmarkStart w:id="106" w:name="ref-walker_integrating_nodate"/>
+      <w:bookmarkEnd w:id="105"/>
+      <w:r>
+        <w:t xml:space="preserve">Walker, A. P., Kauwe, M. G. D., Bastos, A., Belmecheri, S., Georgiou, K., Keeling, R., … Zuidema, P. A. (n.d.). Integrating the evidence for a terrestrial carbon sink caused by increasing atmospheric CO2. </w:t>
       </w:r>
       <w:r>
         <w:rPr>
@@ -7489,8 +6901,8 @@
           <w:t>10.1111/nph.16866</w:t>
         </w:r>
       </w:hyperlink>
-      <w:bookmarkEnd w:id="27"/>
-      <w:bookmarkEnd w:id="75"/>
+      <w:bookmarkEnd w:id="45"/>
+      <w:bookmarkEnd w:id="106"/>
     </w:p>
     <w:sectPr>
       <w:pgSz w:w="12240" w:h="15840"/>
@@ -7502,8 +6914,8 @@
 </file>
 
 <file path=word/comments.xml><?xml version="1.0" encoding="utf-8"?>
-<w:comments xmlns:wpc="http://schemas.microsoft.com/office/word/2010/wordprocessingCanvas" xmlns:cx="http://schemas.microsoft.com/office/drawing/2014/chartex" xmlns:cx1="http://schemas.microsoft.com/office/drawing/2015/9/8/chartex" xmlns:cx2="http://schemas.microsoft.com/office/drawing/2015/10/21/chartex" xmlns:cx3="http://schemas.microsoft.com/office/drawing/2016/5/9/chartex" xmlns:cx4="http://schemas.microsoft.com/office/drawing/2016/5/10/chartex" xmlns:cx5="http://schemas.microsoft.com/office/drawing/2016/5/11/chartex" xmlns:cx6="http://schemas.microsoft.com/office/drawing/2016/5/12/chartex" xmlns:cx7="http://schemas.microsoft.com/office/drawing/2016/5/13/chartex" xmlns:cx8="http://schemas.microsoft.com/office/drawing/2016/5/14/chartex" xmlns:mc="http://schemas.openxmlformats.org/markup-compatibility/2006" xmlns:aink="http://schemas.microsoft.com/office/drawing/2016/ink" xmlns:am3d="http://schemas.microsoft.com/office/drawing/2017/model3d" xmlns:o="urn:schemas-microsoft-com:office:office" xmlns:r="http://schemas.openxmlformats.org/officeDocument/2006/relationships" xmlns:m="http://schemas.openxmlformats.org/officeDocument/2006/math" xmlns:v="urn:schemas-microsoft-com:vml" xmlns:wp14="http://schemas.microsoft.com/office/word/2010/wordprocessingDrawing" xmlns:wp="http://schemas.openxmlformats.org/drawingml/2006/wordprocessingDrawing" xmlns:w10="urn:schemas-microsoft-com:office:word" xmlns:w="http://schemas.openxmlformats.org/wordprocessingml/2006/main" xmlns:w14="http://schemas.microsoft.com/office/word/2010/wordml" xmlns:w15="http://schemas.microsoft.com/office/word/2012/wordml" xmlns:w16cid="http://schemas.microsoft.com/office/word/2016/wordml/cid" xmlns:w16se="http://schemas.microsoft.com/office/word/2015/wordml/symex" xmlns:wpg="http://schemas.microsoft.com/office/word/2010/wordprocessingGroup" xmlns:wpi="http://schemas.microsoft.com/office/word/2010/wordprocessingInk" xmlns:wne="http://schemas.microsoft.com/office/word/2006/wordml" xmlns:wps="http://schemas.microsoft.com/office/word/2010/wordprocessingShape" mc:Ignorable="w14 w15 w16se w16cid wp14">
-  <w:comment w:id="6" w:author="Margolis, Ellis Q" w:date="2020-09-13T21:02:00Z" w:initials="MEQ">
+<w:comments xmlns:wpc="http://schemas.microsoft.com/office/word/2010/wordprocessingCanvas" xmlns:cx="http://schemas.microsoft.com/office/drawing/2014/chartex" xmlns:cx1="http://schemas.microsoft.com/office/drawing/2015/9/8/chartex" xmlns:cx2="http://schemas.microsoft.com/office/drawing/2015/10/21/chartex" xmlns:cx3="http://schemas.microsoft.com/office/drawing/2016/5/9/chartex" xmlns:cx4="http://schemas.microsoft.com/office/drawing/2016/5/10/chartex" xmlns:cx5="http://schemas.microsoft.com/office/drawing/2016/5/11/chartex" xmlns:cx6="http://schemas.microsoft.com/office/drawing/2016/5/12/chartex" xmlns:cx7="http://schemas.microsoft.com/office/drawing/2016/5/13/chartex" xmlns:cx8="http://schemas.microsoft.com/office/drawing/2016/5/14/chartex" xmlns:mc="http://schemas.openxmlformats.org/markup-compatibility/2006" xmlns:aink="http://schemas.microsoft.com/office/drawing/2016/ink" xmlns:am3d="http://schemas.microsoft.com/office/drawing/2017/model3d" xmlns:o="urn:schemas-microsoft-com:office:office" xmlns:r="http://schemas.openxmlformats.org/officeDocument/2006/relationships" xmlns:m="http://schemas.openxmlformats.org/officeDocument/2006/math" xmlns:v="urn:schemas-microsoft-com:vml" xmlns:wp14="http://schemas.microsoft.com/office/word/2010/wordprocessingDrawing" xmlns:wp="http://schemas.openxmlformats.org/drawingml/2006/wordprocessingDrawing" xmlns:w10="urn:schemas-microsoft-com:office:word" xmlns:w="http://schemas.openxmlformats.org/wordprocessingml/2006/main" xmlns:w14="http://schemas.microsoft.com/office/word/2010/wordml" xmlns:w15="http://schemas.microsoft.com/office/word/2012/wordml" xmlns:w16cex="http://schemas.microsoft.com/office/word/2018/wordml/cex" xmlns:w16cid="http://schemas.microsoft.com/office/word/2016/wordml/cid" xmlns:w16="http://schemas.microsoft.com/office/word/2018/wordml" xmlns:w16se="http://schemas.microsoft.com/office/word/2015/wordml/symex" xmlns:wpg="http://schemas.microsoft.com/office/word/2010/wordprocessingGroup" xmlns:wpi="http://schemas.microsoft.com/office/word/2010/wordprocessingInk" xmlns:wne="http://schemas.microsoft.com/office/word/2006/wordml" xmlns:wps="http://schemas.microsoft.com/office/word/2010/wordprocessingShape" mc:Ignorable="w14 w15 w16se w16cid w16 w16cex wp14">
+  <w:comment w:id="12" w:author="Margolis, Ellis Q" w:date="2020-09-13T21:02:00Z" w:initials="MEQ">
     <w:p>
       <w:pPr>
         <w:pStyle w:val="CommentText"/>
@@ -7515,31 +6927,33 @@
         <w:annotationRef/>
       </w:r>
       <w:r>
+        <w:rPr>
+          <w:highlight w:val="yellow"/>
+        </w:rPr>
         <w:t xml:space="preserve">This phrase is clearly the crux of the justification and </w:t>
       </w:r>
       <w:r>
+        <w:rPr>
+          <w:highlight w:val="yellow"/>
+        </w:rPr>
         <w:t xml:space="preserve">could be read as </w:t>
       </w:r>
       <w:r>
-        <w:t xml:space="preserve">picking on prior methods (e.g., the </w:t>
-      </w:r>
-      <w:proofErr w:type="spellStart"/>
-      <w:r>
-        <w:t>Meko</w:t>
-      </w:r>
-      <w:proofErr w:type="spellEnd"/>
-      <w:r>
-        <w:t xml:space="preserve"> ref I inserted).  The text up to this point isn’t necessarily convincing that aggregated monthly P and T don’t pick up the most important climate drivers.   Maybe adding some examples of other climate variables that should be considered would be helpful.</w:t>
+        <w:rPr>
+          <w:highlight w:val="yellow"/>
+        </w:rPr>
+        <w:t>picking on prior methods (e.g., the Meko ref I inserted).  The text up to this point isn’t necessarily convincing that aggregated monthly P and T don’t pick up the most important climate drivers.   Maybe adding some examples of other climate variables that should be considered would be helpful.</w:t>
       </w:r>
     </w:p>
   </w:comment>
-  <w:comment w:id="13" w:author="Margolis, Ellis Q" w:date="2020-09-13T21:52:00Z" w:initials="MEQ">
+  <w:comment w:id="27" w:author="Margolis, Ellis Q" w:date="2020-09-13T21:52:00Z" w:initials="MEQ">
     <w:p>
       <w:pPr>
         <w:pStyle w:val="CommentText"/>
         <w:rPr>
           <w:rFonts w:ascii="Source Sans Pro" w:hAnsi="Source Sans Pro"/>
           <w:color w:val="333333"/>
+          <w:highlight w:val="yellow"/>
           <w:shd w:val="clear" w:color="auto" w:fill="FFFFFF"/>
         </w:rPr>
       </w:pPr>
@@ -7553,6 +6967,7 @@
         <w:rPr>
           <w:rFonts w:ascii="Source Sans Pro" w:hAnsi="Source Sans Pro"/>
           <w:color w:val="333333"/>
+          <w:highlight w:val="yellow"/>
           <w:shd w:val="clear" w:color="auto" w:fill="FFFFFF"/>
         </w:rPr>
         <w:t>This is a ref for a simple concentric circle estimator of years-to-pith.</w:t>
@@ -7561,6 +6976,7 @@
         <w:rPr>
           <w:rFonts w:ascii="Source Sans Pro" w:hAnsi="Source Sans Pro"/>
           <w:color w:val="333333"/>
+          <w:highlight w:val="yellow"/>
           <w:shd w:val="clear" w:color="auto" w:fill="FFFFFF"/>
         </w:rPr>
         <w:t xml:space="preserve"> I’m not sure what methods were used.</w:t>
@@ -7572,6 +6988,7 @@
         <w:rPr>
           <w:rFonts w:ascii="Source Sans Pro" w:hAnsi="Source Sans Pro"/>
           <w:color w:val="333333"/>
+          <w:highlight w:val="yellow"/>
           <w:shd w:val="clear" w:color="auto" w:fill="FFFFFF"/>
         </w:rPr>
       </w:pPr>
@@ -7585,6 +7002,7 @@
         <w:rPr>
           <w:rFonts w:ascii="Source Sans Pro" w:hAnsi="Source Sans Pro"/>
           <w:color w:val="333333"/>
+          <w:highlight w:val="yellow"/>
           <w:shd w:val="clear" w:color="auto" w:fill="FFFFFF"/>
         </w:rPr>
         <w:t>Applequist</w:t>
@@ -7594,13 +7012,14 @@
         <w:rPr>
           <w:rFonts w:ascii="Source Sans Pro" w:hAnsi="Source Sans Pro"/>
           <w:color w:val="333333"/>
+          <w:highlight w:val="yellow"/>
           <w:shd w:val="clear" w:color="auto" w:fill="FFFFFF"/>
         </w:rPr>
         <w:t>, M.B. 1958. A simple pith locator for use with off-center increment cores. Journal of Forestry 56(2):141.</w:t>
       </w:r>
     </w:p>
   </w:comment>
-  <w:comment w:id="17" w:author="Margolis, Ellis Q" w:date="2020-09-13T22:27:00Z" w:initials="MEQ">
+  <w:comment w:id="35" w:author="Margolis, Ellis Q" w:date="2020-09-13T22:27:00Z" w:initials="MEQ">
     <w:p>
       <w:pPr>
         <w:autoSpaceDE w:val="0"/>
@@ -7643,25 +7062,7 @@
           <w:sz w:val="13"/>
           <w:szCs w:val="13"/>
         </w:rPr>
-        <w:t xml:space="preserve">, A.K., Griffin, D., Woodhouse, C.A., </w:t>
-      </w:r>
-      <w:proofErr w:type="spellStart"/>
-      <w:r>
-        <w:rPr>
-          <w:rFonts w:ascii="CharisSIL" w:eastAsia="CharisSIL" w:cs="CharisSIL"/>
-          <w:sz w:val="13"/>
-          <w:szCs w:val="13"/>
-        </w:rPr>
-        <w:t>Meko</w:t>
-      </w:r>
-      <w:proofErr w:type="spellEnd"/>
-      <w:r>
-        <w:rPr>
-          <w:rFonts w:ascii="CharisSIL" w:eastAsia="CharisSIL" w:cs="CharisSIL"/>
-          <w:sz w:val="13"/>
-          <w:szCs w:val="13"/>
-        </w:rPr>
-        <w:t>, D.M.,</w:t>
+        <w:t>, A.K., Griffin, D., Woodhouse, C.A., Meko, D.M.,</w:t>
       </w:r>
     </w:p>
     <w:p>
@@ -7692,25 +7093,7 @@
           <w:sz w:val="13"/>
           <w:szCs w:val="13"/>
         </w:rPr>
-        <w:t xml:space="preserve">, T.W., Rauscher, S.A., Seager, R., </w:t>
-      </w:r>
-      <w:proofErr w:type="spellStart"/>
-      <w:r>
-        <w:rPr>
-          <w:rFonts w:ascii="CharisSIL" w:eastAsia="CharisSIL" w:cs="CharisSIL"/>
-          <w:sz w:val="13"/>
-          <w:szCs w:val="13"/>
-        </w:rPr>
-        <w:t>Grissino</w:t>
-      </w:r>
-      <w:proofErr w:type="spellEnd"/>
-      <w:r>
-        <w:rPr>
-          <w:rFonts w:ascii="CharisSIL" w:eastAsia="CharisSIL" w:cs="CharisSIL"/>
-          <w:sz w:val="13"/>
-          <w:szCs w:val="13"/>
-        </w:rPr>
-        <w:t>-Mayer, H.D., Dean, J.S., Cook,</w:t>
+        <w:t>, T.W., Rauscher, S.A., Seager, R., Grissino-Mayer, H.D., Dean, J.S., Cook,</w:t>
       </w:r>
     </w:p>
     <w:p>
@@ -7821,7 +7204,7 @@
       </w:r>
     </w:p>
   </w:comment>
-  <w:comment w:id="20" w:author="Margolis, Ellis Q" w:date="2020-09-14T00:04:00Z" w:initials="MEQ">
+  <w:comment w:id="38" w:author="Margolis, Ellis Q" w:date="2020-09-14T00:04:00Z" w:initials="MEQ">
     <w:p>
       <w:pPr>
         <w:pStyle w:val="CommentText"/>
@@ -7833,19 +7216,34 @@
         <w:annotationRef/>
       </w:r>
       <w:r>
-        <w:t xml:space="preserve"> I still find it curious that there is no significant variable in the temp group for LT PIPO, yet it shows up in the PIST2.  This is counter to the SEASCORR (traditional method) analysis with PRISM </w:t>
+        <w:t xml:space="preserve"> </w:t>
+      </w:r>
+      <w:r>
+        <w:rPr>
+          <w:highlight w:val="yellow"/>
+        </w:rPr>
+        <w:t xml:space="preserve">I still find it curious that there is no significant variable in the temp group for LT PIPO, yet it shows up in the PIST2.  This is counter to the SEASCORR (traditional method) analysis with PRISM </w:t>
       </w:r>
       <w:proofErr w:type="spellStart"/>
       <w:r>
+        <w:rPr>
+          <w:highlight w:val="yellow"/>
+        </w:rPr>
         <w:t>Tmean</w:t>
       </w:r>
       <w:proofErr w:type="spellEnd"/>
       <w:r>
-        <w:t xml:space="preserve"> that returns sig results for multiple months for PIPO, and a much weaker relationship for PIST2 with Temp.  </w:t>
+        <w:rPr>
+          <w:highlight w:val="yellow"/>
+        </w:rPr>
+        <w:t xml:space="preserve"> that returns sig results for multiple months for PIPO, and a much weaker relationship for PIST2 with Temp.</w:t>
+      </w:r>
+      <w:r>
+        <w:t xml:space="preserve">  </w:t>
       </w:r>
     </w:p>
   </w:comment>
-  <w:comment w:id="22" w:author="Margolis, Ellis Q" w:date="2020-09-13T23:57:00Z" w:initials="MEQ">
+  <w:comment w:id="40" w:author="Margolis, Ellis Q" w:date="2020-09-13T23:57:00Z" w:initials="MEQ">
     <w:p>
       <w:pPr>
         <w:pStyle w:val="CommentText"/>
@@ -7889,7 +7287,7 @@
 </file>
 
 <file path=word/commentsExtended.xml><?xml version="1.0" encoding="utf-8"?>
-<w15:commentsEx xmlns:wpc="http://schemas.microsoft.com/office/word/2010/wordprocessingCanvas" xmlns:cx="http://schemas.microsoft.com/office/drawing/2014/chartex" xmlns:cx1="http://schemas.microsoft.com/office/drawing/2015/9/8/chartex" xmlns:cx2="http://schemas.microsoft.com/office/drawing/2015/10/21/chartex" xmlns:cx3="http://schemas.microsoft.com/office/drawing/2016/5/9/chartex" xmlns:cx4="http://schemas.microsoft.com/office/drawing/2016/5/10/chartex" xmlns:cx5="http://schemas.microsoft.com/office/drawing/2016/5/11/chartex" xmlns:cx6="http://schemas.microsoft.com/office/drawing/2016/5/12/chartex" xmlns:cx7="http://schemas.microsoft.com/office/drawing/2016/5/13/chartex" xmlns:cx8="http://schemas.microsoft.com/office/drawing/2016/5/14/chartex" xmlns:mc="http://schemas.openxmlformats.org/markup-compatibility/2006" xmlns:aink="http://schemas.microsoft.com/office/drawing/2016/ink" xmlns:am3d="http://schemas.microsoft.com/office/drawing/2017/model3d" xmlns:o="urn:schemas-microsoft-com:office:office" xmlns:r="http://schemas.openxmlformats.org/officeDocument/2006/relationships" xmlns:m="http://schemas.openxmlformats.org/officeDocument/2006/math" xmlns:v="urn:schemas-microsoft-com:vml" xmlns:wp14="http://schemas.microsoft.com/office/word/2010/wordprocessingDrawing" xmlns:wp="http://schemas.openxmlformats.org/drawingml/2006/wordprocessingDrawing" xmlns:w10="urn:schemas-microsoft-com:office:word" xmlns:w="http://schemas.openxmlformats.org/wordprocessingml/2006/main" xmlns:w14="http://schemas.microsoft.com/office/word/2010/wordml" xmlns:w15="http://schemas.microsoft.com/office/word/2012/wordml" xmlns:w16cid="http://schemas.microsoft.com/office/word/2016/wordml/cid" xmlns:w16se="http://schemas.microsoft.com/office/word/2015/wordml/symex" xmlns:wpg="http://schemas.microsoft.com/office/word/2010/wordprocessingGroup" xmlns:wpi="http://schemas.microsoft.com/office/word/2010/wordprocessingInk" xmlns:wne="http://schemas.microsoft.com/office/word/2006/wordml" xmlns:wps="http://schemas.microsoft.com/office/word/2010/wordprocessingShape" mc:Ignorable="w14 w15 w16se w16cid wp14">
+<w15:commentsEx xmlns:wpc="http://schemas.microsoft.com/office/word/2010/wordprocessingCanvas" xmlns:cx="http://schemas.microsoft.com/office/drawing/2014/chartex" xmlns:cx1="http://schemas.microsoft.com/office/drawing/2015/9/8/chartex" xmlns:cx2="http://schemas.microsoft.com/office/drawing/2015/10/21/chartex" xmlns:cx3="http://schemas.microsoft.com/office/drawing/2016/5/9/chartex" xmlns:cx4="http://schemas.microsoft.com/office/drawing/2016/5/10/chartex" xmlns:cx5="http://schemas.microsoft.com/office/drawing/2016/5/11/chartex" xmlns:cx6="http://schemas.microsoft.com/office/drawing/2016/5/12/chartex" xmlns:cx7="http://schemas.microsoft.com/office/drawing/2016/5/13/chartex" xmlns:cx8="http://schemas.microsoft.com/office/drawing/2016/5/14/chartex" xmlns:mc="http://schemas.openxmlformats.org/markup-compatibility/2006" xmlns:aink="http://schemas.microsoft.com/office/drawing/2016/ink" xmlns:am3d="http://schemas.microsoft.com/office/drawing/2017/model3d" xmlns:o="urn:schemas-microsoft-com:office:office" xmlns:r="http://schemas.openxmlformats.org/officeDocument/2006/relationships" xmlns:m="http://schemas.openxmlformats.org/officeDocument/2006/math" xmlns:v="urn:schemas-microsoft-com:vml" xmlns:wp14="http://schemas.microsoft.com/office/word/2010/wordprocessingDrawing" xmlns:wp="http://schemas.openxmlformats.org/drawingml/2006/wordprocessingDrawing" xmlns:w10="urn:schemas-microsoft-com:office:word" xmlns:w="http://schemas.openxmlformats.org/wordprocessingml/2006/main" xmlns:w14="http://schemas.microsoft.com/office/word/2010/wordml" xmlns:w15="http://schemas.microsoft.com/office/word/2012/wordml" xmlns:w16cex="http://schemas.microsoft.com/office/word/2018/wordml/cex" xmlns:w16cid="http://schemas.microsoft.com/office/word/2016/wordml/cid" xmlns:w16="http://schemas.microsoft.com/office/word/2018/wordml" xmlns:w16se="http://schemas.microsoft.com/office/word/2015/wordml/symex" xmlns:wpg="http://schemas.microsoft.com/office/word/2010/wordprocessingGroup" xmlns:wpi="http://schemas.microsoft.com/office/word/2010/wordprocessingInk" xmlns:wne="http://schemas.microsoft.com/office/word/2006/wordml" xmlns:wps="http://schemas.microsoft.com/office/word/2010/wordprocessingShape" mc:Ignorable="w14 w15 w16se w16cid w16 w16cex wp14">
   <w15:commentEx w15:paraId="08304E38" w15:done="0"/>
   <w15:commentEx w15:paraId="7CC5C1D5" w15:done="0"/>
   <w15:commentEx w15:paraId="122F5E4D" w15:done="0"/>
@@ -7899,7 +7297,7 @@
 </file>
 
 <file path=word/commentsIds.xml><?xml version="1.0" encoding="utf-8"?>
-<w16cid:commentsIds xmlns:wpc="http://schemas.microsoft.com/office/word/2010/wordprocessingCanvas" xmlns:cx="http://schemas.microsoft.com/office/drawing/2014/chartex" xmlns:cx1="http://schemas.microsoft.com/office/drawing/2015/9/8/chartex" xmlns:cx2="http://schemas.microsoft.com/office/drawing/2015/10/21/chartex" xmlns:cx3="http://schemas.microsoft.com/office/drawing/2016/5/9/chartex" xmlns:cx4="http://schemas.microsoft.com/office/drawing/2016/5/10/chartex" xmlns:cx5="http://schemas.microsoft.com/office/drawing/2016/5/11/chartex" xmlns:cx6="http://schemas.microsoft.com/office/drawing/2016/5/12/chartex" xmlns:cx7="http://schemas.microsoft.com/office/drawing/2016/5/13/chartex" xmlns:cx8="http://schemas.microsoft.com/office/drawing/2016/5/14/chartex" xmlns:mc="http://schemas.openxmlformats.org/markup-compatibility/2006" xmlns:aink="http://schemas.microsoft.com/office/drawing/2016/ink" xmlns:am3d="http://schemas.microsoft.com/office/drawing/2017/model3d" xmlns:o="urn:schemas-microsoft-com:office:office" xmlns:r="http://schemas.openxmlformats.org/officeDocument/2006/relationships" xmlns:m="http://schemas.openxmlformats.org/officeDocument/2006/math" xmlns:v="urn:schemas-microsoft-com:vml" xmlns:wp14="http://schemas.microsoft.com/office/word/2010/wordprocessingDrawing" xmlns:wp="http://schemas.openxmlformats.org/drawingml/2006/wordprocessingDrawing" xmlns:w10="urn:schemas-microsoft-com:office:word" xmlns:w="http://schemas.openxmlformats.org/wordprocessingml/2006/main" xmlns:w14="http://schemas.microsoft.com/office/word/2010/wordml" xmlns:w15="http://schemas.microsoft.com/office/word/2012/wordml" xmlns:w16cid="http://schemas.microsoft.com/office/word/2016/wordml/cid" xmlns:w16se="http://schemas.microsoft.com/office/word/2015/wordml/symex" xmlns:wpg="http://schemas.microsoft.com/office/word/2010/wordprocessingGroup" xmlns:wpi="http://schemas.microsoft.com/office/word/2010/wordprocessingInk" xmlns:wne="http://schemas.microsoft.com/office/word/2006/wordml" xmlns:wps="http://schemas.microsoft.com/office/word/2010/wordprocessingShape" mc:Ignorable="w14 w15 w16se w16cid wp14">
+<w16cid:commentsIds xmlns:wpc="http://schemas.microsoft.com/office/word/2010/wordprocessingCanvas" xmlns:cx="http://schemas.microsoft.com/office/drawing/2014/chartex" xmlns:cx1="http://schemas.microsoft.com/office/drawing/2015/9/8/chartex" xmlns:cx2="http://schemas.microsoft.com/office/drawing/2015/10/21/chartex" xmlns:cx3="http://schemas.microsoft.com/office/drawing/2016/5/9/chartex" xmlns:cx4="http://schemas.microsoft.com/office/drawing/2016/5/10/chartex" xmlns:cx5="http://schemas.microsoft.com/office/drawing/2016/5/11/chartex" xmlns:cx6="http://schemas.microsoft.com/office/drawing/2016/5/12/chartex" xmlns:cx7="http://schemas.microsoft.com/office/drawing/2016/5/13/chartex" xmlns:cx8="http://schemas.microsoft.com/office/drawing/2016/5/14/chartex" xmlns:mc="http://schemas.openxmlformats.org/markup-compatibility/2006" xmlns:aink="http://schemas.microsoft.com/office/drawing/2016/ink" xmlns:am3d="http://schemas.microsoft.com/office/drawing/2017/model3d" xmlns:o="urn:schemas-microsoft-com:office:office" xmlns:r="http://schemas.openxmlformats.org/officeDocument/2006/relationships" xmlns:m="http://schemas.openxmlformats.org/officeDocument/2006/math" xmlns:v="urn:schemas-microsoft-com:vml" xmlns:wp14="http://schemas.microsoft.com/office/word/2010/wordprocessingDrawing" xmlns:wp="http://schemas.openxmlformats.org/drawingml/2006/wordprocessingDrawing" xmlns:w10="urn:schemas-microsoft-com:office:word" xmlns:w="http://schemas.openxmlformats.org/wordprocessingml/2006/main" xmlns:w14="http://schemas.microsoft.com/office/word/2010/wordml" xmlns:w15="http://schemas.microsoft.com/office/word/2012/wordml" xmlns:w16cex="http://schemas.microsoft.com/office/word/2018/wordml/cex" xmlns:w16cid="http://schemas.microsoft.com/office/word/2016/wordml/cid" xmlns:w16="http://schemas.microsoft.com/office/word/2018/wordml" xmlns:w16se="http://schemas.microsoft.com/office/word/2015/wordml/symex" xmlns:wpg="http://schemas.microsoft.com/office/word/2010/wordprocessingGroup" xmlns:wpi="http://schemas.microsoft.com/office/word/2010/wordprocessingInk" xmlns:wne="http://schemas.microsoft.com/office/word/2006/wordml" xmlns:wps="http://schemas.microsoft.com/office/word/2010/wordprocessingShape" mc:Ignorable="w14 w15 w16se w16cid w16 w16cex wp14">
   <w16cid:commentId w16cid:paraId="08304E38" w16cid:durableId="23090765"/>
   <w16cid:commentId w16cid:paraId="7CC5C1D5" w16cid:durableId="23091336"/>
   <w16cid:commentId w16cid:paraId="122F5E4D" w16cid:durableId="23091B44"/>
@@ -7909,7 +7307,7 @@
 </file>
 
 <file path=word/endnotes.xml><?xml version="1.0" encoding="utf-8"?>
-<w:endnotes xmlns:wpc="http://schemas.microsoft.com/office/word/2010/wordprocessingCanvas" xmlns:cx="http://schemas.microsoft.com/office/drawing/2014/chartex" xmlns:cx1="http://schemas.microsoft.com/office/drawing/2015/9/8/chartex" xmlns:cx2="http://schemas.microsoft.com/office/drawing/2015/10/21/chartex" xmlns:cx3="http://schemas.microsoft.com/office/drawing/2016/5/9/chartex" xmlns:cx4="http://schemas.microsoft.com/office/drawing/2016/5/10/chartex" xmlns:cx5="http://schemas.microsoft.com/office/drawing/2016/5/11/chartex" xmlns:cx6="http://schemas.microsoft.com/office/drawing/2016/5/12/chartex" xmlns:cx7="http://schemas.microsoft.com/office/drawing/2016/5/13/chartex" xmlns:cx8="http://schemas.microsoft.com/office/drawing/2016/5/14/chartex" xmlns:mc="http://schemas.openxmlformats.org/markup-compatibility/2006" xmlns:aink="http://schemas.microsoft.com/office/drawing/2016/ink" xmlns:am3d="http://schemas.microsoft.com/office/drawing/2017/model3d" xmlns:o="urn:schemas-microsoft-com:office:office" xmlns:r="http://schemas.openxmlformats.org/officeDocument/2006/relationships" xmlns:m="http://schemas.openxmlformats.org/officeDocument/2006/math" xmlns:v="urn:schemas-microsoft-com:vml" xmlns:wp14="http://schemas.microsoft.com/office/word/2010/wordprocessingDrawing" xmlns:wp="http://schemas.openxmlformats.org/drawingml/2006/wordprocessingDrawing" xmlns:w10="urn:schemas-microsoft-com:office:word" xmlns:w="http://schemas.openxmlformats.org/wordprocessingml/2006/main" xmlns:w14="http://schemas.microsoft.com/office/word/2010/wordml" xmlns:w15="http://schemas.microsoft.com/office/word/2012/wordml" xmlns:w16cid="http://schemas.microsoft.com/office/word/2016/wordml/cid" xmlns:w16se="http://schemas.microsoft.com/office/word/2015/wordml/symex" xmlns:wpg="http://schemas.microsoft.com/office/word/2010/wordprocessingGroup" xmlns:wpi="http://schemas.microsoft.com/office/word/2010/wordprocessingInk" xmlns:wne="http://schemas.microsoft.com/office/word/2006/wordml" xmlns:wps="http://schemas.microsoft.com/office/word/2010/wordprocessingShape" mc:Ignorable="w14 w15 w16se w16cid wp14">
+<w:endnotes xmlns:wpc="http://schemas.microsoft.com/office/word/2010/wordprocessingCanvas" xmlns:cx="http://schemas.microsoft.com/office/drawing/2014/chartex" xmlns:cx1="http://schemas.microsoft.com/office/drawing/2015/9/8/chartex" xmlns:cx2="http://schemas.microsoft.com/office/drawing/2015/10/21/chartex" xmlns:cx3="http://schemas.microsoft.com/office/drawing/2016/5/9/chartex" xmlns:cx4="http://schemas.microsoft.com/office/drawing/2016/5/10/chartex" xmlns:cx5="http://schemas.microsoft.com/office/drawing/2016/5/11/chartex" xmlns:cx6="http://schemas.microsoft.com/office/drawing/2016/5/12/chartex" xmlns:cx7="http://schemas.microsoft.com/office/drawing/2016/5/13/chartex" xmlns:cx8="http://schemas.microsoft.com/office/drawing/2016/5/14/chartex" xmlns:mc="http://schemas.openxmlformats.org/markup-compatibility/2006" xmlns:aink="http://schemas.microsoft.com/office/drawing/2016/ink" xmlns:am3d="http://schemas.microsoft.com/office/drawing/2017/model3d" xmlns:o="urn:schemas-microsoft-com:office:office" xmlns:r="http://schemas.openxmlformats.org/officeDocument/2006/relationships" xmlns:m="http://schemas.openxmlformats.org/officeDocument/2006/math" xmlns:v="urn:schemas-microsoft-com:vml" xmlns:wp14="http://schemas.microsoft.com/office/word/2010/wordprocessingDrawing" xmlns:wp="http://schemas.openxmlformats.org/drawingml/2006/wordprocessingDrawing" xmlns:w10="urn:schemas-microsoft-com:office:word" xmlns:w="http://schemas.openxmlformats.org/wordprocessingml/2006/main" xmlns:w14="http://schemas.microsoft.com/office/word/2010/wordml" xmlns:w15="http://schemas.microsoft.com/office/word/2012/wordml" xmlns:w16cex="http://schemas.microsoft.com/office/word/2018/wordml/cex" xmlns:w16cid="http://schemas.microsoft.com/office/word/2016/wordml/cid" xmlns:w16="http://schemas.microsoft.com/office/word/2018/wordml" xmlns:w16se="http://schemas.microsoft.com/office/word/2015/wordml/symex" xmlns:wpg="http://schemas.microsoft.com/office/word/2010/wordprocessingGroup" xmlns:wpi="http://schemas.microsoft.com/office/word/2010/wordprocessingInk" xmlns:wne="http://schemas.microsoft.com/office/word/2006/wordml" xmlns:wps="http://schemas.microsoft.com/office/word/2010/wordprocessingShape" mc:Ignorable="w14 w15 w16se w16cid w16 w16cex wp14">
   <w:endnote w:type="separator" w:id="-1">
     <w:p>
       <w:pPr>
@@ -7934,7 +7332,7 @@
 </file>
 
 <file path=word/footnotes.xml><?xml version="1.0" encoding="utf-8"?>
-<w:footnotes xmlns:wpc="http://schemas.microsoft.com/office/word/2010/wordprocessingCanvas" xmlns:cx="http://schemas.microsoft.com/office/drawing/2014/chartex" xmlns:cx1="http://schemas.microsoft.com/office/drawing/2015/9/8/chartex" xmlns:cx2="http://schemas.microsoft.com/office/drawing/2015/10/21/chartex" xmlns:cx3="http://schemas.microsoft.com/office/drawing/2016/5/9/chartex" xmlns:cx4="http://schemas.microsoft.com/office/drawing/2016/5/10/chartex" xmlns:cx5="http://schemas.microsoft.com/office/drawing/2016/5/11/chartex" xmlns:cx6="http://schemas.microsoft.com/office/drawing/2016/5/12/chartex" xmlns:cx7="http://schemas.microsoft.com/office/drawing/2016/5/13/chartex" xmlns:cx8="http://schemas.microsoft.com/office/drawing/2016/5/14/chartex" xmlns:mc="http://schemas.openxmlformats.org/markup-compatibility/2006" xmlns:aink="http://schemas.microsoft.com/office/drawing/2016/ink" xmlns:am3d="http://schemas.microsoft.com/office/drawing/2017/model3d" xmlns:o="urn:schemas-microsoft-com:office:office" xmlns:r="http://schemas.openxmlformats.org/officeDocument/2006/relationships" xmlns:m="http://schemas.openxmlformats.org/officeDocument/2006/math" xmlns:v="urn:schemas-microsoft-com:vml" xmlns:wp14="http://schemas.microsoft.com/office/word/2010/wordprocessingDrawing" xmlns:wp="http://schemas.openxmlformats.org/drawingml/2006/wordprocessingDrawing" xmlns:w10="urn:schemas-microsoft-com:office:word" xmlns:w="http://schemas.openxmlformats.org/wordprocessingml/2006/main" xmlns:w14="http://schemas.microsoft.com/office/word/2010/wordml" xmlns:w15="http://schemas.microsoft.com/office/word/2012/wordml" xmlns:w16cid="http://schemas.microsoft.com/office/word/2016/wordml/cid" xmlns:w16se="http://schemas.microsoft.com/office/word/2015/wordml/symex" xmlns:wpg="http://schemas.microsoft.com/office/word/2010/wordprocessingGroup" xmlns:wpi="http://schemas.microsoft.com/office/word/2010/wordprocessingInk" xmlns:wne="http://schemas.microsoft.com/office/word/2006/wordml" xmlns:wps="http://schemas.microsoft.com/office/word/2010/wordprocessingShape" mc:Ignorable="w14 w15 w16se w16cid wp14">
+<w:footnotes xmlns:wpc="http://schemas.microsoft.com/office/word/2010/wordprocessingCanvas" xmlns:cx="http://schemas.microsoft.com/office/drawing/2014/chartex" xmlns:cx1="http://schemas.microsoft.com/office/drawing/2015/9/8/chartex" xmlns:cx2="http://schemas.microsoft.com/office/drawing/2015/10/21/chartex" xmlns:cx3="http://schemas.microsoft.com/office/drawing/2016/5/9/chartex" xmlns:cx4="http://schemas.microsoft.com/office/drawing/2016/5/10/chartex" xmlns:cx5="http://schemas.microsoft.com/office/drawing/2016/5/11/chartex" xmlns:cx6="http://schemas.microsoft.com/office/drawing/2016/5/12/chartex" xmlns:cx7="http://schemas.microsoft.com/office/drawing/2016/5/13/chartex" xmlns:cx8="http://schemas.microsoft.com/office/drawing/2016/5/14/chartex" xmlns:mc="http://schemas.openxmlformats.org/markup-compatibility/2006" xmlns:aink="http://schemas.microsoft.com/office/drawing/2016/ink" xmlns:am3d="http://schemas.microsoft.com/office/drawing/2017/model3d" xmlns:o="urn:schemas-microsoft-com:office:office" xmlns:r="http://schemas.openxmlformats.org/officeDocument/2006/relationships" xmlns:m="http://schemas.openxmlformats.org/officeDocument/2006/math" xmlns:v="urn:schemas-microsoft-com:vml" xmlns:wp14="http://schemas.microsoft.com/office/word/2010/wordprocessingDrawing" xmlns:wp="http://schemas.openxmlformats.org/drawingml/2006/wordprocessingDrawing" xmlns:w10="urn:schemas-microsoft-com:office:word" xmlns:w="http://schemas.openxmlformats.org/wordprocessingml/2006/main" xmlns:w14="http://schemas.microsoft.com/office/word/2010/wordml" xmlns:w15="http://schemas.microsoft.com/office/word/2012/wordml" xmlns:w16cex="http://schemas.microsoft.com/office/word/2018/wordml/cex" xmlns:w16cid="http://schemas.microsoft.com/office/word/2016/wordml/cid" xmlns:w16="http://schemas.microsoft.com/office/word/2018/wordml" xmlns:w16se="http://schemas.microsoft.com/office/word/2015/wordml/symex" xmlns:wpg="http://schemas.microsoft.com/office/word/2010/wordprocessingGroup" xmlns:wpi="http://schemas.microsoft.com/office/word/2010/wordprocessingInk" xmlns:wne="http://schemas.microsoft.com/office/word/2006/wordml" xmlns:wps="http://schemas.microsoft.com/office/word/2010/wordprocessingShape" mc:Ignorable="w14 w15 w16se w16cid w16 w16cex wp14">
   <w:footnote w:type="separator" w:id="-1">
     <w:p>
       <w:r>
@@ -7953,7 +7351,7 @@
 </file>
 
 <file path=word/numbering.xml><?xml version="1.0" encoding="utf-8"?>
-<w:numbering xmlns:wpc="http://schemas.microsoft.com/office/word/2010/wordprocessingCanvas" xmlns:cx="http://schemas.microsoft.com/office/drawing/2014/chartex" xmlns:cx1="http://schemas.microsoft.com/office/drawing/2015/9/8/chartex" xmlns:cx2="http://schemas.microsoft.com/office/drawing/2015/10/21/chartex" xmlns:cx3="http://schemas.microsoft.com/office/drawing/2016/5/9/chartex" xmlns:cx4="http://schemas.microsoft.com/office/drawing/2016/5/10/chartex" xmlns:cx5="http://schemas.microsoft.com/office/drawing/2016/5/11/chartex" xmlns:cx6="http://schemas.microsoft.com/office/drawing/2016/5/12/chartex" xmlns:cx7="http://schemas.microsoft.com/office/drawing/2016/5/13/chartex" xmlns:cx8="http://schemas.microsoft.com/office/drawing/2016/5/14/chartex" xmlns:mc="http://schemas.openxmlformats.org/markup-compatibility/2006" xmlns:aink="http://schemas.microsoft.com/office/drawing/2016/ink" xmlns:am3d="http://schemas.microsoft.com/office/drawing/2017/model3d" xmlns:o="urn:schemas-microsoft-com:office:office" xmlns:r="http://schemas.openxmlformats.org/officeDocument/2006/relationships" xmlns:m="http://schemas.openxmlformats.org/officeDocument/2006/math" xmlns:v="urn:schemas-microsoft-com:vml" xmlns:wp14="http://schemas.microsoft.com/office/word/2010/wordprocessingDrawing" xmlns:wp="http://schemas.openxmlformats.org/drawingml/2006/wordprocessingDrawing" xmlns:w10="urn:schemas-microsoft-com:office:word" xmlns:w="http://schemas.openxmlformats.org/wordprocessingml/2006/main" xmlns:w14="http://schemas.microsoft.com/office/word/2010/wordml" xmlns:w15="http://schemas.microsoft.com/office/word/2012/wordml" xmlns:w16cid="http://schemas.microsoft.com/office/word/2016/wordml/cid" xmlns:w16se="http://schemas.microsoft.com/office/word/2015/wordml/symex" xmlns:wpg="http://schemas.microsoft.com/office/word/2010/wordprocessingGroup" xmlns:wpi="http://schemas.microsoft.com/office/word/2010/wordprocessingInk" xmlns:wne="http://schemas.microsoft.com/office/word/2006/wordml" xmlns:wps="http://schemas.microsoft.com/office/word/2010/wordprocessingShape" mc:Ignorable="w14 w15 w16se w16cid wp14">
+<w:numbering xmlns:wpc="http://schemas.microsoft.com/office/word/2010/wordprocessingCanvas" xmlns:cx="http://schemas.microsoft.com/office/drawing/2014/chartex" xmlns:cx1="http://schemas.microsoft.com/office/drawing/2015/9/8/chartex" xmlns:cx2="http://schemas.microsoft.com/office/drawing/2015/10/21/chartex" xmlns:cx3="http://schemas.microsoft.com/office/drawing/2016/5/9/chartex" xmlns:cx4="http://schemas.microsoft.com/office/drawing/2016/5/10/chartex" xmlns:cx5="http://schemas.microsoft.com/office/drawing/2016/5/11/chartex" xmlns:cx6="http://schemas.microsoft.com/office/drawing/2016/5/12/chartex" xmlns:cx7="http://schemas.microsoft.com/office/drawing/2016/5/13/chartex" xmlns:cx8="http://schemas.microsoft.com/office/drawing/2016/5/14/chartex" xmlns:mc="http://schemas.openxmlformats.org/markup-compatibility/2006" xmlns:aink="http://schemas.microsoft.com/office/drawing/2016/ink" xmlns:am3d="http://schemas.microsoft.com/office/drawing/2017/model3d" xmlns:o="urn:schemas-microsoft-com:office:office" xmlns:r="http://schemas.openxmlformats.org/officeDocument/2006/relationships" xmlns:m="http://schemas.openxmlformats.org/officeDocument/2006/math" xmlns:v="urn:schemas-microsoft-com:vml" xmlns:wp14="http://schemas.microsoft.com/office/word/2010/wordprocessingDrawing" xmlns:wp="http://schemas.openxmlformats.org/drawingml/2006/wordprocessingDrawing" xmlns:w10="urn:schemas-microsoft-com:office:word" xmlns:w="http://schemas.openxmlformats.org/wordprocessingml/2006/main" xmlns:w14="http://schemas.microsoft.com/office/word/2010/wordml" xmlns:w15="http://schemas.microsoft.com/office/word/2012/wordml" xmlns:w16cex="http://schemas.microsoft.com/office/word/2018/wordml/cex" xmlns:w16cid="http://schemas.microsoft.com/office/word/2016/wordml/cid" xmlns:w16="http://schemas.microsoft.com/office/word/2018/wordml" xmlns:w16se="http://schemas.microsoft.com/office/word/2015/wordml/symex" xmlns:wpg="http://schemas.microsoft.com/office/word/2010/wordprocessingGroup" xmlns:wpi="http://schemas.microsoft.com/office/word/2010/wordprocessingInk" xmlns:wne="http://schemas.microsoft.com/office/word/2006/wordml" xmlns:wps="http://schemas.microsoft.com/office/word/2010/wordprocessingShape" mc:Ignorable="w14 w15 w16se w16cid w16 w16cex wp14">
   <w:abstractNum w:abstractNumId="0" w15:restartNumberingAfterBreak="0">
     <w:nsid w:val="EA454B4C"/>
     <w:multiLevelType w:val="multilevel"/>
@@ -8345,7 +7743,10 @@
 </file>
 
 <file path=word/people.xml><?xml version="1.0" encoding="utf-8"?>
-<w15:people xmlns:wpc="http://schemas.microsoft.com/office/word/2010/wordprocessingCanvas" xmlns:cx="http://schemas.microsoft.com/office/drawing/2014/chartex" xmlns:cx1="http://schemas.microsoft.com/office/drawing/2015/9/8/chartex" xmlns:cx2="http://schemas.microsoft.com/office/drawing/2015/10/21/chartex" xmlns:cx3="http://schemas.microsoft.com/office/drawing/2016/5/9/chartex" xmlns:cx4="http://schemas.microsoft.com/office/drawing/2016/5/10/chartex" xmlns:cx5="http://schemas.microsoft.com/office/drawing/2016/5/11/chartex" xmlns:cx6="http://schemas.microsoft.com/office/drawing/2016/5/12/chartex" xmlns:cx7="http://schemas.microsoft.com/office/drawing/2016/5/13/chartex" xmlns:cx8="http://schemas.microsoft.com/office/drawing/2016/5/14/chartex" xmlns:mc="http://schemas.openxmlformats.org/markup-compatibility/2006" xmlns:aink="http://schemas.microsoft.com/office/drawing/2016/ink" xmlns:am3d="http://schemas.microsoft.com/office/drawing/2017/model3d" xmlns:o="urn:schemas-microsoft-com:office:office" xmlns:r="http://schemas.openxmlformats.org/officeDocument/2006/relationships" xmlns:m="http://schemas.openxmlformats.org/officeDocument/2006/math" xmlns:v="urn:schemas-microsoft-com:vml" xmlns:wp14="http://schemas.microsoft.com/office/word/2010/wordprocessingDrawing" xmlns:wp="http://schemas.openxmlformats.org/drawingml/2006/wordprocessingDrawing" xmlns:w10="urn:schemas-microsoft-com:office:word" xmlns:w="http://schemas.openxmlformats.org/wordprocessingml/2006/main" xmlns:w14="http://schemas.microsoft.com/office/word/2010/wordml" xmlns:w15="http://schemas.microsoft.com/office/word/2012/wordml" xmlns:w16cid="http://schemas.microsoft.com/office/word/2016/wordml/cid" xmlns:w16se="http://schemas.microsoft.com/office/word/2015/wordml/symex" xmlns:wpg="http://schemas.microsoft.com/office/word/2010/wordprocessingGroup" xmlns:wpi="http://schemas.microsoft.com/office/word/2010/wordprocessingInk" xmlns:wne="http://schemas.microsoft.com/office/word/2006/wordml" xmlns:wps="http://schemas.microsoft.com/office/word/2010/wordprocessingShape" mc:Ignorable="w14 w15 w16se w16cid wp14">
+<w15:people xmlns:wpc="http://schemas.microsoft.com/office/word/2010/wordprocessingCanvas" xmlns:cx="http://schemas.microsoft.com/office/drawing/2014/chartex" xmlns:cx1="http://schemas.microsoft.com/office/drawing/2015/9/8/chartex" xmlns:cx2="http://schemas.microsoft.com/office/drawing/2015/10/21/chartex" xmlns:cx3="http://schemas.microsoft.com/office/drawing/2016/5/9/chartex" xmlns:cx4="http://schemas.microsoft.com/office/drawing/2016/5/10/chartex" xmlns:cx5="http://schemas.microsoft.com/office/drawing/2016/5/11/chartex" xmlns:cx6="http://schemas.microsoft.com/office/drawing/2016/5/12/chartex" xmlns:cx7="http://schemas.microsoft.com/office/drawing/2016/5/13/chartex" xmlns:cx8="http://schemas.microsoft.com/office/drawing/2016/5/14/chartex" xmlns:mc="http://schemas.openxmlformats.org/markup-compatibility/2006" xmlns:aink="http://schemas.microsoft.com/office/drawing/2016/ink" xmlns:am3d="http://schemas.microsoft.com/office/drawing/2017/model3d" xmlns:o="urn:schemas-microsoft-com:office:office" xmlns:r="http://schemas.openxmlformats.org/officeDocument/2006/relationships" xmlns:m="http://schemas.openxmlformats.org/officeDocument/2006/math" xmlns:v="urn:schemas-microsoft-com:vml" xmlns:wp14="http://schemas.microsoft.com/office/word/2010/wordprocessingDrawing" xmlns:wp="http://schemas.openxmlformats.org/drawingml/2006/wordprocessingDrawing" xmlns:w10="urn:schemas-microsoft-com:office:word" xmlns:w="http://schemas.openxmlformats.org/wordprocessingml/2006/main" xmlns:w14="http://schemas.microsoft.com/office/word/2010/wordml" xmlns:w15="http://schemas.microsoft.com/office/word/2012/wordml" xmlns:w16cex="http://schemas.microsoft.com/office/word/2018/wordml/cex" xmlns:w16cid="http://schemas.microsoft.com/office/word/2016/wordml/cid" xmlns:w16="http://schemas.microsoft.com/office/word/2018/wordml" xmlns:w16se="http://schemas.microsoft.com/office/word/2015/wordml/symex" xmlns:wpg="http://schemas.microsoft.com/office/word/2010/wordprocessingGroup" xmlns:wpi="http://schemas.microsoft.com/office/word/2010/wordprocessingInk" xmlns:wne="http://schemas.microsoft.com/office/word/2006/wordml" xmlns:wps="http://schemas.microsoft.com/office/word/2010/wordprocessingShape" mc:Ignorable="w14 w15 w16se w16cid w16 w16cex wp14">
+  <w15:person w15:author="Teixeira, Kristina A.">
+    <w15:presenceInfo w15:providerId="AD" w15:userId="S::teixeirak@si.edu::c41ea8dc-24b5-4131-938a-b2bb13d1b202"/>
+  </w15:person>
   <w15:person w15:author="Margolis, Ellis Q">
     <w15:presenceInfo w15:providerId="AD" w15:userId="S::emargolis@usgs.gov::3db18f27-0e75-4e57-8acb-ca9d5596e8a2"/>
   </w15:person>
@@ -8353,7 +7754,7 @@
 </file>
 
 <file path=word/styles.xml><?xml version="1.0" encoding="utf-8"?>
-<w:styles xmlns:mc="http://schemas.openxmlformats.org/markup-compatibility/2006" xmlns:r="http://schemas.openxmlformats.org/officeDocument/2006/relationships" xmlns:w="http://schemas.openxmlformats.org/wordprocessingml/2006/main" xmlns:w14="http://schemas.microsoft.com/office/word/2010/wordml" xmlns:w15="http://schemas.microsoft.com/office/word/2012/wordml" xmlns:w16cid="http://schemas.microsoft.com/office/word/2016/wordml/cid" xmlns:w16se="http://schemas.microsoft.com/office/word/2015/wordml/symex" mc:Ignorable="w14 w15 w16se w16cid">
+<w:styles xmlns:mc="http://schemas.openxmlformats.org/markup-compatibility/2006" xmlns:r="http://schemas.openxmlformats.org/officeDocument/2006/relationships" xmlns:w="http://schemas.openxmlformats.org/wordprocessingml/2006/main" xmlns:w14="http://schemas.microsoft.com/office/word/2010/wordml" xmlns:w15="http://schemas.microsoft.com/office/word/2012/wordml" xmlns:w16cex="http://schemas.microsoft.com/office/word/2018/wordml/cex" xmlns:w16cid="http://schemas.microsoft.com/office/word/2016/wordml/cid" xmlns:w16="http://schemas.microsoft.com/office/word/2018/wordml" xmlns:w16se="http://schemas.microsoft.com/office/word/2015/wordml/symex" mc:Ignorable="w14 w15 w16se w16cid w16 w16cex">
   <w:docDefaults>
     <w:rPrDefault>
       <w:rPr>
@@ -8507,6 +7908,13 @@
     <w:lsdException w:name="Placeholder Text" w:semiHidden="1"/>
     <w:lsdException w:name="Light Shading"/>
     <w:lsdException w:name="Light List"/>
+    <w:lsdException w:name="Light Grid"/>
+    <w:lsdException w:name="Medium Shading 1"/>
+    <w:lsdException w:name="Medium Shading 2"/>
+    <w:lsdException w:name="Medium List 1"/>
+    <w:lsdException w:name="Medium List 2"/>
+    <w:lsdException w:name="Medium Grid 1"/>
+    <w:lsdException w:name="Medium Grid 2"/>
     <w:lsdException w:name="Medium Grid 3"/>
     <w:lsdException w:name="Dark List"/>
     <w:lsdException w:name="Colorful Shading"/>

</xml_diff>